<commit_message>
Notice that fig 1 doesn't show up. Fix in rmd and word doc
</commit_message>
<xml_diff>
--- a/ES207_Lab4_Final.docx
+++ b/ES207_Lab4_Final.docx
@@ -17,7 +17,7 @@
         <w:jc w:val="right"/>
       </w:pPr>
       <w:r>
-        <w:t>March 1, 2016</w:t>
+        <w:t xml:space="preserve">ES 207: Environmental Data Analysis </w:t>
       </w:r>
     </w:p>
     <w:p>
@@ -26,18 +26,12 @@
         <w:jc w:val="right"/>
       </w:pPr>
       <w:r>
-        <w:t xml:space="preserve"> ES 207: Environmental Data Analysis</w:t>
+        <w:t xml:space="preserve">March 1, 2016 </w:t>
       </w:r>
     </w:p>
     <w:p>
       <w:pPr>
-        <w:pStyle w:val="Compact"/>
-        <w:jc w:val="right"/>
-      </w:pPr>
-    </w:p>
-    <w:p>
-      <w:pPr>
-        <w:pStyle w:val="Compact"/>
+        <w:pStyle w:val="FirstParagraph"/>
         <w:jc w:val="center"/>
         <w:rPr>
           <w:b/>
@@ -97,27 +91,28 @@
         <w:pStyle w:val="BodyText"/>
       </w:pPr>
       <w:r>
-        <w:t xml:space="preserve">We determined the mean, standard deviation, and count, for the five subsetted genera by plot site. Plots at which more than one measurement was taken were retained. Of these, we randomly sampled 6 plot sites for each of the four project areas. The coefficient of variation was calculated, and an ANOVA </w:t>
+        <w:t>We determined the mean, standard deviation, and count, for the fi</w:t>
+      </w:r>
+      <w:r>
+        <w:t>ve subsetted genera by plot site. Plots at which more than one measurement was taken were retained. Of these, we randomly sampled 6 plot sites for each of the four project areas. The coefficient of variation was</w:t>
+      </w:r>
+      <w:r>
+        <w:t xml:space="preserve"> calculated, and an ANOVA test and a</w:t>
+      </w:r>
+      <w:r>
+        <w:t xml:space="preserve"> TukeyHSD </w:t>
       </w:r>
       <w:r>
         <w:t xml:space="preserve">test </w:t>
       </w:r>
-      <w:bookmarkStart w:id="0" w:name="_GoBack"/>
-      <w:bookmarkEnd w:id="0"/>
-      <w:r>
-        <w:t xml:space="preserve">and </w:t>
-      </w:r>
-      <w:r>
-        <w:t>a</w:t>
-      </w:r>
-      <w:r>
-        <w:t xml:space="preserve"> TukeyHSD </w:t>
-      </w:r>
-      <w:r>
-        <w:t xml:space="preserve">test </w:t>
-      </w:r>
-      <w:r>
-        <w:t>were run to determine whether project area was a determining factor for tree height. We developed two linear models using genus as single terms and as an interaction variable describing Height (cm) ~ DBH (cm). The models were coerced with a zero intercept to reflect seedling height and DBH at germination.</w:t>
+      <w:r>
+        <w:t>wer</w:t>
+      </w:r>
+      <w:r>
+        <w:t xml:space="preserve">e run to determine whether project area was a determining factor for tree height. We developed two linear models using genus as single terms and as an interaction variable describing Height (cm) ~ DBH (cm). The models were coerced with a zero intercept to </w:t>
+      </w:r>
+      <w:r>
+        <w:t>reflect seedling height and DBH at germination.</w:t>
       </w:r>
     </w:p>
     <w:p>
@@ -141,7 +136,10 @@
         <w:pStyle w:val="BodyText"/>
       </w:pPr>
       <w:r>
-        <w:t>The data are tree measurements from 4 riparian project areas in Northern California. We have previously cleansed the dataset for illogical or unknown values and subsetted for the 5 most frequent genera. Outliers were identified and removed as well.</w:t>
+        <w:t>The data are tree measurements from 4 riparian project areas in Northern California. We have previously cleansed the dataset for illogical or unknown values and subsetted for the 5 most frequent genera.</w:t>
+      </w:r>
+      <w:r>
+        <w:t xml:space="preserve"> Outliers were identified and removed as well.</w:t>
       </w:r>
     </w:p>
     <w:p>
@@ -261,7 +259,13 @@
         <w:rPr>
           <w:rStyle w:val="NormalTok"/>
         </w:rPr>
-        <w:t xml:space="preserve">(rd_lab4$Woody_Height_cm, rd_lab4$projplot, mean), </w:t>
+        <w:t>(rd_lab4$Woody_Height_c</w:t>
+      </w:r>
+      <w:r>
+        <w:rPr>
+          <w:rStyle w:val="NormalTok"/>
+        </w:rPr>
+        <w:t xml:space="preserve">m, rd_lab4$projplot, mean), </w:t>
       </w:r>
       <w:r>
         <w:rPr>
@@ -408,7 +412,13 @@
         <w:rPr>
           <w:rStyle w:val="CommentTok"/>
         </w:rPr>
-        <w:t>#needs greater than 1 measurement</w:t>
+        <w:t>#needs greater than</w:t>
+      </w:r>
+      <w:r>
+        <w:rPr>
+          <w:rStyle w:val="CommentTok"/>
+        </w:rPr>
+        <w:t xml:space="preserve"> 1 measurement</w:t>
       </w:r>
       <w:r>
         <w:br/>
@@ -672,7 +682,13 @@
         <w:rPr>
           <w:rStyle w:val="VerbatimChar"/>
         </w:rPr>
-        <w:t xml:space="preserve">##  Median :1000.0   Median : 412.96   Median : 18.00   CORP 3 : 1  </w:t>
+        <w:t>##  Median :1000.0   Median : 412.96   Median : 1</w:t>
+      </w:r>
+      <w:r>
+        <w:rPr>
+          <w:rStyle w:val="VerbatimChar"/>
+        </w:rPr>
+        <w:t xml:space="preserve">8.00   CORP 3 : 1  </w:t>
       </w:r>
       <w:r>
         <w:br/>
@@ -708,7 +724,13 @@
         <w:rPr>
           <w:rStyle w:val="VerbatimChar"/>
         </w:rPr>
-        <w:t xml:space="preserve">##                                                      (Other):83  </w:t>
+        <w:t xml:space="preserve">##                           </w:t>
+      </w:r>
+      <w:r>
+        <w:rPr>
+          <w:rStyle w:val="VerbatimChar"/>
+        </w:rPr>
+        <w:t xml:space="preserve">                           (Other):83  </w:t>
       </w:r>
       <w:r>
         <w:br/>
@@ -798,7 +820,13 @@
         <w:rPr>
           <w:rStyle w:val="VerbatimChar"/>
         </w:rPr>
-        <w:t xml:space="preserve">##  Min.   : 421.3   Min.   :  68.18   Min.   : 7.00   HOWY RIP01:1  </w:t>
+        <w:t xml:space="preserve">##  Min.   : 421.3   Min. </w:t>
+      </w:r>
+      <w:r>
+        <w:rPr>
+          <w:rStyle w:val="VerbatimChar"/>
+        </w:rPr>
+        <w:t xml:space="preserve">  :  68.18   Min.   : 7.00   HOWY RIP01:1  </w:t>
       </w:r>
       <w:r>
         <w:br/>
@@ -834,7 +862,13 @@
         <w:rPr>
           <w:rStyle w:val="VerbatimChar"/>
         </w:rPr>
-        <w:t xml:space="preserve">##  3rd Qu.:1292.6   3rd Qu.: 528.12   3rd Qu.:62.00   HOWY RIP05:1  </w:t>
+        <w:t>##</w:t>
+      </w:r>
+      <w:r>
+        <w:rPr>
+          <w:rStyle w:val="VerbatimChar"/>
+        </w:rPr>
+        <w:t xml:space="preserve">  3rd Qu.:1292.6   3rd Qu.: 528.12   3rd Qu.:62.00   HOWY RIP05:1  </w:t>
       </w:r>
       <w:r>
         <w:br/>
@@ -888,7 +922,13 @@
         <w:rPr>
           <w:rStyle w:val="VerbatimChar"/>
         </w:rPr>
-        <w:t xml:space="preserve">##  NASO :0  </w:t>
+        <w:t>##  NA</w:t>
+      </w:r>
+      <w:r>
+        <w:rPr>
+          <w:rStyle w:val="VerbatimChar"/>
+        </w:rPr>
+        <w:t xml:space="preserve">SO :0  </w:t>
       </w:r>
       <w:r>
         <w:br/>
@@ -951,7 +991,13 @@
         <w:rPr>
           <w:rStyle w:val="VerbatimChar"/>
         </w:rPr>
-        <w:t xml:space="preserve">##  1st Qu.: 745.4   1st Qu.:472.4   1st Qu.: 6.75   NASO S02013_200 :1  </w:t>
+        <w:t>##  1st Qu.: 745.4   1st Qu.:472.4   1st Qu.</w:t>
+      </w:r>
+      <w:r>
+        <w:rPr>
+          <w:rStyle w:val="VerbatimChar"/>
+        </w:rPr>
+        <w:t xml:space="preserve">: 6.75   NASO S02013_200 :1  </w:t>
       </w:r>
       <w:r>
         <w:br/>
@@ -987,7 +1033,13 @@
         <w:rPr>
           <w:rStyle w:val="VerbatimChar"/>
         </w:rPr>
-        <w:t xml:space="preserve">##  Max.   :1888.3   Max.   :819.5   Max.   :81.00   NASO S02013_211 :1  </w:t>
+        <w:t xml:space="preserve">##  </w:t>
+      </w:r>
+      <w:r>
+        <w:rPr>
+          <w:rStyle w:val="VerbatimChar"/>
+        </w:rPr>
+        <w:t xml:space="preserve">Max.   :1888.3   Max.   :819.5   Max.   :81.00   NASO S02013_211 :1  </w:t>
       </w:r>
       <w:r>
         <w:br/>
@@ -1105,7 +1157,13 @@
         <w:rPr>
           <w:rStyle w:val="VerbatimChar"/>
         </w:rPr>
-        <w:t xml:space="preserve">##  Median : 977.0   Median : 572.42   Median : 7.0   SRRB EW2013_102: 1  </w:t>
+        <w:t>##  Median : 977.0   Median : 5</w:t>
+      </w:r>
+      <w:r>
+        <w:rPr>
+          <w:rStyle w:val="VerbatimChar"/>
+        </w:rPr>
+        <w:t xml:space="preserve">72.42   Median : 7.0   SRRB EW2013_102: 1  </w:t>
       </w:r>
       <w:r>
         <w:br/>
@@ -1132,7 +1190,13 @@
         <w:rPr>
           <w:rStyle w:val="VerbatimChar"/>
         </w:rPr>
-        <w:t xml:space="preserve">##  Max.   :2532.9   Max.   :1668.77   Max.   :59.0   SRRB EW2013_110: 1  </w:t>
+        <w:t>##  Max.   :2532.9   Max.   :1668.77   Max.   :59.0   SRRB EW2</w:t>
+      </w:r>
+      <w:r>
+        <w:rPr>
+          <w:rStyle w:val="VerbatimChar"/>
+        </w:rPr>
+        <w:t xml:space="preserve">013_110: 1  </w:t>
       </w:r>
       <w:r>
         <w:br/>
@@ -1242,7 +1306,13 @@
         <w:rPr>
           <w:rStyle w:val="NormalTok"/>
         </w:rPr>
-        <w:t>(rd_sum[rd_sum$proj ==</w:t>
+        <w:t>(rd_sum[rd_sum$proj =</w:t>
+      </w:r>
+      <w:r>
+        <w:rPr>
+          <w:rStyle w:val="NormalTok"/>
+        </w:rPr>
+        <w:t>=</w:t>
       </w:r>
       <w:r>
         <w:rPr>
@@ -1301,7 +1371,13 @@
         <w:rPr>
           <w:rStyle w:val="VerbatimChar"/>
         </w:rPr>
-        <w:t xml:space="preserve">##  Median :1000.0   Median : 412.96   Median : 18.00   CORP 3 : 1  </w:t>
+        <w:t>##  Median :1000.0   Median : 41</w:t>
+      </w:r>
+      <w:r>
+        <w:rPr>
+          <w:rStyle w:val="VerbatimChar"/>
+        </w:rPr>
+        <w:t xml:space="preserve">2.96   Median : 18.00   CORP 3 : 1  </w:t>
       </w:r>
       <w:r>
         <w:br/>
@@ -1337,7 +1413,13 @@
         <w:rPr>
           <w:rStyle w:val="VerbatimChar"/>
         </w:rPr>
-        <w:t xml:space="preserve">##                                                      (Other):83  </w:t>
+        <w:t xml:space="preserve">##          </w:t>
+      </w:r>
+      <w:r>
+        <w:rPr>
+          <w:rStyle w:val="VerbatimChar"/>
+        </w:rPr>
+        <w:t xml:space="preserve">                                            (Other):83  </w:t>
       </w:r>
       <w:r>
         <w:br/>
@@ -1436,7 +1518,13 @@
         <w:rPr>
           <w:rStyle w:val="VerbatimChar"/>
         </w:rPr>
-        <w:t>##      htcmmn           htcmsd            plot.n            projplot</w:t>
+        <w:t>##      htcmmn           htcmsd            plot.n            projp</w:t>
+      </w:r>
+      <w:r>
+        <w:rPr>
+          <w:rStyle w:val="VerbatimChar"/>
+        </w:rPr>
+        <w:t>lot</w:t>
       </w:r>
       <w:r>
         <w:br/>
@@ -1472,7 +1560,13 @@
         <w:rPr>
           <w:rStyle w:val="VerbatimChar"/>
         </w:rPr>
-        <w:t xml:space="preserve">##  Mean   : 964.1   Mean   : 409.68   Mean   :38.86   HOWY RIP04:1  </w:t>
+        <w:t>##  Mean   : 964.1   Mean   : 409.68   Mea</w:t>
+      </w:r>
+      <w:r>
+        <w:rPr>
+          <w:rStyle w:val="VerbatimChar"/>
+        </w:rPr>
+        <w:t xml:space="preserve">n   :38.86   HOWY RIP04:1  </w:t>
       </w:r>
       <w:r>
         <w:br/>
@@ -1608,7 +1702,13 @@
         <w:rPr>
           <w:rStyle w:val="VerbatimChar"/>
         </w:rPr>
-        <w:t xml:space="preserve">##  Min.   : 671.0   Min.   :171.6   Min.   : 4.00   NASO Crp2013_509:1  </w:t>
+        <w:t>##  Min.   : 671.0   Min.   :171.6   Min.   : 4.00   NASO Crp2013_509:1</w:t>
+      </w:r>
+      <w:r>
+        <w:rPr>
+          <w:rStyle w:val="VerbatimChar"/>
+        </w:rPr>
+        <w:t xml:space="preserve">  </w:t>
       </w:r>
       <w:r>
         <w:br/>
@@ -1644,7 +1744,13 @@
         <w:rPr>
           <w:rStyle w:val="VerbatimChar"/>
         </w:rPr>
-        <w:t xml:space="preserve">##  3rd Qu.:1016.4   3rd Qu.:649.9   3rd Qu.:29.25   NASO S02013_207 :1  </w:t>
+        <w:t>##  3rd Qu.:1016.4   3rd Qu.:64</w:t>
+      </w:r>
+      <w:r>
+        <w:rPr>
+          <w:rStyle w:val="VerbatimChar"/>
+        </w:rPr>
+        <w:t xml:space="preserve">9.9   3rd Qu.:29.25   NASO S02013_207 :1  </w:t>
       </w:r>
       <w:r>
         <w:br/>
@@ -1707,7 +1813,13 @@
         <w:rPr>
           <w:rStyle w:val="VerbatimChar"/>
         </w:rPr>
-        <w:t xml:space="preserve">##  SRRB :0  </w:t>
+        <w:t xml:space="preserve">##  SRRB </w:t>
+      </w:r>
+      <w:r>
+        <w:rPr>
+          <w:rStyle w:val="VerbatimChar"/>
+        </w:rPr>
+        <w:t xml:space="preserve">:0  </w:t>
       </w:r>
       <w:r>
         <w:br/>
@@ -1779,7 +1891,13 @@
         <w:rPr>
           <w:rStyle w:val="VerbatimChar"/>
         </w:rPr>
-        <w:t xml:space="preserve">##  1st Qu.: 664.8   1st Qu.: 246.65   1st Qu.: 4.0   SRRB EW2013_101: 1  </w:t>
+        <w:t>##  1st Qu.: 664.8   1st Qu.: 246.65   1st Qu.</w:t>
+      </w:r>
+      <w:r>
+        <w:rPr>
+          <w:rStyle w:val="VerbatimChar"/>
+        </w:rPr>
+        <w:t xml:space="preserve">: 4.0   SRRB EW2013_101: 1  </w:t>
       </w:r>
       <w:r>
         <w:br/>
@@ -1815,7 +1933,13 @@
         <w:rPr>
           <w:rStyle w:val="VerbatimChar"/>
         </w:rPr>
-        <w:t xml:space="preserve">##  Max.   :2532.9   Max.   :1668.77   Max.   :59.0   SRRB EW2013_110: 1  </w:t>
+        <w:t>##</w:t>
+      </w:r>
+      <w:r>
+        <w:rPr>
+          <w:rStyle w:val="VerbatimChar"/>
+        </w:rPr>
+        <w:t xml:space="preserve">  Max.   :2532.9   Max.   :1668.77   Max.   :59.0   SRRB EW2013_110: 1  </w:t>
       </w:r>
       <w:r>
         <w:br/>
@@ -2095,7 +2219,13 @@
         <w:rPr>
           <w:rStyle w:val="CommentTok"/>
         </w:rPr>
-        <w:t>#Find Coefficient of variation</w:t>
+        <w:t>#Find Coefficient of v</w:t>
+      </w:r>
+      <w:r>
+        <w:rPr>
+          <w:rStyle w:val="CommentTok"/>
+        </w:rPr>
+        <w:t>ariation</w:t>
       </w:r>
       <w:r>
         <w:br/>
@@ -2199,25 +2329,49 @@
         <w:rPr>
           <w:rStyle w:val="VerbatimChar"/>
         </w:rPr>
-        <w:t>##             Df Sum Sq Mean Sq F value Pr(&gt;F)</w:t>
-      </w:r>
-      <w:r>
-        <w:br/>
-      </w:r>
-      <w:r>
-        <w:rPr>
-          <w:rStyle w:val="VerbatimChar"/>
-        </w:rPr>
-        <w:t>## proj         3 0.1334 0.04447   0.642  0.597</w:t>
-      </w:r>
-      <w:r>
-        <w:br/>
-      </w:r>
-      <w:r>
-        <w:rPr>
-          <w:rStyle w:val="VerbatimChar"/>
-        </w:rPr>
-        <w:t>## Residuals   20 1.3862 0.06931</w:t>
+        <w:t xml:space="preserve">##             Df Sum Sq Mean Sq F value Pr(&gt;F)  </w:t>
+      </w:r>
+      <w:r>
+        <w:br/>
+      </w:r>
+      <w:r>
+        <w:rPr>
+          <w:rStyle w:val="VerbatimChar"/>
+        </w:rPr>
+        <w:t>## proj         3 0.2483 0.08277   2.692 0.0736 .</w:t>
+      </w:r>
+      <w:r>
+        <w:br/>
+      </w:r>
+      <w:r>
+        <w:rPr>
+          <w:rStyle w:val="VerbatimChar"/>
+        </w:rPr>
+        <w:t>## Resid</w:t>
+      </w:r>
+      <w:r>
+        <w:rPr>
+          <w:rStyle w:val="VerbatimChar"/>
+        </w:rPr>
+        <w:t xml:space="preserve">uals   20 0.6149 0.03074                 </w:t>
+      </w:r>
+      <w:r>
+        <w:br/>
+      </w:r>
+      <w:r>
+        <w:rPr>
+          <w:rStyle w:val="VerbatimChar"/>
+        </w:rPr>
+        <w:t>## ---</w:t>
+      </w:r>
+      <w:r>
+        <w:br/>
+      </w:r>
+      <w:r>
+        <w:rPr>
+          <w:rStyle w:val="VerbatimChar"/>
+        </w:rPr>
+        <w:t>## Signif. codes:  0 '***' 0.001 '**' 0.01 '*' 0.05 '.' 0.1 ' ' 1</w:t>
       </w:r>
     </w:p>
     <w:p>
@@ -2299,16 +2453,22 @@
         <w:rPr>
           <w:rStyle w:val="VerbatimChar"/>
         </w:rPr>
-        <w:t xml:space="preserve">##      Min       1Q   Median       3Q      Max </w:t>
-      </w:r>
-      <w:r>
-        <w:br/>
-      </w:r>
-      <w:r>
-        <w:rPr>
-          <w:rStyle w:val="VerbatimChar"/>
-        </w:rPr>
-        <w:t xml:space="preserve">## -0.34651 -0.16165 -0.02225  0.12803  0.69653 </w:t>
+        <w:t xml:space="preserve">##      Min       1Q   Median   </w:t>
+      </w:r>
+      <w:r>
+        <w:rPr>
+          <w:rStyle w:val="VerbatimChar"/>
+        </w:rPr>
+        <w:t xml:space="preserve">    3Q      Max </w:t>
+      </w:r>
+      <w:r>
+        <w:br/>
+      </w:r>
+      <w:r>
+        <w:rPr>
+          <w:rStyle w:val="VerbatimChar"/>
+        </w:rPr>
+        <w:t xml:space="preserve">## -0.22751 -0.14853  0.00352  0.12997  0.34894 </w:t>
       </w:r>
       <w:r>
         <w:br/>
@@ -2344,34 +2504,40 @@
         <w:rPr>
           <w:rStyle w:val="VerbatimChar"/>
         </w:rPr>
-        <w:t>## (Intercept)  0.42656    0.10748   3.969 0.000757 ***</w:t>
-      </w:r>
-      <w:r>
-        <w:br/>
-      </w:r>
-      <w:r>
-        <w:rPr>
-          <w:rStyle w:val="VerbatimChar"/>
-        </w:rPr>
-        <w:t xml:space="preserve">## projHOWY    -0.10072    0.15200  -0.663 0.515116    </w:t>
-      </w:r>
-      <w:r>
-        <w:br/>
-      </w:r>
-      <w:r>
-        <w:rPr>
-          <w:rStyle w:val="VerbatimChar"/>
-        </w:rPr>
-        <w:t xml:space="preserve">## projNASO     0.09760    0.15200   0.642 0.528095    </w:t>
-      </w:r>
-      <w:r>
-        <w:br/>
-      </w:r>
-      <w:r>
-        <w:rPr>
-          <w:rStyle w:val="VerbatimChar"/>
-        </w:rPr>
-        <w:t xml:space="preserve">## projSRRB     0.05749    0.15200   0.378 0.709266    </w:t>
+        <w:t>## (Intercept)  0.51954    0.07158   7.258 5.07e-07 ***</w:t>
+      </w:r>
+      <w:r>
+        <w:br/>
+      </w:r>
+      <w:r>
+        <w:rPr>
+          <w:rStyle w:val="VerbatimChar"/>
+        </w:rPr>
+        <w:t xml:space="preserve">## projHOWY    -0.19370    0.10123  -1.913   0.0701 .  </w:t>
+      </w:r>
+      <w:r>
+        <w:br/>
+      </w:r>
+      <w:r>
+        <w:rPr>
+          <w:rStyle w:val="VerbatimChar"/>
+        </w:rPr>
+        <w:t>#</w:t>
+      </w:r>
+      <w:r>
+        <w:rPr>
+          <w:rStyle w:val="VerbatimChar"/>
+        </w:rPr>
+        <w:t xml:space="preserve"># projNASO     0.06827    0.10123   0.674   0.5078    </w:t>
+      </w:r>
+      <w:r>
+        <w:br/>
+      </w:r>
+      <w:r>
+        <w:rPr>
+          <w:rStyle w:val="VerbatimChar"/>
+        </w:rPr>
+        <w:t xml:space="preserve">## projSRRB     0.03522    0.10123   0.348   0.7315    </w:t>
       </w:r>
       <w:r>
         <w:br/>
@@ -2407,25 +2573,25 @@
         <w:rPr>
           <w:rStyle w:val="VerbatimChar"/>
         </w:rPr>
-        <w:t>## Residual standard error: 0.2633 on 20 degrees of freedom</w:t>
-      </w:r>
-      <w:r>
-        <w:br/>
-      </w:r>
-      <w:r>
-        <w:rPr>
-          <w:rStyle w:val="VerbatimChar"/>
-        </w:rPr>
-        <w:t xml:space="preserve">## Multiple R-squared:  0.0878, Adjusted R-squared:  -0.04903 </w:t>
-      </w:r>
-      <w:r>
-        <w:br/>
-      </w:r>
-      <w:r>
-        <w:rPr>
-          <w:rStyle w:val="VerbatimChar"/>
-        </w:rPr>
-        <w:t>## F-statistic: 0.6416 on 3 and 20 DF,  p-value: 0.5971</w:t>
+        <w:t>## Residual standard error: 0.1753 on 20 degrees of freedom</w:t>
+      </w:r>
+      <w:r>
+        <w:br/>
+      </w:r>
+      <w:r>
+        <w:rPr>
+          <w:rStyle w:val="VerbatimChar"/>
+        </w:rPr>
+        <w:t xml:space="preserve">## Multiple R-squared:  0.2877, Adjusted R-squared:  0.1808 </w:t>
+      </w:r>
+      <w:r>
+        <w:br/>
+      </w:r>
+      <w:r>
+        <w:rPr>
+          <w:rStyle w:val="VerbatimChar"/>
+        </w:rPr>
+        <w:t>## F-statistic: 2.692 on 3 and 20 DF,  p-value: 0.07365</w:t>
       </w:r>
     </w:p>
     <w:p>
@@ -2436,7 +2602,13 @@
         <w:rPr>
           <w:rStyle w:val="CommentTok"/>
         </w:rPr>
-        <w:t xml:space="preserve">#summary.lm returns a linear regression summary of cv ~ proj, including expanded coefficients, std. error, r2, residuals, p and t values.  Summary of the anova returns proj as a single variable, the residuals, sum of squares, mean squares, f value and degrees of freedom.  </w:t>
+        <w:t xml:space="preserve">#summary.lm returns a linear regression summary of cv ~ proj, including expanded coefficients, std. error, r2, residuals, p and t values.  </w:t>
+      </w:r>
+      <w:r>
+        <w:rPr>
+          <w:rStyle w:val="CommentTok"/>
+        </w:rPr>
+        <w:t xml:space="preserve">Summary of the anova returns proj as a single variable, the residuals, sum of squares, mean squares, f value and degrees of freedom.  </w:t>
       </w:r>
       <w:r>
         <w:br/>
@@ -2486,6 +2658,7 @@
         <w:rPr>
           <w:rStyle w:val="VerbatimChar"/>
         </w:rPr>
+        <w:lastRenderedPageBreak/>
         <w:t>##   Tukey multiple comparisons of means</w:t>
       </w:r>
       <w:r>
@@ -2495,16 +2668,21 @@
         <w:rPr>
           <w:rStyle w:val="VerbatimChar"/>
         </w:rPr>
-        <w:t>##     95% family-wise confidence level</w:t>
-      </w:r>
-      <w:r>
-        <w:br/>
-      </w:r>
-      <w:r>
-        <w:rPr>
-          <w:rStyle w:val="VerbatimChar"/>
-        </w:rPr>
-        <w:lastRenderedPageBreak/>
+        <w:t>##     95% family-wise con</w:t>
+      </w:r>
+      <w:r>
+        <w:rPr>
+          <w:rStyle w:val="VerbatimChar"/>
+        </w:rPr>
+        <w:t>fidence level</w:t>
+      </w:r>
+      <w:r>
+        <w:br/>
+      </w:r>
+      <w:r>
+        <w:rPr>
+          <w:rStyle w:val="VerbatimChar"/>
+        </w:rPr>
         <w:t xml:space="preserve">## </w:t>
       </w:r>
       <w:r>
@@ -2541,61 +2719,67 @@
         <w:rPr>
           <w:rStyle w:val="VerbatimChar"/>
         </w:rPr>
-        <w:t>##                    diff        lwr       upr     p adj</w:t>
-      </w:r>
-      <w:r>
-        <w:br/>
-      </w:r>
-      <w:r>
-        <w:rPr>
-          <w:rStyle w:val="VerbatimChar"/>
-        </w:rPr>
-        <w:t>## HOWY -CORP  -0.10072134 -0.5261505 0.3247078 0.9098180</w:t>
-      </w:r>
-      <w:r>
-        <w:br/>
-      </w:r>
-      <w:r>
-        <w:rPr>
-          <w:rStyle w:val="VerbatimChar"/>
-        </w:rPr>
-        <w:t>## NASO -CORP   0.09759831 -0.3278308 0.5230274 0.9170495</w:t>
-      </w:r>
-      <w:r>
-        <w:br/>
-      </w:r>
-      <w:r>
-        <w:rPr>
-          <w:rStyle w:val="VerbatimChar"/>
-        </w:rPr>
-        <w:t>## SRRB -CORP   0.05748532 -0.3679438 0.4829145 0.9810456</w:t>
-      </w:r>
-      <w:r>
-        <w:br/>
-      </w:r>
-      <w:r>
-        <w:rPr>
-          <w:rStyle w:val="VerbatimChar"/>
-        </w:rPr>
-        <w:t>## NASO -HOWY   0.19831965 -0.2271095 0.6237488 0.5706306</w:t>
-      </w:r>
-      <w:r>
-        <w:br/>
-      </w:r>
-      <w:r>
-        <w:rPr>
-          <w:rStyle w:val="VerbatimChar"/>
-        </w:rPr>
-        <w:t>## SRRB -HOWY   0.15820666 -0.2672225 0.5836358 0.7279857</w:t>
-      </w:r>
-      <w:r>
-        <w:br/>
-      </w:r>
-      <w:r>
-        <w:rPr>
-          <w:rStyle w:val="VerbatimChar"/>
-        </w:rPr>
-        <w:t>## SRRB -NASO  -0.04011299 -0.4655421 0.3853161 0.9933559</w:t>
+        <w:t>##                    diff         lwr        upr     p adj</w:t>
+      </w:r>
+      <w:r>
+        <w:br/>
+      </w:r>
+      <w:r>
+        <w:rPr>
+          <w:rStyle w:val="VerbatimChar"/>
+        </w:rPr>
+        <w:t>## HOWY -CORP  -0.19369756 -0.47704098 0.08964586 0.2541655</w:t>
+      </w:r>
+      <w:r>
+        <w:br/>
+      </w:r>
+      <w:r>
+        <w:rPr>
+          <w:rStyle w:val="VerbatimChar"/>
+        </w:rPr>
+        <w:t>## NASO -CORP   0.06827416 -0.21506927 0.35161758 0.90</w:t>
+      </w:r>
+      <w:r>
+        <w:rPr>
+          <w:rStyle w:val="VerbatimChar"/>
+        </w:rPr>
+        <w:t>55302</w:t>
+      </w:r>
+      <w:r>
+        <w:br/>
+      </w:r>
+      <w:r>
+        <w:rPr>
+          <w:rStyle w:val="VerbatimChar"/>
+        </w:rPr>
+        <w:t>## SRRB -CORP   0.03522481 -0.24811861 0.31856823 0.9851007</w:t>
+      </w:r>
+      <w:r>
+        <w:br/>
+      </w:r>
+      <w:r>
+        <w:rPr>
+          <w:rStyle w:val="VerbatimChar"/>
+        </w:rPr>
+        <w:t>## NASO -HOWY   0.26197172 -0.02137170 0.54531514 0.0763170</w:t>
+      </w:r>
+      <w:r>
+        <w:br/>
+      </w:r>
+      <w:r>
+        <w:rPr>
+          <w:rStyle w:val="VerbatimChar"/>
+        </w:rPr>
+        <w:t>## SRRB -HOWY   0.22892237 -0.05442105 0.51226579 0.1411081</w:t>
+      </w:r>
+      <w:r>
+        <w:br/>
+      </w:r>
+      <w:r>
+        <w:rPr>
+          <w:rStyle w:val="VerbatimChar"/>
+        </w:rPr>
+        <w:t>## SRRB -NASO  -0.03304935 -0.31639277 0.25029407 0.9876183</w:t>
       </w:r>
     </w:p>
     <w:p>
@@ -2606,7 +2790,13 @@
         <w:rPr>
           <w:rStyle w:val="CommentTok"/>
         </w:rPr>
-        <w:t>#Based on the adjusted p value (last column), there is no signifant difference between sites. From the one-way ANOVA, the predictors do not have a significant impact on the response.</w:t>
+        <w:t xml:space="preserve">#Based on </w:t>
+      </w:r>
+      <w:r>
+        <w:rPr>
+          <w:rStyle w:val="CommentTok"/>
+        </w:rPr>
+        <w:t>the adjusted p value (last column), there is no signifant difference between sites. From the one-way ANOVA, the predictors do not have a significant impact on the response.</w:t>
       </w:r>
     </w:p>
     <w:p>
@@ -2617,15 +2807,21 @@
         <w:rPr>
           <w:rStyle w:val="CommentTok"/>
         </w:rPr>
-        <w:t>#Two models:  First, with single terms (hcm ~ dbhcm), second with interaction (hcm ~ dbhcm * genus).  Looking first at hcm ~ dbhcm by Genus group.</w:t>
-      </w:r>
-      <w:r>
-        <w:br/>
+        <w:t xml:space="preserve">#Two models:  First, with single terms (hcm ~ dbhcm), second with interaction (hcm </w:t>
       </w:r>
       <w:r>
         <w:rPr>
           <w:rStyle w:val="CommentTok"/>
         </w:rPr>
+        <w:t>~ dbhcm * genus).  Looking first at hcm ~ dbhcm by Genus group.</w:t>
+      </w:r>
+      <w:r>
+        <w:br/>
+      </w:r>
+      <w:r>
+        <w:rPr>
+          <w:rStyle w:val="CommentTok"/>
+        </w:rPr>
         <w:t># + vs *: + calculates main effects only while * estimates interactions between factors.</w:t>
       </w:r>
       <w:r>
@@ -2725,7 +2921,13 @@
         <w:rPr>
           <w:rStyle w:val="NormalTok"/>
         </w:rPr>
-        <w:t xml:space="preserve"> Woody_DBH_cm, </w:t>
+        <w:t xml:space="preserve"> Woody_DBH_cm</w:t>
+      </w:r>
+      <w:r>
+        <w:rPr>
+          <w:rStyle w:val="NormalTok"/>
+        </w:rPr>
+        <w:t xml:space="preserve">, </w:t>
       </w:r>
       <w:r>
         <w:rPr>
@@ -3277,7 +3479,13 @@
         <w:rPr>
           <w:rStyle w:val="NormalTok"/>
         </w:rPr>
-        <w:t>(Woody_Height_cm -</w:t>
+        <w:t>(Woody_Height_</w:t>
+      </w:r>
+      <w:r>
+        <w:rPr>
+          <w:rStyle w:val="NormalTok"/>
+        </w:rPr>
+        <w:t>cm -</w:t>
       </w:r>
       <w:r>
         <w:rPr>
@@ -3511,7 +3719,14 @@
         <w:rPr>
           <w:rStyle w:val="DataTypeTok"/>
         </w:rPr>
-        <w:t>title =</w:t>
+        <w:t>titl</w:t>
+      </w:r>
+      <w:r>
+        <w:rPr>
+          <w:rStyle w:val="DataTypeTok"/>
+        </w:rPr>
+        <w:lastRenderedPageBreak/>
+        <w:t>e =</w:t>
       </w:r>
       <w:r>
         <w:rPr>
@@ -3535,7 +3750,6 @@
         <w:br/>
       </w:r>
       <w:r>
-        <w:lastRenderedPageBreak/>
         <w:br/>
       </w:r>
       <w:r>
@@ -3595,7 +3809,13 @@
         <w:rPr>
           <w:rStyle w:val="VerbatimChar"/>
         </w:rPr>
-        <w:t>## Signif. codes:  0 '***' 0.001 '**' 0.01 '*' 0.05 '.' 0.1 ' ' 1</w:t>
+        <w:t>##</w:t>
+      </w:r>
+      <w:r>
+        <w:rPr>
+          <w:rStyle w:val="VerbatimChar"/>
+        </w:rPr>
+        <w:t xml:space="preserve"> Signif. codes:  0 '***' 0.001 '**' 0.01 '*' 0.05 '.' 0.1 ' ' 1</w:t>
       </w:r>
     </w:p>
     <w:p>
@@ -3686,7 +3906,13 @@
         <w:rPr>
           <w:rStyle w:val="VerbatimChar"/>
         </w:rPr>
-        <w:t xml:space="preserve">## -2955.36    80.76   272.98   499.64  2062.54 </w:t>
+        <w:t>## -2</w:t>
+      </w:r>
+      <w:r>
+        <w:rPr>
+          <w:rStyle w:val="VerbatimChar"/>
+        </w:rPr>
+        <w:t xml:space="preserve">955.36    80.76   272.98   499.64  2062.54 </w:t>
       </w:r>
       <w:r>
         <w:br/>
@@ -3804,7 +4030,13 @@
         <w:rPr>
           <w:rStyle w:val="VerbatimChar"/>
         </w:rPr>
-        <w:t xml:space="preserve">##                Df    Sum Sq   Mean Sq F value Pr(&gt;F)    </w:t>
+        <w:t>##                Df    Sum Sq   Mean Sq F value Pr(&gt;F)</w:t>
+      </w:r>
+      <w:r>
+        <w:rPr>
+          <w:rStyle w:val="VerbatimChar"/>
+        </w:rPr>
+        <w:t xml:space="preserve">    </w:t>
       </w:r>
       <w:r>
         <w:br/>
@@ -3849,7 +4081,13 @@
         <w:rPr>
           <w:rStyle w:val="VerbatimChar"/>
         </w:rPr>
-        <w:t>## Signif. codes:  0 '***' 0.001 '**' 0.01 '*' 0.05 '.' 0.1 ' ' 1</w:t>
+        <w:t xml:space="preserve">## Signif. codes:  0 '***' 0.001 '**' 0.01 '*' 0.05 '.' 0.1 ' ' </w:t>
+      </w:r>
+      <w:r>
+        <w:rPr>
+          <w:rStyle w:val="VerbatimChar"/>
+        </w:rPr>
+        <w:t>1</w:t>
       </w:r>
     </w:p>
     <w:p>
@@ -3958,6 +4196,7 @@
         <w:rPr>
           <w:rStyle w:val="VerbatimChar"/>
         </w:rPr>
+        <w:lastRenderedPageBreak/>
         <w:t>## Coefficients:</w:t>
       </w:r>
       <w:r>
@@ -3967,7 +4206,6 @@
         <w:rPr>
           <w:rStyle w:val="VerbatimChar"/>
         </w:rPr>
-        <w:lastRenderedPageBreak/>
         <w:t xml:space="preserve">##               Estimate Std. Error t value Pr(&gt;|t|)    </w:t>
       </w:r>
       <w:r>
@@ -4004,7 +4242,13 @@
         <w:rPr>
           <w:rStyle w:val="VerbatimChar"/>
         </w:rPr>
-        <w:t>## GenusPopulus  832.5859    15.1610   54.92   &lt;2e-16 ***</w:t>
+        <w:t>## Genu</w:t>
+      </w:r>
+      <w:r>
+        <w:rPr>
+          <w:rStyle w:val="VerbatimChar"/>
+        </w:rPr>
+        <w:t>sPopulus  832.5859    15.1610   54.92   &lt;2e-16 ***</w:t>
       </w:r>
       <w:r>
         <w:br/>
@@ -4058,7 +4302,13 @@
         <w:rPr>
           <w:rStyle w:val="VerbatimChar"/>
         </w:rPr>
-        <w:t>## Residual standard error: 349 on 3224 degrees of freedom</w:t>
+        <w:t xml:space="preserve">## Residual </w:t>
+      </w:r>
+      <w:r>
+        <w:rPr>
+          <w:rStyle w:val="VerbatimChar"/>
+        </w:rPr>
+        <w:t>standard error: 349 on 3224 degrees of freedom</w:t>
       </w:r>
       <w:r>
         <w:br/>
@@ -4113,7 +4363,13 @@
         <w:rPr>
           <w:rStyle w:val="VerbatimChar"/>
         </w:rPr>
-        <w:t>## Woody_DBH_cm          1 2.968e+09 2.968e+09 24904.12 &lt; 2e-16 ***</w:t>
+        <w:t xml:space="preserve">## </w:t>
+      </w:r>
+      <w:r>
+        <w:rPr>
+          <w:rStyle w:val="VerbatimChar"/>
+        </w:rPr>
+        <w:t>Woody_DBH_cm          1 2.968e+09 2.968e+09 24904.12 &lt; 2e-16 ***</w:t>
       </w:r>
       <w:r>
         <w:br/>
@@ -4140,7 +4396,13 @@
         <w:rPr>
           <w:rStyle w:val="VerbatimChar"/>
         </w:rPr>
-        <w:t xml:space="preserve">## Residuals          3220 3.837e+08 1.192e+05                     </w:t>
+        <w:t xml:space="preserve">## Residuals          3220 3.837e+08 1.192e+05         </w:t>
+      </w:r>
+      <w:r>
+        <w:rPr>
+          <w:rStyle w:val="VerbatimChar"/>
+        </w:rPr>
+        <w:t xml:space="preserve">            </w:t>
       </w:r>
       <w:r>
         <w:br/>
@@ -4240,7 +4502,13 @@
         <w:rPr>
           <w:rStyle w:val="VerbatimChar"/>
         </w:rPr>
-        <w:t xml:space="preserve">##      Min       1Q   Median       3Q      Max </w:t>
+        <w:t xml:space="preserve">##      Min       1Q </w:t>
+      </w:r>
+      <w:r>
+        <w:rPr>
+          <w:rStyle w:val="VerbatimChar"/>
+        </w:rPr>
+        <w:t xml:space="preserve">  Median       3Q      Max </w:t>
       </w:r>
       <w:r>
         <w:br/>
@@ -4294,7 +4562,13 @@
         <w:rPr>
           <w:rStyle w:val="VerbatimChar"/>
         </w:rPr>
-        <w:t>## GenusAcer                   302.180     25.330  11.930  &lt; 2e-16 ***</w:t>
+        <w:t xml:space="preserve">## GenusAcer    </w:t>
+      </w:r>
+      <w:r>
+        <w:rPr>
+          <w:rStyle w:val="VerbatimChar"/>
+        </w:rPr>
+        <w:t xml:space="preserve">               302.180     25.330  11.930  &lt; 2e-16 ***</w:t>
       </w:r>
       <w:r>
         <w:br/>
@@ -4321,7 +4595,13 @@
         <w:rPr>
           <w:rStyle w:val="VerbatimChar"/>
         </w:rPr>
-        <w:t>## GenusQuercus                413.624     19.548  21.160  &lt; 2e-16 ***</w:t>
+        <w:t xml:space="preserve">## GenusQuercus                413.624     19.548  21.160  </w:t>
+      </w:r>
+      <w:r>
+        <w:rPr>
+          <w:rStyle w:val="VerbatimChar"/>
+        </w:rPr>
+        <w:t>&lt; 2e-16 ***</w:t>
       </w:r>
       <w:r>
         <w:br/>
@@ -4402,16 +4682,22 @@
         <w:rPr>
           <w:rStyle w:val="VerbatimChar"/>
         </w:rPr>
-        <w:t>## Residual standard error: 345.2 on 3220 degrees of freedom</w:t>
-      </w:r>
-      <w:r>
-        <w:br/>
-      </w:r>
-      <w:r>
-        <w:rPr>
-          <w:rStyle w:val="VerbatimChar"/>
-        </w:rPr>
         <w:lastRenderedPageBreak/>
+        <w:t xml:space="preserve">## Residual standard error: 345.2 on </w:t>
+      </w:r>
+      <w:r>
+        <w:rPr>
+          <w:rStyle w:val="VerbatimChar"/>
+        </w:rPr>
+        <w:t>3220 degrees of freedom</w:t>
+      </w:r>
+      <w:r>
+        <w:br/>
+      </w:r>
+      <w:r>
+        <w:rPr>
+          <w:rStyle w:val="VerbatimChar"/>
+        </w:rPr>
         <w:t xml:space="preserve">## Multiple R-squared:  0.9013, Adjusted R-squared:  0.901 </w:t>
       </w:r>
       <w:r>
@@ -4432,7 +4718,13 @@
         <w:rPr>
           <w:rStyle w:val="CommentTok"/>
         </w:rPr>
-        <w:t>#Model 3 explains the most variation of the three models (R2 = .901).  The second model of the single terms indicates that the Fraxinus Genus is a significant predictor; however, model 3 indicates that the Fraxinus and interaction term between Fraxinus and DBH is not significant (pr(&gt;|t|) == .6154 and .3366, respectively).</w:t>
+        <w:t>#Model 3 explains the most variation of the three models (R2 = .901).  The second model of the single terms ind</w:t>
+      </w:r>
+      <w:r>
+        <w:rPr>
+          <w:rStyle w:val="CommentTok"/>
+        </w:rPr>
+        <w:t>icates that the Fraxinus Genus is a significant predictor; however, model 3 indicates that the Fraxinus and interaction term between Fraxinus and DBH is not significant (pr(&gt;|t|) == .6154 and .3366, respectively).</w:t>
       </w:r>
     </w:p>
     <w:p>
@@ -4456,7 +4748,162 @@
         <w:pStyle w:val="BodyText"/>
       </w:pPr>
       <w:r>
-        <w:t>Based upon our random sample of plot by project area, we found tree height does not significantly vary based upon plot within project site (p value = .587, R2 = .09). Our initial model based upon untransformed values of Ht~ DBH (from lab 3) explained approximately 76% of the variance. We increased our R2 in that case by log10 transforming variables. We did not transform values for this report. The third model relating HT ~ DBH with genus as a factor and including interaction terms explained the majority of variance compared to the initial global model and a second model including single terms (R2 = .901, .76, and .89, respectively).</w:t>
+        <w:t>Based upon our random sample of p</w:t>
+      </w:r>
+      <w:r>
+        <w:t xml:space="preserve">lot by project area, we found tree height does not significantly vary based upon plot within project site (p value = .587, R2 = .09). Our initial model based upon untransformed values of Ht~ DBH (from lab 3) explained approximately 76% of the variance. We </w:t>
+      </w:r>
+      <w:r>
+        <w:t xml:space="preserve">increased our R2 in that case by log10 transforming variables. We did not transform values for this report. The third model relating HT ~ DBH with genus as a factor and including interaction terms explained the majority of variance compared to the initial </w:t>
+      </w:r>
+      <w:r>
+        <w:t>global model and a second model including single terms (R2 = .901, .76, and .89, respectively).</w:t>
+      </w:r>
+    </w:p>
+    <w:p>
+      <w:pPr>
+        <w:pStyle w:val="SourceCode"/>
+      </w:pPr>
+      <w:r>
+        <w:rPr>
+          <w:rStyle w:val="KeywordTok"/>
+        </w:rPr>
+        <w:t>grid.arrange</w:t>
+      </w:r>
+      <w:r>
+        <w:rPr>
+          <w:rStyle w:val="NormalTok"/>
+        </w:rPr>
+        <w:t xml:space="preserve">(g1,g2,g3, </w:t>
+      </w:r>
+      <w:r>
+        <w:rPr>
+          <w:rStyle w:val="DataTypeTok"/>
+        </w:rPr>
+        <w:t>ncol =</w:t>
+      </w:r>
+      <w:r>
+        <w:rPr>
+          <w:rStyle w:val="NormalTok"/>
+        </w:rPr>
+        <w:t xml:space="preserve"> </w:t>
+      </w:r>
+      <w:r>
+        <w:rPr>
+          <w:rStyle w:val="DecValTok"/>
+        </w:rPr>
+        <w:t>3</w:t>
+      </w:r>
+      <w:r>
+        <w:rPr>
+          <w:rStyle w:val="NormalTok"/>
+        </w:rPr>
+        <w:t xml:space="preserve">, </w:t>
+      </w:r>
+      <w:r>
+        <w:rPr>
+          <w:rStyle w:val="DataTypeTok"/>
+        </w:rPr>
+        <w:t>top =</w:t>
+      </w:r>
+      <w:r>
+        <w:rPr>
+          <w:rStyle w:val="NormalTok"/>
+        </w:rPr>
+        <w:t xml:space="preserve"> </w:t>
+      </w:r>
+      <w:r>
+        <w:rPr>
+          <w:rStyle w:val="StringTok"/>
+        </w:rPr>
+        <w:t>"Height ~ DBH, Height ~ DBH + Genus, Height ~ DBH * Genus"</w:t>
+      </w:r>
+      <w:r>
+        <w:rPr>
+          <w:rStyle w:val="NormalTok"/>
+        </w:rPr>
+        <w:t xml:space="preserve">, </w:t>
+      </w:r>
+      <w:r>
+        <w:rPr>
+          <w:rStyle w:val="DataTypeTok"/>
+        </w:rPr>
+        <w:t>bottom =</w:t>
+      </w:r>
+      <w:r>
+        <w:rPr>
+          <w:rStyle w:val="NormalTok"/>
+        </w:rPr>
+        <w:t xml:space="preserve"> </w:t>
+      </w:r>
+      <w:r>
+        <w:rPr>
+          <w:rStyle w:val="StringTok"/>
+        </w:rPr>
+        <w:t>"Figure 1: Scatterplot of Height vs DBH, ANCOVA plot</w:t>
+      </w:r>
+      <w:r>
+        <w:rPr>
+          <w:rStyle w:val="StringTok"/>
+        </w:rPr>
+        <w:t>s by genus with genus as single terms and genus as interaction terms."</w:t>
+      </w:r>
+      <w:r>
+        <w:rPr>
+          <w:rStyle w:val="NormalTok"/>
+        </w:rPr>
+        <w:t>)</w:t>
+      </w:r>
+    </w:p>
+    <w:p>
+      <w:pPr>
+        <w:pStyle w:val="FirstParagraph"/>
+      </w:pPr>
+      <w:r>
+        <w:rPr>
+          <w:noProof/>
+        </w:rPr>
+        <w:drawing>
+          <wp:inline distT="0" distB="0" distL="0" distR="0" wp14:anchorId="74A1BFF6" wp14:editId="147FFC3F">
+            <wp:extent cx="6109335" cy="3556000"/>
+            <wp:effectExtent l="0" t="0" r="12065" b="0"/>
+            <wp:docPr id="1" name="Picture"/>
+            <wp:cNvGraphicFramePr/>
+            <a:graphic xmlns:a="http://schemas.openxmlformats.org/drawingml/2006/main">
+              <a:graphicData uri="http://schemas.openxmlformats.org/drawingml/2006/picture">
+                <pic:pic xmlns:pic="http://schemas.openxmlformats.org/drawingml/2006/picture">
+                  <pic:nvPicPr>
+                    <pic:cNvPr id="0" name="Picture" descr="Lab4_files/figure-docx/unnamed-chunk-1-1.png"/>
+                    <pic:cNvPicPr>
+                      <a:picLocks noChangeAspect="1" noChangeArrowheads="1"/>
+                    </pic:cNvPicPr>
+                  </pic:nvPicPr>
+                  <pic:blipFill>
+                    <a:blip r:embed="rId7"/>
+                    <a:stretch>
+                      <a:fillRect/>
+                    </a:stretch>
+                  </pic:blipFill>
+                  <pic:spPr bwMode="auto">
+                    <a:xfrm>
+                      <a:off x="0" y="0"/>
+                      <a:ext cx="6109335" cy="3556000"/>
+                    </a:xfrm>
+                    <a:prstGeom prst="rect">
+                      <a:avLst/>
+                    </a:prstGeom>
+                    <a:noFill/>
+                    <a:ln w="9525">
+                      <a:noFill/>
+                      <a:headEnd/>
+                      <a:tailEnd/>
+                    </a:ln>
+                  </pic:spPr>
+                </pic:pic>
+              </a:graphicData>
+            </a:graphic>
+          </wp:inline>
+        </w:drawing>
       </w:r>
     </w:p>
     <w:p>
@@ -4479,7 +4926,14 @@
         <w:pStyle w:val="BodyText"/>
       </w:pPr>
       <w:r>
-        <w:t>Our finding that project site does not have a significant effect on the relationship between height and DBH suggests that we use either height or DBH to estimate the effects of environmental conditions, rather than modeled biomass. The relationship is dependent upon genus, as fig 1 shows. The interaction with the genus Fraxinus was not significant in the third model, though previous models indicate that it is. Fraxinus height and DBH are limited to lower values than the other genera; this, along with the scattered values at the limits of height and dbh, may sway the Fraxinus model to insignificance.</w:t>
+        <w:lastRenderedPageBreak/>
+        <w:t>Our finding that project site does not have a significant effect on the relationship between height and DBH suggests that we use either height or DBH to estimate the effe</w:t>
+      </w:r>
+      <w:r>
+        <w:t>cts of environmental conditions, rather than modeled biomass. The relationship is dependent upon genus, as fig 1 shows. The interaction with the genus Fraxinus was not significant in the third model, though previous models indicate that it is. Fraxinus hei</w:t>
+      </w:r>
+      <w:r>
+        <w:t>ght and DBH are limited to lower values than the other genera; this, along with the scattered values at the limits of height and dbh, may sway the Fraxinus model to insignificance.</w:t>
       </w:r>
     </w:p>
     <w:p>
@@ -4501,8 +4955,13 @@
       <w:pPr>
         <w:pStyle w:val="BodyText"/>
       </w:pPr>
-      <w:r>
-        <w:t>Our subset of 5 genera limits our conclusions, especially as the counts of the 6th most frequent genus was close to the 5th. It is unlikely that we would see site playing a different role on the height~dbh relationship in the other genera; however, a full report should address that.</w:t>
+      <w:bookmarkStart w:id="0" w:name="_GoBack"/>
+      <w:bookmarkEnd w:id="0"/>
+      <w:r>
+        <w:t>Our subset of 5 genera limits our conclusions, especially as t</w:t>
+      </w:r>
+      <w:r>
+        <w:t>he counts of the 6th most frequent genus was close to the 5th. It is unlikely that we would see site playing a different role on the height~dbh relationship in the other genera; however, a full report should address that.</w:t>
       </w:r>
     </w:p>
     <w:sectPr>
@@ -4561,9 +5020,9 @@
 <file path=word/numbering.xml><?xml version="1.0" encoding="utf-8"?>
 <w:numbering xmlns:wpc="http://schemas.microsoft.com/office/word/2010/wordprocessingCanvas" xmlns:mo="http://schemas.microsoft.com/office/mac/office/2008/main" xmlns:mc="http://schemas.openxmlformats.org/markup-compatibility/2006" xmlns:mv="urn:schemas-microsoft-com:mac:vml" xmlns:o="urn:schemas-microsoft-com:office:office" xmlns:r="http://schemas.openxmlformats.org/officeDocument/2006/relationships" xmlns:m="http://schemas.openxmlformats.org/officeDocument/2006/math" xmlns:v="urn:schemas-microsoft-com:vml" xmlns:wp14="http://schemas.microsoft.com/office/word/2010/wordprocessingDrawing" xmlns:wp="http://schemas.openxmlformats.org/drawingml/2006/wordprocessingDrawing" xmlns:w10="urn:schemas-microsoft-com:office:word" xmlns:w="http://schemas.openxmlformats.org/wordprocessingml/2006/main" xmlns:w14="http://schemas.microsoft.com/office/word/2010/wordml" xmlns:w15="http://schemas.microsoft.com/office/word/2012/wordml" xmlns:wpg="http://schemas.microsoft.com/office/word/2010/wordprocessingGroup" xmlns:wpi="http://schemas.microsoft.com/office/word/2010/wordprocessingInk" xmlns:wne="http://schemas.microsoft.com/office/word/2006/wordml" xmlns:wps="http://schemas.microsoft.com/office/word/2010/wordprocessingShape" mc:Ignorable="w14 w15 wp14">
   <w:abstractNum w:abstractNumId="0">
-    <w:nsid w:val="98ABF90C"/>
+    <w:nsid w:val="E17F69BA"/>
     <w:multiLevelType w:val="multilevel"/>
-    <w:tmpl w:val="03F2CCB2"/>
+    <w:tmpl w:val="DA825CE0"/>
     <w:lvl w:ilvl="0">
       <w:numFmt w:val="bullet"/>
       <w:lvlText w:val=" "/>
@@ -4653,9 +5112,9 @@
     </w:lvl>
   </w:abstractNum>
   <w:abstractNum w:abstractNumId="1">
-    <w:nsid w:val="E17F69BA"/>
+    <w:nsid w:val="4CB097D9"/>
     <w:multiLevelType w:val="multilevel"/>
-    <w:tmpl w:val="8AF2D668"/>
+    <w:tmpl w:val="8B5A8FE2"/>
     <w:lvl w:ilvl="0">
       <w:numFmt w:val="bullet"/>
       <w:lvlText w:val=" "/>
@@ -4745,10 +5204,10 @@
     </w:lvl>
   </w:abstractNum>
   <w:num w:numId="1">
-    <w:abstractNumId w:val="1"/>
+    <w:abstractNumId w:val="0"/>
   </w:num>
   <w:num w:numId="2">
-    <w:abstractNumId w:val="0"/>
+    <w:abstractNumId w:val="1"/>
   </w:num>
 </w:numbering>
 </file>
@@ -4909,13 +5368,6 @@
     <w:lsdException w:name="Medium Shading 2"/>
     <w:lsdException w:name="Medium List 1"/>
     <w:lsdException w:name="Medium List 2"/>
-    <w:lsdException w:name="Medium Grid 1"/>
-    <w:lsdException w:name="Medium Grid 2"/>
-    <w:lsdException w:name="Medium Grid 3"/>
-    <w:lsdException w:name="Dark List"/>
-    <w:lsdException w:name="Colorful Shading"/>
-    <w:lsdException w:name="Colorful List"/>
-    <w:lsdException w:name="Colorful Grid"/>
     <w:lsdException w:name="Light Shading Accent 1"/>
     <w:lsdException w:name="Light List Accent 1"/>
     <w:lsdException w:name="Light Grid Accent 1"/>

</xml_diff>

<commit_message>
Rerun linear models to include more interaction terms
</commit_message>
<xml_diff>
--- a/ES207_Lab4_Final.docx
+++ b/ES207_Lab4_Final.docx
@@ -8,7 +8,7 @@
         <w:jc w:val="right"/>
       </w:pPr>
       <w:r>
-        <w:t>Joseph Crockett</w:t>
+        <w:t xml:space="preserve">Joseph Crockett </w:t>
       </w:r>
     </w:p>
     <w:p>
@@ -31,24 +31,13 @@
     </w:p>
     <w:p>
       <w:pPr>
-        <w:pStyle w:val="FirstParagraph"/>
-        <w:jc w:val="center"/>
-        <w:rPr>
-          <w:b/>
-          <w:u w:val="single"/>
-        </w:rPr>
+        <w:pStyle w:val="Compact"/>
       </w:pPr>
-      <w:r>
-        <w:rPr>
-          <w:b/>
-          <w:u w:val="single"/>
-        </w:rPr>
-        <w:t>Homework Assignment 4</w:t>
-      </w:r>
     </w:p>
     <w:p>
       <w:pPr>
-        <w:pStyle w:val="BodyText"/>
+        <w:pStyle w:val="Compact"/>
+        <w:jc w:val="center"/>
         <w:rPr>
           <w:b/>
           <w:u w:val="single"/>
@@ -59,7 +48,7 @@
           <w:b/>
           <w:u w:val="single"/>
         </w:rPr>
-        <w:t xml:space="preserve">Objective Statement: </w:t>
+        <w:t>Homework Assignment 4</w:t>
       </w:r>
     </w:p>
     <w:p>
@@ -67,52 +56,24 @@
         <w:pStyle w:val="BodyText"/>
       </w:pPr>
       <w:r>
-        <w:t>In order to reasonably estimate standing carbon, we will further refine our linear model between Diameter at Breast Height and Tree height, factored by either genus or project site.</w:t>
-      </w:r>
-    </w:p>
-    <w:p>
-      <w:pPr>
-        <w:pStyle w:val="BodyText"/>
         <w:rPr>
           <w:b/>
           <w:u w:val="single"/>
         </w:rPr>
-      </w:pPr>
-      <w:r>
-        <w:rPr>
-          <w:b/>
-          <w:u w:val="single"/>
-        </w:rPr>
-        <w:t xml:space="preserve">Methods: </w:t>
+        <w:t>Objective Statement:</w:t>
+      </w:r>
+      <w:r>
+        <w:t xml:space="preserve"> </w:t>
       </w:r>
     </w:p>
     <w:p>
       <w:pPr>
         <w:pStyle w:val="BodyText"/>
       </w:pPr>
-      <w:r>
-        <w:t>We determined the mean, standard deviation, and count, for the fi</w:t>
-      </w:r>
-      <w:r>
-        <w:t>ve subsetted genera by plot site. Plots at which more than one measurement was taken were retained. Of these, we randomly sampled 6 plot sites for each of the four project areas. The coefficient of variation was</w:t>
-      </w:r>
-      <w:r>
-        <w:t xml:space="preserve"> calculated, and an ANOVA test and a</w:t>
-      </w:r>
-      <w:r>
-        <w:t xml:space="preserve"> TukeyHSD </w:t>
-      </w:r>
-      <w:r>
-        <w:t xml:space="preserve">test </w:t>
-      </w:r>
-      <w:r>
-        <w:t>wer</w:t>
-      </w:r>
-      <w:r>
-        <w:t xml:space="preserve">e run to determine whether project area was a determining factor for tree height. We developed two linear models using genus as single terms and as an interaction variable describing Height (cm) ~ DBH (cm). The models were coerced with a zero intercept to </w:t>
-      </w:r>
-      <w:r>
-        <w:t>reflect seedling height and DBH at germination.</w:t>
+      <w:bookmarkStart w:id="0" w:name="_GoBack"/>
+      <w:bookmarkEnd w:id="0"/>
+      <w:r>
+        <w:t>In order to reasonably estimate standing carbon, we will further refine our linear model between Diameter at Breast Height and Tree height, factored by either genus or project site.</w:t>
       </w:r>
     </w:p>
     <w:p>
@@ -128,7 +89,7 @@
           <w:b/>
           <w:u w:val="single"/>
         </w:rPr>
-        <w:t xml:space="preserve">Data: </w:t>
+        <w:t>Methods:</w:t>
       </w:r>
     </w:p>
     <w:p>
@@ -136,6 +97,35 @@
         <w:pStyle w:val="BodyText"/>
       </w:pPr>
       <w:r>
+        <w:t xml:space="preserve"> We determined the mean, standard deviation, and count, for the fi</w:t>
+      </w:r>
+      <w:r>
+        <w:t>ve subsetted genera by plot site. Plots at which more than one measurement was taken were retained. Of these, we randomly sampled 6 plot sites for each of the four project areas. The coefficient of variation was calculated, and an ANOVA and an TukeyHSD wer</w:t>
+      </w:r>
+      <w:r>
+        <w:t xml:space="preserve">e run to determine whether project area was a determining factor for tree height. We developed two linear models using genus as single terms and as an interaction variable describing Height (cm) ~ DBH (cm). </w:t>
+      </w:r>
+    </w:p>
+    <w:p>
+      <w:pPr>
+        <w:pStyle w:val="BodyText"/>
+      </w:pPr>
+      <w:r>
+        <w:rPr>
+          <w:b/>
+          <w:u w:val="single"/>
+        </w:rPr>
+        <w:t>Data:</w:t>
+      </w:r>
+      <w:r>
+        <w:t xml:space="preserve"> </w:t>
+      </w:r>
+    </w:p>
+    <w:p>
+      <w:pPr>
+        <w:pStyle w:val="BodyText"/>
+      </w:pPr>
+      <w:r>
         <w:t>The data are tree measurements from 4 riparian project areas in Northern California. We have previously cleansed the dataset for illogical or unknown values and subsetted for the 5 most frequent genera.</w:t>
       </w:r>
       <w:r>
@@ -598,7 +588,6 @@
         <w:rPr>
           <w:rStyle w:val="NormalTok"/>
         </w:rPr>
-        <w:lastRenderedPageBreak/>
         <w:t xml:space="preserve"> </w:t>
       </w:r>
       <w:r>
@@ -655,6 +644,7 @@
         <w:rPr>
           <w:rStyle w:val="VerbatimChar"/>
         </w:rPr>
+        <w:lastRenderedPageBreak/>
         <w:t xml:space="preserve">##      htcmmn           htcmsd            plot.n          projplot </w:t>
       </w:r>
       <w:r>
@@ -1120,34 +1110,34 @@
         <w:rPr>
           <w:rStyle w:val="VerbatimChar"/>
         </w:rPr>
+        <w:t xml:space="preserve">##           </w:t>
+      </w:r>
+      <w:r>
+        <w:br/>
+      </w:r>
+      <w:r>
+        <w:rPr>
+          <w:rStyle w:val="VerbatimChar"/>
+        </w:rPr>
+        <w:t xml:space="preserve">##      htcmmn           htcmsd            plot.n                projplot </w:t>
+      </w:r>
+      <w:r>
+        <w:br/>
+      </w:r>
+      <w:r>
+        <w:rPr>
+          <w:rStyle w:val="VerbatimChar"/>
+        </w:rPr>
+        <w:t xml:space="preserve">##  Min.   : 443.2   Min.   :  57.79   Min.   : 2.0   SRRB EW2013_100: 1  </w:t>
+      </w:r>
+      <w:r>
+        <w:br/>
+      </w:r>
+      <w:r>
+        <w:rPr>
+          <w:rStyle w:val="VerbatimChar"/>
+        </w:rPr>
         <w:lastRenderedPageBreak/>
-        <w:t xml:space="preserve">##           </w:t>
-      </w:r>
-      <w:r>
-        <w:br/>
-      </w:r>
-      <w:r>
-        <w:rPr>
-          <w:rStyle w:val="VerbatimChar"/>
-        </w:rPr>
-        <w:t xml:space="preserve">##      htcmmn           htcmsd            plot.n                projplot </w:t>
-      </w:r>
-      <w:r>
-        <w:br/>
-      </w:r>
-      <w:r>
-        <w:rPr>
-          <w:rStyle w:val="VerbatimChar"/>
-        </w:rPr>
-        <w:t xml:space="preserve">##  Min.   : 443.2   Min.   :  57.79   Min.   : 2.0   SRRB EW2013_100: 1  </w:t>
-      </w:r>
-      <w:r>
-        <w:br/>
-      </w:r>
-      <w:r>
-        <w:rPr>
-          <w:rStyle w:val="VerbatimChar"/>
-        </w:rPr>
         <w:t xml:space="preserve">##  1st Qu.: 664.8   1st Qu.: 246.65   1st Qu.: 4.0   SRRB EW2013_101: 1  </w:t>
       </w:r>
       <w:r>
@@ -1629,34 +1619,34 @@
         <w:rPr>
           <w:rStyle w:val="VerbatimChar"/>
         </w:rPr>
+        <w:t xml:space="preserve">##  NASO :0  </w:t>
+      </w:r>
+      <w:r>
+        <w:br/>
+      </w:r>
+      <w:r>
+        <w:rPr>
+          <w:rStyle w:val="VerbatimChar"/>
+        </w:rPr>
+        <w:t xml:space="preserve">##  SRRB :0  </w:t>
+      </w:r>
+      <w:r>
+        <w:br/>
+      </w:r>
+      <w:r>
+        <w:rPr>
+          <w:rStyle w:val="VerbatimChar"/>
+        </w:rPr>
+        <w:t xml:space="preserve">##           </w:t>
+      </w:r>
+      <w:r>
+        <w:br/>
+      </w:r>
+      <w:r>
+        <w:rPr>
+          <w:rStyle w:val="VerbatimChar"/>
+        </w:rPr>
         <w:lastRenderedPageBreak/>
-        <w:t xml:space="preserve">##  NASO :0  </w:t>
-      </w:r>
-      <w:r>
-        <w:br/>
-      </w:r>
-      <w:r>
-        <w:rPr>
-          <w:rStyle w:val="VerbatimChar"/>
-        </w:rPr>
-        <w:t xml:space="preserve">##  SRRB :0  </w:t>
-      </w:r>
-      <w:r>
-        <w:br/>
-      </w:r>
-      <w:r>
-        <w:rPr>
-          <w:rStyle w:val="VerbatimChar"/>
-        </w:rPr>
-        <w:t xml:space="preserve">##           </w:t>
-      </w:r>
-      <w:r>
-        <w:br/>
-      </w:r>
-      <w:r>
-        <w:rPr>
-          <w:rStyle w:val="VerbatimChar"/>
-        </w:rPr>
         <w:t xml:space="preserve">##           </w:t>
       </w:r>
       <w:r>
@@ -2154,7 +2144,6 @@
         <w:rPr>
           <w:rStyle w:val="NormalTok"/>
         </w:rPr>
-        <w:lastRenderedPageBreak/>
         <w:t>ripsample &lt;-</w:t>
       </w:r>
       <w:r>
@@ -2199,6 +2188,7 @@
         <w:rPr>
           <w:rStyle w:val="VerbatimChar"/>
         </w:rPr>
+        <w:lastRenderedPageBreak/>
         <w:t xml:space="preserve">## CORP  HOWY  NASO  SRRB  </w:t>
       </w:r>
       <w:r>
@@ -2338,7 +2328,7 @@
         <w:rPr>
           <w:rStyle w:val="VerbatimChar"/>
         </w:rPr>
-        <w:t>## proj         3 0.2483 0.08277   2.692 0.0736 .</w:t>
+        <w:t>## proj         3 0.2962 0.09874   2.476  0.091 .</w:t>
       </w:r>
       <w:r>
         <w:br/>
@@ -2353,7 +2343,7 @@
         <w:rPr>
           <w:rStyle w:val="VerbatimChar"/>
         </w:rPr>
-        <w:t xml:space="preserve">uals   20 0.6149 0.03074                 </w:t>
+        <w:t xml:space="preserve">uals   20 0.7976 0.03988                 </w:t>
       </w:r>
       <w:r>
         <w:br/>
@@ -2468,7 +2458,7 @@
         <w:rPr>
           <w:rStyle w:val="VerbatimChar"/>
         </w:rPr>
-        <w:t xml:space="preserve">## -0.22751 -0.14853  0.00352  0.12997  0.34894 </w:t>
+        <w:t xml:space="preserve">## -0.30158 -0.10465  0.00316  0.09007  0.41011 </w:t>
       </w:r>
       <w:r>
         <w:br/>
@@ -2504,16 +2494,16 @@
         <w:rPr>
           <w:rStyle w:val="VerbatimChar"/>
         </w:rPr>
-        <w:t>## (Intercept)  0.51954    0.07158   7.258 5.07e-07 ***</w:t>
-      </w:r>
-      <w:r>
-        <w:br/>
-      </w:r>
-      <w:r>
-        <w:rPr>
-          <w:rStyle w:val="VerbatimChar"/>
-        </w:rPr>
-        <w:t xml:space="preserve">## projHOWY    -0.19370    0.10123  -1.913   0.0701 .  </w:t>
+        <w:t>## (Intercept)  0.39556    0.08153   4.852 9.67e-05 ***</w:t>
+      </w:r>
+      <w:r>
+        <w:br/>
+      </w:r>
+      <w:r>
+        <w:rPr>
+          <w:rStyle w:val="VerbatimChar"/>
+        </w:rPr>
+        <w:t xml:space="preserve">## projHOWY     0.02264    0.11530   0.196   0.8463    </w:t>
       </w:r>
       <w:r>
         <w:br/>
@@ -2528,16 +2518,16 @@
         <w:rPr>
           <w:rStyle w:val="VerbatimChar"/>
         </w:rPr>
-        <w:t xml:space="preserve"># projNASO     0.06827    0.10123   0.674   0.5078    </w:t>
-      </w:r>
-      <w:r>
-        <w:br/>
-      </w:r>
-      <w:r>
-        <w:rPr>
-          <w:rStyle w:val="VerbatimChar"/>
-        </w:rPr>
-        <w:t xml:space="preserve">## projSRRB     0.03522    0.10123   0.348   0.7315    </w:t>
+        <w:t xml:space="preserve"># projNASO     0.28091    0.11530   2.436   0.0243 *  </w:t>
+      </w:r>
+      <w:r>
+        <w:br/>
+      </w:r>
+      <w:r>
+        <w:rPr>
+          <w:rStyle w:val="VerbatimChar"/>
+        </w:rPr>
+        <w:t xml:space="preserve">## projSRRB     0.13089    0.11530   1.135   0.2697    </w:t>
       </w:r>
       <w:r>
         <w:br/>
@@ -2573,25 +2563,25 @@
         <w:rPr>
           <w:rStyle w:val="VerbatimChar"/>
         </w:rPr>
-        <w:t>## Residual standard error: 0.1753 on 20 degrees of freedom</w:t>
-      </w:r>
-      <w:r>
-        <w:br/>
-      </w:r>
-      <w:r>
-        <w:rPr>
-          <w:rStyle w:val="VerbatimChar"/>
-        </w:rPr>
-        <w:t xml:space="preserve">## Multiple R-squared:  0.2877, Adjusted R-squared:  0.1808 </w:t>
-      </w:r>
-      <w:r>
-        <w:br/>
-      </w:r>
-      <w:r>
-        <w:rPr>
-          <w:rStyle w:val="VerbatimChar"/>
-        </w:rPr>
-        <w:t>## F-statistic: 2.692 on 3 and 20 DF,  p-value: 0.07365</w:t>
+        <w:t>## Residual standard error: 0.1997 on 20 degrees of freedom</w:t>
+      </w:r>
+      <w:r>
+        <w:br/>
+      </w:r>
+      <w:r>
+        <w:rPr>
+          <w:rStyle w:val="VerbatimChar"/>
+        </w:rPr>
+        <w:t xml:space="preserve">## Multiple R-squared:  0.2708, Adjusted R-squared:  0.1614 </w:t>
+      </w:r>
+      <w:r>
+        <w:br/>
+      </w:r>
+      <w:r>
+        <w:rPr>
+          <w:rStyle w:val="VerbatimChar"/>
+        </w:rPr>
+        <w:t>## F-statistic: 2.476 on 3 and 20 DF,  p-value: 0.09098</w:t>
       </w:r>
     </w:p>
     <w:p>
@@ -2658,23 +2648,41 @@
         <w:rPr>
           <w:rStyle w:val="VerbatimChar"/>
         </w:rPr>
+        <w:t>##   Tukey multiple comparisons of means</w:t>
+      </w:r>
+      <w:r>
+        <w:br/>
+      </w:r>
+      <w:r>
+        <w:rPr>
+          <w:rStyle w:val="VerbatimChar"/>
+        </w:rPr>
+        <w:t>##     95% family-wise con</w:t>
+      </w:r>
+      <w:r>
+        <w:rPr>
+          <w:rStyle w:val="VerbatimChar"/>
+        </w:rPr>
+        <w:t>fidence level</w:t>
+      </w:r>
+      <w:r>
+        <w:br/>
+      </w:r>
+      <w:r>
+        <w:rPr>
+          <w:rStyle w:val="VerbatimChar"/>
+        </w:rPr>
+        <w:t xml:space="preserve">## </w:t>
+      </w:r>
+      <w:r>
+        <w:br/>
+      </w:r>
+      <w:r>
+        <w:rPr>
+          <w:rStyle w:val="VerbatimChar"/>
+        </w:rPr>
         <w:lastRenderedPageBreak/>
-        <w:t>##   Tukey multiple comparisons of means</w:t>
-      </w:r>
-      <w:r>
-        <w:br/>
-      </w:r>
-      <w:r>
-        <w:rPr>
-          <w:rStyle w:val="VerbatimChar"/>
-        </w:rPr>
-        <w:t>##     95% family-wise con</w:t>
-      </w:r>
-      <w:r>
-        <w:rPr>
-          <w:rStyle w:val="VerbatimChar"/>
-        </w:rPr>
-        <w:t>fidence level</w:t>
+        <w:t>## Fit: aov(formula = cv ~ proj, data = ripsample)</w:t>
       </w:r>
       <w:r>
         <w:br/>
@@ -2692,24 +2700,6 @@
         <w:rPr>
           <w:rStyle w:val="VerbatimChar"/>
         </w:rPr>
-        <w:t>## Fit: aov(formula = cv ~ proj, data = ripsample)</w:t>
-      </w:r>
-      <w:r>
-        <w:br/>
-      </w:r>
-      <w:r>
-        <w:rPr>
-          <w:rStyle w:val="VerbatimChar"/>
-        </w:rPr>
-        <w:t xml:space="preserve">## </w:t>
-      </w:r>
-      <w:r>
-        <w:br/>
-      </w:r>
-      <w:r>
-        <w:rPr>
-          <w:rStyle w:val="VerbatimChar"/>
-        </w:rPr>
         <w:t>## $proj</w:t>
       </w:r>
       <w:r>
@@ -2719,67 +2709,67 @@
         <w:rPr>
           <w:rStyle w:val="VerbatimChar"/>
         </w:rPr>
-        <w:t>##                    diff         lwr        upr     p adj</w:t>
-      </w:r>
-      <w:r>
-        <w:br/>
-      </w:r>
-      <w:r>
-        <w:rPr>
-          <w:rStyle w:val="VerbatimChar"/>
-        </w:rPr>
-        <w:t>## HOWY -CORP  -0.19369756 -0.47704098 0.08964586 0.2541655</w:t>
-      </w:r>
-      <w:r>
-        <w:br/>
-      </w:r>
-      <w:r>
-        <w:rPr>
-          <w:rStyle w:val="VerbatimChar"/>
-        </w:rPr>
-        <w:t>## NASO -CORP   0.06827416 -0.21506927 0.35161758 0.90</w:t>
-      </w:r>
-      <w:r>
-        <w:rPr>
-          <w:rStyle w:val="VerbatimChar"/>
-        </w:rPr>
-        <w:t>55302</w:t>
-      </w:r>
-      <w:r>
-        <w:br/>
-      </w:r>
-      <w:r>
-        <w:rPr>
-          <w:rStyle w:val="VerbatimChar"/>
-        </w:rPr>
-        <w:t>## SRRB -CORP   0.03522481 -0.24811861 0.31856823 0.9851007</w:t>
-      </w:r>
-      <w:r>
-        <w:br/>
-      </w:r>
-      <w:r>
-        <w:rPr>
-          <w:rStyle w:val="VerbatimChar"/>
-        </w:rPr>
-        <w:t>## NASO -HOWY   0.26197172 -0.02137170 0.54531514 0.0763170</w:t>
-      </w:r>
-      <w:r>
-        <w:br/>
-      </w:r>
-      <w:r>
-        <w:rPr>
-          <w:rStyle w:val="VerbatimChar"/>
-        </w:rPr>
-        <w:t>## SRRB -HOWY   0.22892237 -0.05442105 0.51226579 0.1411081</w:t>
-      </w:r>
-      <w:r>
-        <w:br/>
-      </w:r>
-      <w:r>
-        <w:rPr>
-          <w:rStyle w:val="VerbatimChar"/>
-        </w:rPr>
-        <w:t>## SRRB -NASO  -0.03304935 -0.31639277 0.25029407 0.9876183</w:t>
+        <w:t>##                    diff         lwr       upr     p adj</w:t>
+      </w:r>
+      <w:r>
+        <w:br/>
+      </w:r>
+      <w:r>
+        <w:rPr>
+          <w:rStyle w:val="VerbatimChar"/>
+        </w:rPr>
+        <w:t>## HOWY -CORP   0.02264174 -0.30007221 0.3453557 0.9972259</w:t>
+      </w:r>
+      <w:r>
+        <w:br/>
+      </w:r>
+      <w:r>
+        <w:rPr>
+          <w:rStyle w:val="VerbatimChar"/>
+        </w:rPr>
+        <w:t>## NASO -CORP   0.28090766 -0.04180629 0.6036216 0.10216</w:t>
+      </w:r>
+      <w:r>
+        <w:rPr>
+          <w:rStyle w:val="VerbatimChar"/>
+        </w:rPr>
+        <w:t>90</w:t>
+      </w:r>
+      <w:r>
+        <w:br/>
+      </w:r>
+      <w:r>
+        <w:rPr>
+          <w:rStyle w:val="VerbatimChar"/>
+        </w:rPr>
+        <w:t>## SRRB -CORP   0.13088616 -0.19182779 0.4536001 0.6727620</w:t>
+      </w:r>
+      <w:r>
+        <w:br/>
+      </w:r>
+      <w:r>
+        <w:rPr>
+          <w:rStyle w:val="VerbatimChar"/>
+        </w:rPr>
+        <w:t>## NASO -HOWY   0.25826592 -0.06444803 0.5809799 0.1466194</w:t>
+      </w:r>
+      <w:r>
+        <w:br/>
+      </w:r>
+      <w:r>
+        <w:rPr>
+          <w:rStyle w:val="VerbatimChar"/>
+        </w:rPr>
+        <w:t>## SRRB -HOWY   0.10824442 -0.21446954 0.4309584 0.7845812</w:t>
+      </w:r>
+      <w:r>
+        <w:br/>
+      </w:r>
+      <w:r>
+        <w:rPr>
+          <w:rStyle w:val="VerbatimChar"/>
+        </w:rPr>
+        <w:t>## SRRB -NASO  -0.15002150 -0.47273546 0.1726925 0.5728045</w:t>
       </w:r>
     </w:p>
     <w:p>
@@ -2790,13 +2780,13 @@
         <w:rPr>
           <w:rStyle w:val="CommentTok"/>
         </w:rPr>
-        <w:t xml:space="preserve">#Based on </w:t>
+        <w:t>#Based on the adj</w:t>
       </w:r>
       <w:r>
         <w:rPr>
           <w:rStyle w:val="CommentTok"/>
         </w:rPr>
-        <w:t>the adjusted p value (last column), there is no signifant difference between sites. From the one-way ANOVA, the predictors do not have a significant impact on the response.</w:t>
+        <w:t>usted p value (last column), there is no signifant difference between sites. From the one-way ANOVA, the predictors do not have a significant impact on the response.</w:t>
       </w:r>
     </w:p>
     <w:p>
@@ -2807,13 +2797,13 @@
         <w:rPr>
           <w:rStyle w:val="CommentTok"/>
         </w:rPr>
-        <w:t xml:space="preserve">#Two models:  First, with single terms (hcm ~ dbhcm), second with interaction (hcm </w:t>
+        <w:t>#Two models:  First, with single terms (hcm ~ dbhcm), second with interaction (hcm ~ dbhcm</w:t>
       </w:r>
       <w:r>
         <w:rPr>
           <w:rStyle w:val="CommentTok"/>
         </w:rPr>
-        <w:t>~ dbhcm * genus).  Looking first at hcm ~ dbhcm by Genus group.</w:t>
+        <w:t xml:space="preserve"> * genus).  Looking first at hcm ~ dbhcm by Genus group.</w:t>
       </w:r>
       <w:r>
         <w:br/>
@@ -2828,19 +2818,517 @@
         <w:br/>
       </w:r>
       <w:r>
+        <w:br/>
+      </w:r>
+      <w:r>
+        <w:rPr>
+          <w:rStyle w:val="NormalTok"/>
+        </w:rPr>
+        <w:t>g1 &lt;-</w:t>
+      </w:r>
+      <w:r>
+        <w:rPr>
+          <w:rStyle w:val="StringTok"/>
+        </w:rPr>
+        <w:t xml:space="preserve"> </w:t>
+      </w:r>
+      <w:r>
+        <w:rPr>
+          <w:rStyle w:val="KeywordTok"/>
+        </w:rPr>
+        <w:t>ggplot</w:t>
+      </w:r>
+      <w:r>
+        <w:rPr>
+          <w:rStyle w:val="NormalTok"/>
+        </w:rPr>
+        <w:t>(</w:t>
+      </w:r>
+      <w:r>
+        <w:rPr>
+          <w:rStyle w:val="DataTypeTok"/>
+        </w:rPr>
+        <w:t>data =</w:t>
+      </w:r>
+      <w:r>
+        <w:rPr>
+          <w:rStyle w:val="NormalTok"/>
+        </w:rPr>
+        <w:t xml:space="preserve"> rd_lab4) +</w:t>
+      </w:r>
+      <w:r>
+        <w:rPr>
+          <w:rStyle w:val="StringTok"/>
+        </w:rPr>
+        <w:t xml:space="preserve"> </w:t>
+      </w:r>
+      <w:r>
+        <w:rPr>
+          <w:rStyle w:val="KeywordTok"/>
+        </w:rPr>
+        <w:t>geom_point</w:t>
+      </w:r>
+      <w:r>
+        <w:rPr>
+          <w:rStyle w:val="NormalTok"/>
+        </w:rPr>
+        <w:t>(</w:t>
+      </w:r>
+      <w:r>
+        <w:rPr>
+          <w:rStyle w:val="KeywordTok"/>
+        </w:rPr>
+        <w:t>aes</w:t>
+      </w:r>
+      <w:r>
+        <w:rPr>
+          <w:rStyle w:val="NormalTok"/>
+        </w:rPr>
+        <w:t>(</w:t>
+      </w:r>
+      <w:r>
+        <w:rPr>
+          <w:rStyle w:val="DataTypeTok"/>
+        </w:rPr>
+        <w:t>x =</w:t>
+      </w:r>
+      <w:r>
+        <w:rPr>
+          <w:rStyle w:val="NormalTok"/>
+        </w:rPr>
+        <w:t xml:space="preserve"> Woody_DBH_cm, </w:t>
+      </w:r>
+      <w:r>
+        <w:rPr>
+          <w:rStyle w:val="DataTypeTok"/>
+        </w:rPr>
+        <w:t>y =</w:t>
+      </w:r>
+      <w:r>
+        <w:rPr>
+          <w:rStyle w:val="NormalTok"/>
+        </w:rPr>
+        <w:t xml:space="preserve"> Woody_Height_cm, </w:t>
+      </w:r>
+      <w:r>
+        <w:rPr>
+          <w:rStyle w:val="DataTypeTok"/>
+        </w:rPr>
+        <w:t>color =</w:t>
+      </w:r>
+      <w:r>
+        <w:rPr>
+          <w:rStyle w:val="NormalTok"/>
+        </w:rPr>
+        <w:t xml:space="preserve"> Genus, </w:t>
+      </w:r>
+      <w:r>
+        <w:rPr>
+          <w:rStyle w:val="DataTypeTok"/>
+        </w:rPr>
+        <w:t>shape =</w:t>
+      </w:r>
+      <w:r>
+        <w:rPr>
+          <w:rStyle w:val="NormalTok"/>
+        </w:rPr>
+        <w:t xml:space="preserve"> P</w:t>
+      </w:r>
+      <w:r>
+        <w:rPr>
+          <w:rStyle w:val="NormalTok"/>
+        </w:rPr>
+        <w:t>rojCode)) +</w:t>
+      </w:r>
+      <w:r>
+        <w:rPr>
+          <w:rStyle w:val="StringTok"/>
+        </w:rPr>
+        <w:t xml:space="preserve"> </w:t>
+      </w:r>
+      <w:r>
+        <w:rPr>
+          <w:rStyle w:val="KeywordTok"/>
+        </w:rPr>
+        <w:t>theme_minimal</w:t>
+      </w:r>
+      <w:r>
+        <w:rPr>
+          <w:rStyle w:val="NormalTok"/>
+        </w:rPr>
+        <w:t>() +</w:t>
+      </w:r>
+      <w:r>
+        <w:rPr>
+          <w:rStyle w:val="StringTok"/>
+        </w:rPr>
+        <w:t xml:space="preserve"> </w:t>
+      </w:r>
+      <w:r>
+        <w:rPr>
+          <w:rStyle w:val="KeywordTok"/>
+        </w:rPr>
+        <w:t>labs</w:t>
+      </w:r>
+      <w:r>
+        <w:rPr>
+          <w:rStyle w:val="NormalTok"/>
+        </w:rPr>
+        <w:t>(</w:t>
+      </w:r>
+      <w:r>
+        <w:rPr>
+          <w:rStyle w:val="DataTypeTok"/>
+        </w:rPr>
+        <w:t>title =</w:t>
+      </w:r>
+      <w:r>
+        <w:rPr>
+          <w:rStyle w:val="NormalTok"/>
+        </w:rPr>
+        <w:t xml:space="preserve"> </w:t>
+      </w:r>
+      <w:r>
+        <w:rPr>
+          <w:rStyle w:val="StringTok"/>
+        </w:rPr>
+        <w:t>""</w:t>
+      </w:r>
+      <w:r>
+        <w:rPr>
+          <w:rStyle w:val="NormalTok"/>
+        </w:rPr>
+        <w:t xml:space="preserve">, </w:t>
+      </w:r>
+      <w:r>
+        <w:rPr>
+          <w:rStyle w:val="DataTypeTok"/>
+        </w:rPr>
+        <w:t>x =</w:t>
+      </w:r>
+      <w:r>
+        <w:rPr>
+          <w:rStyle w:val="NormalTok"/>
+        </w:rPr>
+        <w:t xml:space="preserve"> </w:t>
+      </w:r>
+      <w:r>
+        <w:rPr>
+          <w:rStyle w:val="StringTok"/>
+        </w:rPr>
+        <w:t>"DBH, cm"</w:t>
+      </w:r>
+      <w:r>
+        <w:rPr>
+          <w:rStyle w:val="NormalTok"/>
+        </w:rPr>
+        <w:t xml:space="preserve">, </w:t>
+      </w:r>
+      <w:r>
+        <w:rPr>
+          <w:rStyle w:val="DataTypeTok"/>
+        </w:rPr>
+        <w:t>y =</w:t>
+      </w:r>
+      <w:r>
+        <w:rPr>
+          <w:rStyle w:val="NormalTok"/>
+        </w:rPr>
+        <w:t xml:space="preserve"> </w:t>
+      </w:r>
+      <w:r>
+        <w:rPr>
+          <w:rStyle w:val="StringTok"/>
+        </w:rPr>
+        <w:t>"Height, cm"</w:t>
+      </w:r>
+      <w:r>
+        <w:rPr>
+          <w:rStyle w:val="NormalTok"/>
+        </w:rPr>
+        <w:t>) +</w:t>
+      </w:r>
+      <w:r>
+        <w:rPr>
+          <w:rStyle w:val="StringTok"/>
+        </w:rPr>
+        <w:t xml:space="preserve"> </w:t>
+      </w:r>
+      <w:r>
+        <w:rPr>
+          <w:rStyle w:val="KeywordTok"/>
+        </w:rPr>
+        <w:t>theme</w:t>
+      </w:r>
+      <w:r>
+        <w:rPr>
+          <w:rStyle w:val="NormalTok"/>
+        </w:rPr>
+        <w:t>(</w:t>
+      </w:r>
+      <w:r>
+        <w:rPr>
+          <w:rStyle w:val="DataTypeTok"/>
+        </w:rPr>
+        <w:t>legend.position =</w:t>
+      </w:r>
+      <w:r>
+        <w:rPr>
+          <w:rStyle w:val="NormalTok"/>
+        </w:rPr>
+        <w:t xml:space="preserve"> </w:t>
+      </w:r>
+      <w:r>
+        <w:rPr>
+          <w:rStyle w:val="StringTok"/>
+        </w:rPr>
+        <w:t>"none"</w:t>
+      </w:r>
+      <w:r>
+        <w:rPr>
+          <w:rStyle w:val="NormalTok"/>
+        </w:rPr>
+        <w:t>,</w:t>
+      </w:r>
+      <w:r>
+        <w:rPr>
+          <w:rStyle w:val="DataTypeTok"/>
+        </w:rPr>
+        <w:t>axis.text.x =</w:t>
+      </w:r>
+      <w:r>
+        <w:rPr>
+          <w:rStyle w:val="NormalTok"/>
+        </w:rPr>
+        <w:t xml:space="preserve"> </w:t>
+      </w:r>
+      <w:r>
+        <w:rPr>
+          <w:rStyle w:val="KeywordTok"/>
+        </w:rPr>
+        <w:t>element_text</w:t>
+      </w:r>
+      <w:r>
+        <w:rPr>
+          <w:rStyle w:val="NormalTok"/>
+        </w:rPr>
+        <w:t>(</w:t>
+      </w:r>
+      <w:r>
+        <w:rPr>
+          <w:rStyle w:val="DataTypeTok"/>
+        </w:rPr>
+        <w:t>angle =</w:t>
+      </w:r>
+      <w:r>
+        <w:rPr>
+          <w:rStyle w:val="NormalTok"/>
+        </w:rPr>
+        <w:t xml:space="preserve"> </w:t>
+      </w:r>
+      <w:r>
+        <w:rPr>
+          <w:rStyle w:val="DecValTok"/>
+        </w:rPr>
+        <w:t>90</w:t>
+      </w:r>
+      <w:r>
+        <w:rPr>
+          <w:rStyle w:val="NormalTok"/>
+        </w:rPr>
+        <w:t xml:space="preserve">, </w:t>
+      </w:r>
+      <w:r>
+        <w:rPr>
+          <w:rStyle w:val="DataTypeTok"/>
+        </w:rPr>
+        <w:t>size =</w:t>
+      </w:r>
+      <w:r>
+        <w:rPr>
+          <w:rStyle w:val="NormalTok"/>
+        </w:rPr>
+        <w:t xml:space="preserve"> </w:t>
+      </w:r>
+      <w:r>
+        <w:rPr>
+          <w:rStyle w:val="DecValTok"/>
+        </w:rPr>
+        <w:t>5</w:t>
+      </w:r>
+      <w:r>
+        <w:rPr>
+          <w:rStyle w:val="NormalTok"/>
+        </w:rPr>
+        <w:t xml:space="preserve">), </w:t>
+      </w:r>
+      <w:r>
+        <w:rPr>
+          <w:rStyle w:val="DataTypeTok"/>
+        </w:rPr>
+        <w:t>axis.text.y =</w:t>
+      </w:r>
+      <w:r>
+        <w:rPr>
+          <w:rStyle w:val="NormalTok"/>
+        </w:rPr>
+        <w:t xml:space="preserve"> </w:t>
+      </w:r>
+      <w:r>
+        <w:rPr>
+          <w:rStyle w:val="KeywordTok"/>
+        </w:rPr>
+        <w:t>element_text</w:t>
+      </w:r>
+      <w:r>
+        <w:rPr>
+          <w:rStyle w:val="NormalTok"/>
+        </w:rPr>
+        <w:t>(</w:t>
+      </w:r>
+      <w:r>
+        <w:rPr>
+          <w:rStyle w:val="DataTypeTok"/>
+        </w:rPr>
+        <w:t>size =</w:t>
+      </w:r>
+      <w:r>
+        <w:rPr>
+          <w:rStyle w:val="NormalTok"/>
+        </w:rPr>
+        <w:t xml:space="preserve"> </w:t>
+      </w:r>
+      <w:r>
+        <w:rPr>
+          <w:rStyle w:val="DecValTok"/>
+        </w:rPr>
+        <w:t>5</w:t>
+      </w:r>
+      <w:r>
+        <w:rPr>
+          <w:rStyle w:val="NormalTok"/>
+        </w:rPr>
+        <w:t>)) +</w:t>
+      </w:r>
+      <w:r>
+        <w:rPr>
+          <w:rStyle w:val="StringTok"/>
+        </w:rPr>
+        <w:t xml:space="preserve"> </w:t>
+      </w:r>
+      <w:r>
+        <w:rPr>
+          <w:rStyle w:val="KeywordTok"/>
+        </w:rPr>
+        <w:t>geom_smooth</w:t>
+      </w:r>
+      <w:r>
+        <w:rPr>
+          <w:rStyle w:val="NormalTok"/>
+        </w:rPr>
+        <w:t>(</w:t>
+      </w:r>
+      <w:r>
+        <w:rPr>
+          <w:rStyle w:val="KeywordTok"/>
+        </w:rPr>
+        <w:t>aes</w:t>
+      </w:r>
+      <w:r>
+        <w:rPr>
+          <w:rStyle w:val="NormalTok"/>
+        </w:rPr>
+        <w:t>(</w:t>
+      </w:r>
+      <w:r>
+        <w:rPr>
+          <w:rStyle w:val="DataTypeTok"/>
+        </w:rPr>
+        <w:t>x =</w:t>
+      </w:r>
+      <w:r>
+        <w:rPr>
+          <w:rStyle w:val="NormalTok"/>
+        </w:rPr>
+        <w:t xml:space="preserve"> Woody_DBH_cm, </w:t>
+      </w:r>
+      <w:r>
+        <w:rPr>
+          <w:rStyle w:val="DataTypeTok"/>
+        </w:rPr>
+        <w:t>y =</w:t>
+      </w:r>
+      <w:r>
+        <w:rPr>
+          <w:rStyle w:val="NormalTok"/>
+        </w:rPr>
+        <w:t xml:space="preserve"> </w:t>
+      </w:r>
+      <w:r>
+        <w:rPr>
+          <w:rStyle w:val="NormalTok"/>
+        </w:rPr>
+        <w:t xml:space="preserve">Woody_Height_cm), </w:t>
+      </w:r>
+      <w:r>
+        <w:rPr>
+          <w:rStyle w:val="DataTypeTok"/>
+        </w:rPr>
+        <w:t>formula =</w:t>
+      </w:r>
+      <w:r>
+        <w:rPr>
+          <w:rStyle w:val="NormalTok"/>
+        </w:rPr>
+        <w:t xml:space="preserve"> y~x, </w:t>
+      </w:r>
+      <w:r>
+        <w:rPr>
+          <w:rStyle w:val="DataTypeTok"/>
+        </w:rPr>
+        <w:t>method =</w:t>
+      </w:r>
+      <w:r>
+        <w:rPr>
+          <w:rStyle w:val="NormalTok"/>
+        </w:rPr>
+        <w:t xml:space="preserve"> </w:t>
+      </w:r>
+      <w:r>
+        <w:rPr>
+          <w:rStyle w:val="StringTok"/>
+        </w:rPr>
+        <w:t>"lm"</w:t>
+      </w:r>
+      <w:r>
+        <w:rPr>
+          <w:rStyle w:val="NormalTok"/>
+        </w:rPr>
+        <w:t>)</w:t>
+      </w:r>
+      <w:r>
+        <w:br/>
+      </w:r>
+      <w:r>
+        <w:br/>
+      </w:r>
+      <w:r>
+        <w:br/>
+      </w:r>
+      <w:r>
         <w:rPr>
           <w:rStyle w:val="CommentTok"/>
         </w:rPr>
-        <w:t>#In addition, forcing a zero intercept.</w:t>
-      </w:r>
-      <w:r>
-        <w:br/>
-      </w:r>
-      <w:r>
-        <w:rPr>
-          <w:rStyle w:val="NormalTok"/>
-        </w:rPr>
-        <w:t>incpt &lt;-</w:t>
+        <w:t>#Model 1, simple global model</w:t>
+      </w:r>
+      <w:r>
+        <w:br/>
+      </w:r>
+      <w:r>
+        <w:rPr>
+          <w:rStyle w:val="NormalTok"/>
+        </w:rPr>
+        <w:t>glb_lm &lt;-</w:t>
       </w:r>
       <w:r>
         <w:rPr>
@@ -2850,24 +3338,15 @@
       </w:r>
       <w:r>
         <w:rPr>
-          <w:rStyle w:val="FloatTok"/>
-        </w:rPr>
-        <w:t>0.0</w:t>
-      </w:r>
-      <w:r>
-        <w:br/>
-      </w:r>
-      <w:r>
-        <w:br/>
-      </w:r>
-      <w:r>
-        <w:br/>
-      </w:r>
-      <w:r>
-        <w:rPr>
-          <w:rStyle w:val="NormalTok"/>
-        </w:rPr>
-        <w:t>g1 &lt;-</w:t>
+          <w:rStyle w:val="KeywordTok"/>
+        </w:rPr>
+        <w:t>lm</w:t>
+      </w:r>
+      <w:r>
+        <w:rPr>
+          <w:rStyle w:val="NormalTok"/>
+        </w:rPr>
+        <w:t>(Woody_Height_cm ~</w:t>
       </w:r>
       <w:r>
         <w:rPr>
@@ -2877,15 +3356,9 @@
       </w:r>
       <w:r>
         <w:rPr>
-          <w:rStyle w:val="KeywordTok"/>
-        </w:rPr>
-        <w:t>ggplot</w:t>
-      </w:r>
-      <w:r>
-        <w:rPr>
-          <w:rStyle w:val="NormalTok"/>
-        </w:rPr>
-        <w:t>(</w:t>
+          <w:rStyle w:val="NormalTok"/>
+        </w:rPr>
+        <w:t xml:space="preserve">Woody_DBH_cm, </w:t>
       </w:r>
       <w:r>
         <w:rPr>
@@ -2897,857 +3370,7 @@
         <w:rPr>
           <w:rStyle w:val="NormalTok"/>
         </w:rPr>
-        <w:t xml:space="preserve"> rd_lab4,</w:t>
-      </w:r>
-      <w:r>
-        <w:rPr>
-          <w:rStyle w:val="KeywordTok"/>
-        </w:rPr>
-        <w:t>aes</w:t>
-      </w:r>
-      <w:r>
-        <w:rPr>
-          <w:rStyle w:val="NormalTok"/>
-        </w:rPr>
-        <w:t>(</w:t>
-      </w:r>
-      <w:r>
-        <w:rPr>
-          <w:rStyle w:val="DataTypeTok"/>
-        </w:rPr>
-        <w:t>x =</w:t>
-      </w:r>
-      <w:r>
-        <w:rPr>
-          <w:rStyle w:val="NormalTok"/>
-        </w:rPr>
-        <w:t xml:space="preserve"> Woody_DBH_cm</w:t>
-      </w:r>
-      <w:r>
-        <w:rPr>
-          <w:rStyle w:val="NormalTok"/>
-        </w:rPr>
-        <w:t xml:space="preserve">, </w:t>
-      </w:r>
-      <w:r>
-        <w:rPr>
-          <w:rStyle w:val="DataTypeTok"/>
-        </w:rPr>
-        <w:t>y =</w:t>
-      </w:r>
-      <w:r>
-        <w:rPr>
-          <w:rStyle w:val="NormalTok"/>
-        </w:rPr>
-        <w:t xml:space="preserve"> Woody_Height_cm, </w:t>
-      </w:r>
-      <w:r>
-        <w:rPr>
-          <w:rStyle w:val="DataTypeTok"/>
-        </w:rPr>
-        <w:t>color =</w:t>
-      </w:r>
-      <w:r>
-        <w:rPr>
-          <w:rStyle w:val="NormalTok"/>
-        </w:rPr>
-        <w:t xml:space="preserve"> Genus)) +</w:t>
-      </w:r>
-      <w:r>
-        <w:rPr>
-          <w:rStyle w:val="StringTok"/>
-        </w:rPr>
-        <w:t xml:space="preserve"> </w:t>
-      </w:r>
-      <w:r>
-        <w:rPr>
-          <w:rStyle w:val="KeywordTok"/>
-        </w:rPr>
-        <w:t>geom_point</w:t>
-      </w:r>
-      <w:r>
-        <w:rPr>
-          <w:rStyle w:val="NormalTok"/>
-        </w:rPr>
-        <w:t>() +</w:t>
-      </w:r>
-      <w:r>
-        <w:rPr>
-          <w:rStyle w:val="StringTok"/>
-        </w:rPr>
-        <w:t xml:space="preserve"> </w:t>
-      </w:r>
-      <w:r>
-        <w:rPr>
-          <w:rStyle w:val="KeywordTok"/>
-        </w:rPr>
-        <w:t>theme_minimal</w:t>
-      </w:r>
-      <w:r>
-        <w:rPr>
-          <w:rStyle w:val="NormalTok"/>
-        </w:rPr>
-        <w:t>() +</w:t>
-      </w:r>
-      <w:r>
-        <w:rPr>
-          <w:rStyle w:val="StringTok"/>
-        </w:rPr>
-        <w:t xml:space="preserve"> </w:t>
-      </w:r>
-      <w:r>
-        <w:rPr>
-          <w:rStyle w:val="KeywordTok"/>
-        </w:rPr>
-        <w:t>labs</w:t>
-      </w:r>
-      <w:r>
-        <w:rPr>
-          <w:rStyle w:val="NormalTok"/>
-        </w:rPr>
-        <w:t>(</w:t>
-      </w:r>
-      <w:r>
-        <w:rPr>
-          <w:rStyle w:val="DataTypeTok"/>
-        </w:rPr>
-        <w:t>title =</w:t>
-      </w:r>
-      <w:r>
-        <w:rPr>
-          <w:rStyle w:val="NormalTok"/>
-        </w:rPr>
-        <w:t xml:space="preserve"> </w:t>
-      </w:r>
-      <w:r>
-        <w:rPr>
-          <w:rStyle w:val="StringTok"/>
-        </w:rPr>
-        <w:t>""</w:t>
-      </w:r>
-      <w:r>
-        <w:rPr>
-          <w:rStyle w:val="NormalTok"/>
-        </w:rPr>
-        <w:t xml:space="preserve">, </w:t>
-      </w:r>
-      <w:r>
-        <w:rPr>
-          <w:rStyle w:val="DataTypeTok"/>
-        </w:rPr>
-        <w:t>x =</w:t>
-      </w:r>
-      <w:r>
-        <w:rPr>
-          <w:rStyle w:val="NormalTok"/>
-        </w:rPr>
-        <w:t xml:space="preserve"> </w:t>
-      </w:r>
-      <w:r>
-        <w:rPr>
-          <w:rStyle w:val="StringTok"/>
-        </w:rPr>
-        <w:t>"DBH, cm"</w:t>
-      </w:r>
-      <w:r>
-        <w:rPr>
-          <w:rStyle w:val="NormalTok"/>
-        </w:rPr>
-        <w:t xml:space="preserve">, </w:t>
-      </w:r>
-      <w:r>
-        <w:rPr>
-          <w:rStyle w:val="DataTypeTok"/>
-        </w:rPr>
-        <w:t>y =</w:t>
-      </w:r>
-      <w:r>
-        <w:rPr>
-          <w:rStyle w:val="NormalTok"/>
-        </w:rPr>
-        <w:t xml:space="preserve"> </w:t>
-      </w:r>
-      <w:r>
-        <w:rPr>
-          <w:rStyle w:val="StringTok"/>
-        </w:rPr>
-        <w:t>"Height, cm"</w:t>
-      </w:r>
-      <w:r>
-        <w:rPr>
-          <w:rStyle w:val="NormalTok"/>
-        </w:rPr>
-        <w:t>) +</w:t>
-      </w:r>
-      <w:r>
-        <w:rPr>
-          <w:rStyle w:val="StringTok"/>
-        </w:rPr>
-        <w:t xml:space="preserve"> </w:t>
-      </w:r>
-      <w:r>
-        <w:rPr>
-          <w:rStyle w:val="KeywordTok"/>
-        </w:rPr>
-        <w:t>theme</w:t>
-      </w:r>
-      <w:r>
-        <w:rPr>
-          <w:rStyle w:val="NormalTok"/>
-        </w:rPr>
-        <w:t>(</w:t>
-      </w:r>
-      <w:r>
-        <w:rPr>
-          <w:rStyle w:val="DataTypeTok"/>
-        </w:rPr>
-        <w:t>legend.position =</w:t>
-      </w:r>
-      <w:r>
-        <w:rPr>
-          <w:rStyle w:val="NormalTok"/>
-        </w:rPr>
-        <w:t xml:space="preserve"> </w:t>
-      </w:r>
-      <w:r>
-        <w:rPr>
-          <w:rStyle w:val="KeywordTok"/>
-        </w:rPr>
-        <w:t>c</w:t>
-      </w:r>
-      <w:r>
-        <w:rPr>
-          <w:rStyle w:val="NormalTok"/>
-        </w:rPr>
-        <w:t>(</w:t>
-      </w:r>
-      <w:r>
-        <w:rPr>
-          <w:rStyle w:val="DecValTok"/>
-        </w:rPr>
-        <w:t>0</w:t>
-      </w:r>
-      <w:r>
-        <w:rPr>
-          <w:rStyle w:val="NormalTok"/>
-        </w:rPr>
-        <w:t>,</w:t>
-      </w:r>
-      <w:r>
-        <w:rPr>
-          <w:rStyle w:val="DecValTok"/>
-        </w:rPr>
-        <w:t>1</w:t>
-      </w:r>
-      <w:r>
-        <w:rPr>
-          <w:rStyle w:val="NormalTok"/>
-        </w:rPr>
-        <w:t xml:space="preserve">), </w:t>
-      </w:r>
-      <w:r>
-        <w:rPr>
-          <w:rStyle w:val="DataTypeTok"/>
-        </w:rPr>
-        <w:t>legend.justification =</w:t>
-      </w:r>
-      <w:r>
-        <w:rPr>
-          <w:rStyle w:val="NormalTok"/>
-        </w:rPr>
-        <w:t xml:space="preserve"> </w:t>
-      </w:r>
-      <w:r>
-        <w:rPr>
-          <w:rStyle w:val="KeywordTok"/>
-        </w:rPr>
-        <w:t>c</w:t>
-      </w:r>
-      <w:r>
-        <w:rPr>
-          <w:rStyle w:val="NormalTok"/>
-        </w:rPr>
-        <w:t>(</w:t>
-      </w:r>
-      <w:r>
-        <w:rPr>
-          <w:rStyle w:val="DecValTok"/>
-        </w:rPr>
-        <w:t>0</w:t>
-      </w:r>
-      <w:r>
-        <w:rPr>
-          <w:rStyle w:val="NormalTok"/>
-        </w:rPr>
-        <w:t>,</w:t>
-      </w:r>
-      <w:r>
-        <w:rPr>
-          <w:rStyle w:val="DecValTok"/>
-        </w:rPr>
-        <w:t>1</w:t>
-      </w:r>
-      <w:r>
-        <w:rPr>
-          <w:rStyle w:val="NormalTok"/>
-        </w:rPr>
-        <w:t>))</w:t>
-      </w:r>
-      <w:r>
-        <w:br/>
-      </w:r>
-      <w:r>
-        <w:br/>
-      </w:r>
-      <w:r>
-        <w:br/>
-      </w:r>
-      <w:r>
-        <w:rPr>
-          <w:rStyle w:val="CommentTok"/>
-        </w:rPr>
-        <w:t>#Model 1, simple global model</w:t>
-      </w:r>
-      <w:r>
-        <w:br/>
-      </w:r>
-      <w:r>
-        <w:rPr>
-          <w:rStyle w:val="NormalTok"/>
-        </w:rPr>
-        <w:t>glb_lm &lt;-</w:t>
-      </w:r>
-      <w:r>
-        <w:rPr>
-          <w:rStyle w:val="StringTok"/>
-        </w:rPr>
-        <w:t xml:space="preserve"> </w:t>
-      </w:r>
-      <w:r>
-        <w:rPr>
-          <w:rStyle w:val="KeywordTok"/>
-        </w:rPr>
-        <w:t>aov</w:t>
-      </w:r>
-      <w:r>
-        <w:rPr>
-          <w:rStyle w:val="NormalTok"/>
-        </w:rPr>
-        <w:t>(</w:t>
-      </w:r>
-      <w:r>
-        <w:rPr>
-          <w:rStyle w:val="KeywordTok"/>
-        </w:rPr>
-        <w:t>I</w:t>
-      </w:r>
-      <w:r>
-        <w:rPr>
-          <w:rStyle w:val="NormalTok"/>
-        </w:rPr>
-        <w:t>(Woody_Height_cm -</w:t>
-      </w:r>
-      <w:r>
-        <w:rPr>
-          <w:rStyle w:val="StringTok"/>
-        </w:rPr>
-        <w:t xml:space="preserve"> </w:t>
-      </w:r>
-      <w:r>
-        <w:rPr>
-          <w:rStyle w:val="NormalTok"/>
-        </w:rPr>
-        <w:t>incpt) ~</w:t>
-      </w:r>
-      <w:r>
-        <w:rPr>
-          <w:rStyle w:val="StringTok"/>
-        </w:rPr>
-        <w:t xml:space="preserve"> </w:t>
-      </w:r>
-      <w:r>
-        <w:rPr>
-          <w:rStyle w:val="DecValTok"/>
-        </w:rPr>
-        <w:t>0</w:t>
-      </w:r>
-      <w:r>
-        <w:rPr>
-          <w:rStyle w:val="NormalTok"/>
-        </w:rPr>
-        <w:t xml:space="preserve"> +</w:t>
-      </w:r>
-      <w:r>
-        <w:rPr>
-          <w:rStyle w:val="StringTok"/>
-        </w:rPr>
-        <w:t xml:space="preserve"> </w:t>
-      </w:r>
-      <w:r>
-        <w:rPr>
-          <w:rStyle w:val="NormalTok"/>
-        </w:rPr>
-        <w:t xml:space="preserve">Woody_DBH_cm, </w:t>
-      </w:r>
-      <w:r>
-        <w:rPr>
-          <w:rStyle w:val="DataTypeTok"/>
-        </w:rPr>
-        <w:t>data =</w:t>
-      </w:r>
-      <w:r>
-        <w:rPr>
-          <w:rStyle w:val="NormalTok"/>
-        </w:rPr>
         <w:t xml:space="preserve"> rd_lab4)</w:t>
-      </w:r>
-      <w:r>
-        <w:br/>
-      </w:r>
-      <w:r>
-        <w:br/>
-      </w:r>
-      <w:r>
-        <w:br/>
-      </w:r>
-      <w:r>
-        <w:rPr>
-          <w:rStyle w:val="CommentTok"/>
-        </w:rPr>
-        <w:t xml:space="preserve">#Model 2, global model with single terms.  </w:t>
-      </w:r>
-      <w:r>
-        <w:br/>
-      </w:r>
-      <w:r>
-        <w:rPr>
-          <w:rStyle w:val="NormalTok"/>
-        </w:rPr>
-        <w:t>glb_lm2 &lt;-</w:t>
-      </w:r>
-      <w:r>
-        <w:rPr>
-          <w:rStyle w:val="StringTok"/>
-        </w:rPr>
-        <w:t xml:space="preserve"> </w:t>
-      </w:r>
-      <w:r>
-        <w:rPr>
-          <w:rStyle w:val="KeywordTok"/>
-        </w:rPr>
-        <w:t>aov</w:t>
-      </w:r>
-      <w:r>
-        <w:rPr>
-          <w:rStyle w:val="NormalTok"/>
-        </w:rPr>
-        <w:t>(</w:t>
-      </w:r>
-      <w:r>
-        <w:rPr>
-          <w:rStyle w:val="KeywordTok"/>
-        </w:rPr>
-        <w:t>I</w:t>
-      </w:r>
-      <w:r>
-        <w:rPr>
-          <w:rStyle w:val="NormalTok"/>
-        </w:rPr>
-        <w:t>(Woody_Height_cm -</w:t>
-      </w:r>
-      <w:r>
-        <w:rPr>
-          <w:rStyle w:val="StringTok"/>
-        </w:rPr>
-        <w:t xml:space="preserve"> </w:t>
-      </w:r>
-      <w:r>
-        <w:rPr>
-          <w:rStyle w:val="NormalTok"/>
-        </w:rPr>
-        <w:t>incpt) ~</w:t>
-      </w:r>
-      <w:r>
-        <w:rPr>
-          <w:rStyle w:val="StringTok"/>
-        </w:rPr>
-        <w:t xml:space="preserve"> </w:t>
-      </w:r>
-      <w:r>
-        <w:rPr>
-          <w:rStyle w:val="NormalTok"/>
-        </w:rPr>
-        <w:t>(</w:t>
-      </w:r>
-      <w:r>
-        <w:rPr>
-          <w:rStyle w:val="DecValTok"/>
-        </w:rPr>
-        <w:t>0</w:t>
-      </w:r>
-      <w:r>
-        <w:rPr>
-          <w:rStyle w:val="NormalTok"/>
-        </w:rPr>
-        <w:t xml:space="preserve"> +</w:t>
-      </w:r>
-      <w:r>
-        <w:rPr>
-          <w:rStyle w:val="StringTok"/>
-        </w:rPr>
-        <w:t xml:space="preserve"> </w:t>
-      </w:r>
-      <w:r>
-        <w:rPr>
-          <w:rStyle w:val="NormalTok"/>
-        </w:rPr>
-        <w:t>Woody_DBH_cm) +</w:t>
-      </w:r>
-      <w:r>
-        <w:rPr>
-          <w:rStyle w:val="StringTok"/>
-        </w:rPr>
-        <w:t xml:space="preserve"> </w:t>
-      </w:r>
-      <w:r>
-        <w:rPr>
-          <w:rStyle w:val="NormalTok"/>
-        </w:rPr>
-        <w:t xml:space="preserve">Genus, </w:t>
-      </w:r>
-      <w:r>
-        <w:rPr>
-          <w:rStyle w:val="DataTypeTok"/>
-        </w:rPr>
-        <w:t>data =</w:t>
-      </w:r>
-      <w:r>
-        <w:rPr>
-          <w:rStyle w:val="NormalTok"/>
-        </w:rPr>
-        <w:t xml:space="preserve"> rd_lab4)</w:t>
-      </w:r>
-      <w:r>
-        <w:br/>
-      </w:r>
-      <w:r>
-        <w:br/>
-      </w:r>
-      <w:r>
-        <w:br/>
-      </w:r>
-      <w:r>
-        <w:rPr>
-          <w:rStyle w:val="CommentTok"/>
-        </w:rPr>
-        <w:t>#Model 3, global model with interaction terms.</w:t>
-      </w:r>
-      <w:r>
-        <w:br/>
-      </w:r>
-      <w:r>
-        <w:rPr>
-          <w:rStyle w:val="NormalTok"/>
-        </w:rPr>
-        <w:t>glb_lm3 &lt;-</w:t>
-      </w:r>
-      <w:r>
-        <w:rPr>
-          <w:rStyle w:val="StringTok"/>
-        </w:rPr>
-        <w:t xml:space="preserve"> </w:t>
-      </w:r>
-      <w:r>
-        <w:rPr>
-          <w:rStyle w:val="KeywordTok"/>
-        </w:rPr>
-        <w:t>aov</w:t>
-      </w:r>
-      <w:r>
-        <w:rPr>
-          <w:rStyle w:val="NormalTok"/>
-        </w:rPr>
-        <w:t>(</w:t>
-      </w:r>
-      <w:r>
-        <w:rPr>
-          <w:rStyle w:val="KeywordTok"/>
-        </w:rPr>
-        <w:t>I</w:t>
-      </w:r>
-      <w:r>
-        <w:rPr>
-          <w:rStyle w:val="NormalTok"/>
-        </w:rPr>
-        <w:t>(Woody_Height_</w:t>
-      </w:r>
-      <w:r>
-        <w:rPr>
-          <w:rStyle w:val="NormalTok"/>
-        </w:rPr>
-        <w:t>cm -</w:t>
-      </w:r>
-      <w:r>
-        <w:rPr>
-          <w:rStyle w:val="StringTok"/>
-        </w:rPr>
-        <w:t xml:space="preserve"> </w:t>
-      </w:r>
-      <w:r>
-        <w:rPr>
-          <w:rStyle w:val="NormalTok"/>
-        </w:rPr>
-        <w:t>incpt) ~</w:t>
-      </w:r>
-      <w:r>
-        <w:rPr>
-          <w:rStyle w:val="StringTok"/>
-        </w:rPr>
-        <w:t xml:space="preserve"> </w:t>
-      </w:r>
-      <w:r>
-        <w:rPr>
-          <w:rStyle w:val="NormalTok"/>
-        </w:rPr>
-        <w:t>(</w:t>
-      </w:r>
-      <w:r>
-        <w:rPr>
-          <w:rStyle w:val="DecValTok"/>
-        </w:rPr>
-        <w:t>0</w:t>
-      </w:r>
-      <w:r>
-        <w:rPr>
-          <w:rStyle w:val="NormalTok"/>
-        </w:rPr>
-        <w:t xml:space="preserve"> +</w:t>
-      </w:r>
-      <w:r>
-        <w:rPr>
-          <w:rStyle w:val="StringTok"/>
-        </w:rPr>
-        <w:t xml:space="preserve"> </w:t>
-      </w:r>
-      <w:r>
-        <w:rPr>
-          <w:rStyle w:val="NormalTok"/>
-        </w:rPr>
-        <w:t>Woody_DBH_cm) *</w:t>
-      </w:r>
-      <w:r>
-        <w:rPr>
-          <w:rStyle w:val="StringTok"/>
-        </w:rPr>
-        <w:t xml:space="preserve"> </w:t>
-      </w:r>
-      <w:r>
-        <w:rPr>
-          <w:rStyle w:val="NormalTok"/>
-        </w:rPr>
-        <w:t xml:space="preserve">Genus, </w:t>
-      </w:r>
-      <w:r>
-        <w:rPr>
-          <w:rStyle w:val="DataTypeTok"/>
-        </w:rPr>
-        <w:t>data =</w:t>
-      </w:r>
-      <w:r>
-        <w:rPr>
-          <w:rStyle w:val="NormalTok"/>
-        </w:rPr>
-        <w:t xml:space="preserve"> rd_lab4)</w:t>
-      </w:r>
-      <w:r>
-        <w:br/>
-      </w:r>
-      <w:r>
-        <w:br/>
-      </w:r>
-      <w:r>
-        <w:br/>
-      </w:r>
-      <w:r>
-        <w:rPr>
-          <w:rStyle w:val="NormalTok"/>
-        </w:rPr>
-        <w:t>g2 &lt;-</w:t>
-      </w:r>
-      <w:r>
-        <w:rPr>
-          <w:rStyle w:val="StringTok"/>
-        </w:rPr>
-        <w:t xml:space="preserve"> </w:t>
-      </w:r>
-      <w:r>
-        <w:rPr>
-          <w:rStyle w:val="KeywordTok"/>
-        </w:rPr>
-        <w:t>ancovaplot</w:t>
-      </w:r>
-      <w:r>
-        <w:rPr>
-          <w:rStyle w:val="NormalTok"/>
-        </w:rPr>
-        <w:t>(Woody_Height_cm ~</w:t>
-      </w:r>
-      <w:r>
-        <w:rPr>
-          <w:rStyle w:val="StringTok"/>
-        </w:rPr>
-        <w:t xml:space="preserve"> </w:t>
-      </w:r>
-      <w:r>
-        <w:rPr>
-          <w:rStyle w:val="NormalTok"/>
-        </w:rPr>
-        <w:t>Woody_DBH_cm +</w:t>
-      </w:r>
-      <w:r>
-        <w:rPr>
-          <w:rStyle w:val="StringTok"/>
-        </w:rPr>
-        <w:t xml:space="preserve"> </w:t>
-      </w:r>
-      <w:r>
-        <w:rPr>
-          <w:rStyle w:val="NormalTok"/>
-        </w:rPr>
-        <w:t xml:space="preserve">Genus, </w:t>
-      </w:r>
-      <w:r>
-        <w:rPr>
-          <w:rStyle w:val="DataTypeTok"/>
-        </w:rPr>
-        <w:t>data =</w:t>
-      </w:r>
-      <w:r>
-        <w:rPr>
-          <w:rStyle w:val="NormalTok"/>
-        </w:rPr>
-        <w:t xml:space="preserve"> rd_lab4, </w:t>
-      </w:r>
-      <w:r>
-        <w:rPr>
-          <w:rStyle w:val="DataTypeTok"/>
-        </w:rPr>
-        <w:t>title =</w:t>
-      </w:r>
-      <w:r>
-        <w:rPr>
-          <w:rStyle w:val="NormalTok"/>
-        </w:rPr>
-        <w:t xml:space="preserve"> </w:t>
-      </w:r>
-      <w:r>
-        <w:rPr>
-          <w:rStyle w:val="StringTok"/>
-        </w:rPr>
-        <w:t>"Woody_Height_cm ~ Woody_DBH_cm + Genus"</w:t>
-      </w:r>
-      <w:r>
-        <w:rPr>
-          <w:rStyle w:val="NormalTok"/>
-        </w:rPr>
-        <w:t>)</w:t>
-      </w:r>
-      <w:r>
-        <w:br/>
-      </w:r>
-      <w:r>
-        <w:rPr>
-          <w:rStyle w:val="NormalTok"/>
-        </w:rPr>
-        <w:t>g3 &lt;-</w:t>
-      </w:r>
-      <w:r>
-        <w:rPr>
-          <w:rStyle w:val="StringTok"/>
-        </w:rPr>
-        <w:t xml:space="preserve"> </w:t>
-      </w:r>
-      <w:r>
-        <w:rPr>
-          <w:rStyle w:val="KeywordTok"/>
-        </w:rPr>
-        <w:t>ancovaplot</w:t>
-      </w:r>
-      <w:r>
-        <w:rPr>
-          <w:rStyle w:val="NormalTok"/>
-        </w:rPr>
-        <w:t>(Woody_Height_cm ~</w:t>
-      </w:r>
-      <w:r>
-        <w:rPr>
-          <w:rStyle w:val="StringTok"/>
-        </w:rPr>
-        <w:t xml:space="preserve"> </w:t>
-      </w:r>
-      <w:r>
-        <w:rPr>
-          <w:rStyle w:val="NormalTok"/>
-        </w:rPr>
-        <w:t>Woody_DBH_cm *</w:t>
-      </w:r>
-      <w:r>
-        <w:rPr>
-          <w:rStyle w:val="StringTok"/>
-        </w:rPr>
-        <w:t xml:space="preserve"> </w:t>
-      </w:r>
-      <w:r>
-        <w:rPr>
-          <w:rStyle w:val="NormalTok"/>
-        </w:rPr>
-        <w:t xml:space="preserve">Genus, </w:t>
-      </w:r>
-      <w:r>
-        <w:rPr>
-          <w:rStyle w:val="DataTypeTok"/>
-        </w:rPr>
-        <w:t>data =</w:t>
-      </w:r>
-      <w:r>
-        <w:rPr>
-          <w:rStyle w:val="NormalTok"/>
-        </w:rPr>
-        <w:t xml:space="preserve"> rd_lab4, </w:t>
-      </w:r>
-      <w:r>
-        <w:rPr>
-          <w:rStyle w:val="DataTypeTok"/>
-        </w:rPr>
-        <w:t>titl</w:t>
-      </w:r>
-      <w:r>
-        <w:rPr>
-          <w:rStyle w:val="DataTypeTok"/>
-        </w:rPr>
-        <w:lastRenderedPageBreak/>
-        <w:t>e =</w:t>
-      </w:r>
-      <w:r>
-        <w:rPr>
-          <w:rStyle w:val="NormalTok"/>
-        </w:rPr>
-        <w:t xml:space="preserve"> </w:t>
-      </w:r>
-      <w:r>
-        <w:rPr>
-          <w:rStyle w:val="StringTok"/>
-        </w:rPr>
-        <w:t>"Woody_Height_cm ~ Woody_DBH_cm * Genus"</w:t>
-      </w:r>
-      <w:r>
-        <w:rPr>
-          <w:rStyle w:val="NormalTok"/>
-        </w:rPr>
-        <w:t>)</w:t>
-      </w:r>
-      <w:r>
-        <w:br/>
       </w:r>
       <w:r>
         <w:br/>
@@ -3773,25 +3396,118 @@
         <w:rPr>
           <w:rStyle w:val="VerbatimChar"/>
         </w:rPr>
-        <w:t xml:space="preserve">##                Df    Sum Sq   Mean Sq F value Pr(&gt;F)    </w:t>
-      </w:r>
-      <w:r>
-        <w:br/>
-      </w:r>
-      <w:r>
-        <w:rPr>
-          <w:rStyle w:val="VerbatimChar"/>
-        </w:rPr>
-        <w:t>## Woody_DBH_cm    1 2.968e+09 2.968e+09   10407 &lt;2e-16 ***</w:t>
-      </w:r>
-      <w:r>
-        <w:br/>
-      </w:r>
-      <w:r>
-        <w:rPr>
-          <w:rStyle w:val="VerbatimChar"/>
-        </w:rPr>
-        <w:t xml:space="preserve">## Residuals    3229 9.208e+08 2.852e+05                   </w:t>
+        <w:t xml:space="preserve">## </w:t>
+      </w:r>
+      <w:r>
+        <w:br/>
+      </w:r>
+      <w:r>
+        <w:rPr>
+          <w:rStyle w:val="VerbatimChar"/>
+        </w:rPr>
+        <w:t>## Call:</w:t>
+      </w:r>
+      <w:r>
+        <w:br/>
+      </w:r>
+      <w:r>
+        <w:rPr>
+          <w:rStyle w:val="VerbatimChar"/>
+        </w:rPr>
+        <w:t>## lm(formula = Woody_Height_cm ~ Woody_DBH_cm, data = rd_lab4)</w:t>
+      </w:r>
+      <w:r>
+        <w:br/>
+      </w:r>
+      <w:r>
+        <w:rPr>
+          <w:rStyle w:val="VerbatimChar"/>
+        </w:rPr>
+        <w:t xml:space="preserve">## </w:t>
+      </w:r>
+      <w:r>
+        <w:br/>
+      </w:r>
+      <w:r>
+        <w:rPr>
+          <w:rStyle w:val="VerbatimChar"/>
+        </w:rPr>
+        <w:t>## Residuals:</w:t>
+      </w:r>
+      <w:r>
+        <w:br/>
+      </w:r>
+      <w:r>
+        <w:rPr>
+          <w:rStyle w:val="VerbatimChar"/>
+        </w:rPr>
+        <w:t xml:space="preserve">##  </w:t>
+      </w:r>
+      <w:r>
+        <w:rPr>
+          <w:rStyle w:val="VerbatimChar"/>
+        </w:rPr>
+        <w:t xml:space="preserve">    Min       1Q   Median       3Q      Max </w:t>
+      </w:r>
+      <w:r>
+        <w:br/>
+      </w:r>
+      <w:r>
+        <w:rPr>
+          <w:rStyle w:val="VerbatimChar"/>
+        </w:rPr>
+        <w:t xml:space="preserve">## -1866.92  -245.25   -58.96   205.18  1760.02 </w:t>
+      </w:r>
+      <w:r>
+        <w:br/>
+      </w:r>
+      <w:r>
+        <w:rPr>
+          <w:rStyle w:val="VerbatimChar"/>
+        </w:rPr>
+        <w:t xml:space="preserve">## </w:t>
+      </w:r>
+      <w:r>
+        <w:br/>
+      </w:r>
+      <w:r>
+        <w:rPr>
+          <w:rStyle w:val="VerbatimChar"/>
+        </w:rPr>
+        <w:t>## Coefficients:</w:t>
+      </w:r>
+      <w:r>
+        <w:br/>
+      </w:r>
+      <w:r>
+        <w:rPr>
+          <w:rStyle w:val="VerbatimChar"/>
+        </w:rPr>
+        <w:t xml:space="preserve">##              Estimate Std. Error t value Pr(&gt;|t|)    </w:t>
+      </w:r>
+      <w:r>
+        <w:br/>
+      </w:r>
+      <w:r>
+        <w:rPr>
+          <w:rStyle w:val="VerbatimChar"/>
+        </w:rPr>
+        <w:t>## (Intercept)  507.0323     9.5142   53.29   &lt;2e-16 ***</w:t>
+      </w:r>
+      <w:r>
+        <w:br/>
+      </w:r>
+      <w:r>
+        <w:rPr>
+          <w:rStyle w:val="VerbatimChar"/>
+        </w:rPr>
+        <w:t xml:space="preserve">## Woody_DBH_cm  23.6879   </w:t>
+      </w:r>
+      <w:r>
+        <w:rPr>
+          <w:rStyle w:val="VerbatimChar"/>
+        </w:rPr>
+        <w:t xml:space="preserve">  0.3714   63.79   &lt;2e-16 ***</w:t>
       </w:r>
       <w:r>
         <w:br/>
@@ -3809,13 +3525,49 @@
         <w:rPr>
           <w:rStyle w:val="VerbatimChar"/>
         </w:rPr>
-        <w:t>##</w:t>
-      </w:r>
-      <w:r>
-        <w:rPr>
-          <w:rStyle w:val="VerbatimChar"/>
-        </w:rPr>
-        <w:t xml:space="preserve"> Signif. codes:  0 '***' 0.001 '**' 0.01 '*' 0.05 '.' 0.1 ' ' 1</w:t>
+        <w:t>## Signif. codes:  0 '***' 0.001 '**' 0.01 '*' 0.05 '.' 0.1 ' ' 1</w:t>
+      </w:r>
+      <w:r>
+        <w:br/>
+      </w:r>
+      <w:r>
+        <w:rPr>
+          <w:rStyle w:val="VerbatimChar"/>
+        </w:rPr>
+        <w:t xml:space="preserve">## </w:t>
+      </w:r>
+      <w:r>
+        <w:br/>
+      </w:r>
+      <w:r>
+        <w:rPr>
+          <w:rStyle w:val="VerbatimChar"/>
+        </w:rPr>
+        <w:t>## Residual standard error: 389.5 on 3228 degrees of freedom</w:t>
+      </w:r>
+      <w:r>
+        <w:br/>
+      </w:r>
+      <w:r>
+        <w:rPr>
+          <w:rStyle w:val="VerbatimChar"/>
+        </w:rPr>
+        <w:t xml:space="preserve">## Multiple R-squared:  0.5576, Adjusted R-squared:  0.5575 </w:t>
+      </w:r>
+      <w:r>
+        <w:br/>
+      </w:r>
+      <w:r>
+        <w:rPr>
+          <w:rStyle w:val="VerbatimChar"/>
+        </w:rPr>
+        <w:t xml:space="preserve">## F-statistic:  4069 on 1 </w:t>
+      </w:r>
+      <w:r>
+        <w:rPr>
+          <w:rStyle w:val="VerbatimChar"/>
+        </w:rPr>
+        <w:t>and 3228 DF,  p-value: &lt; 2.2e-16</w:t>
       </w:r>
     </w:p>
     <w:p>
@@ -3826,7 +3578,8 @@
         <w:rPr>
           <w:rStyle w:val="KeywordTok"/>
         </w:rPr>
-        <w:t>summary.lm</w:t>
+        <w:lastRenderedPageBreak/>
+        <w:t>anova</w:t>
       </w:r>
       <w:r>
         <w:rPr>
@@ -3843,6 +3596,15 @@
         <w:rPr>
           <w:rStyle w:val="VerbatimChar"/>
         </w:rPr>
+        <w:t>## Analysis of Variance Table</w:t>
+      </w:r>
+      <w:r>
+        <w:br/>
+      </w:r>
+      <w:r>
+        <w:rPr>
+          <w:rStyle w:val="VerbatimChar"/>
+        </w:rPr>
         <w:t xml:space="preserve">## </w:t>
       </w:r>
       <w:r>
@@ -3852,103 +3614,34 @@
         <w:rPr>
           <w:rStyle w:val="VerbatimChar"/>
         </w:rPr>
-        <w:t>## Call:</w:t>
-      </w:r>
-      <w:r>
-        <w:br/>
-      </w:r>
-      <w:r>
-        <w:rPr>
-          <w:rStyle w:val="VerbatimChar"/>
-        </w:rPr>
-        <w:t xml:space="preserve">## aov(formula = I(Woody_Height_cm - incpt) ~ 0 + Woody_DBH_cm, </w:t>
-      </w:r>
-      <w:r>
-        <w:br/>
-      </w:r>
-      <w:r>
-        <w:rPr>
-          <w:rStyle w:val="VerbatimChar"/>
-        </w:rPr>
-        <w:t>##     data = rd_lab4)</w:t>
-      </w:r>
-      <w:r>
-        <w:br/>
-      </w:r>
-      <w:r>
-        <w:rPr>
-          <w:rStyle w:val="VerbatimChar"/>
-        </w:rPr>
-        <w:t xml:space="preserve">## </w:t>
-      </w:r>
-      <w:r>
-        <w:br/>
-      </w:r>
-      <w:r>
-        <w:rPr>
-          <w:rStyle w:val="VerbatimChar"/>
-        </w:rPr>
-        <w:t>## Residuals:</w:t>
-      </w:r>
-      <w:r>
-        <w:br/>
-      </w:r>
-      <w:r>
-        <w:rPr>
-          <w:rStyle w:val="VerbatimChar"/>
-        </w:rPr>
-        <w:t xml:space="preserve">##      Min       1Q   Median       3Q      Max </w:t>
-      </w:r>
-      <w:r>
-        <w:br/>
-      </w:r>
-      <w:r>
-        <w:rPr>
-          <w:rStyle w:val="VerbatimChar"/>
-        </w:rPr>
-        <w:t>## -2</w:t>
-      </w:r>
-      <w:r>
-        <w:rPr>
-          <w:rStyle w:val="VerbatimChar"/>
-        </w:rPr>
-        <w:t xml:space="preserve">955.36    80.76   272.98   499.64  2062.54 </w:t>
-      </w:r>
-      <w:r>
-        <w:br/>
-      </w:r>
-      <w:r>
-        <w:rPr>
-          <w:rStyle w:val="VerbatimChar"/>
-        </w:rPr>
-        <w:t xml:space="preserve">## </w:t>
-      </w:r>
-      <w:r>
-        <w:br/>
-      </w:r>
-      <w:r>
-        <w:rPr>
-          <w:rStyle w:val="VerbatimChar"/>
-        </w:rPr>
-        <w:t>## Coefficients:</w:t>
-      </w:r>
-      <w:r>
-        <w:br/>
-      </w:r>
-      <w:r>
-        <w:rPr>
-          <w:rStyle w:val="VerbatimChar"/>
-        </w:rPr>
-        <w:t xml:space="preserve">##              Estimate Std. Error t value Pr(&gt;|t|)    </w:t>
-      </w:r>
-      <w:r>
-        <w:br/>
-      </w:r>
-      <w:r>
-        <w:rPr>
-          <w:rStyle w:val="VerbatimChar"/>
-        </w:rPr>
-        <w:t>## Woody_DBH_cm  37.4137     0.3668     102   &lt;2e-16 ***</w:t>
+        <w:t>## Response: Woody_Height_cm</w:t>
+      </w:r>
+      <w:r>
+        <w:br/>
+      </w:r>
+      <w:r>
+        <w:rPr>
+          <w:rStyle w:val="VerbatimChar"/>
+        </w:rPr>
+        <w:t xml:space="preserve">##                Df    Sum Sq   Mean Sq F value    Pr(&gt;F)    </w:t>
+      </w:r>
+      <w:r>
+        <w:br/>
+      </w:r>
+      <w:r>
+        <w:rPr>
+          <w:rStyle w:val="VerbatimChar"/>
+        </w:rPr>
+        <w:t>## Woody_DBH_cm    1 617404685 617404685  4068.7 &lt; 2.2e-16 ***</w:t>
+      </w:r>
+      <w:r>
+        <w:br/>
+      </w:r>
+      <w:r>
+        <w:rPr>
+          <w:rStyle w:val="VerbatimChar"/>
+        </w:rPr>
+        <w:t xml:space="preserve">## Residuals    3228 489830490    151744                      </w:t>
       </w:r>
       <w:r>
         <w:br/>
@@ -3967,42 +3660,6 @@
           <w:rStyle w:val="VerbatimChar"/>
         </w:rPr>
         <w:t>## Signif. codes:  0 '***' 0.001 '**' 0.01 '*' 0.05 '.' 0.1 ' ' 1</w:t>
-      </w:r>
-      <w:r>
-        <w:br/>
-      </w:r>
-      <w:r>
-        <w:rPr>
-          <w:rStyle w:val="VerbatimChar"/>
-        </w:rPr>
-        <w:t xml:space="preserve">## </w:t>
-      </w:r>
-      <w:r>
-        <w:br/>
-      </w:r>
-      <w:r>
-        <w:rPr>
-          <w:rStyle w:val="VerbatimChar"/>
-        </w:rPr>
-        <w:t>## Residual standard error: 534 on 3229 degrees of freedom</w:t>
-      </w:r>
-      <w:r>
-        <w:br/>
-      </w:r>
-      <w:r>
-        <w:rPr>
-          <w:rStyle w:val="VerbatimChar"/>
-        </w:rPr>
-        <w:t xml:space="preserve">## Multiple R-squared:  0.7632, Adjusted R-squared:  0.7631 </w:t>
-      </w:r>
-      <w:r>
-        <w:br/>
-      </w:r>
-      <w:r>
-        <w:rPr>
-          <w:rStyle w:val="VerbatimChar"/>
-        </w:rPr>
-        <w:t>## F-statistic: 1.041e+04 on 1 and 3229 DF,  p-value: &lt; 2.2e-16</w:t>
       </w:r>
     </w:p>
     <w:p>
@@ -4011,15 +3668,117 @@
       </w:pPr>
       <w:r>
         <w:rPr>
+          <w:rStyle w:val="CommentTok"/>
+        </w:rPr>
+        <w:t>#Model 3, global model with interaction terms.</w:t>
+      </w:r>
+      <w:r>
+        <w:br/>
+      </w:r>
+      <w:r>
+        <w:rPr>
+          <w:rStyle w:val="NormalTok"/>
+        </w:rPr>
+        <w:t>glb_lm3 &lt;-</w:t>
+      </w:r>
+      <w:r>
+        <w:rPr>
+          <w:rStyle w:val="StringTok"/>
+        </w:rPr>
+        <w:t xml:space="preserve"> </w:t>
+      </w:r>
+      <w:r>
+        <w:rPr>
           <w:rStyle w:val="KeywordTok"/>
         </w:rPr>
+        <w:t>lm</w:t>
+      </w:r>
+      <w:r>
+        <w:rPr>
+          <w:rStyle w:val="NormalTok"/>
+        </w:rPr>
+        <w:t>(Woody_Height_cm ~</w:t>
+      </w:r>
+      <w:r>
+        <w:rPr>
+          <w:rStyle w:val="StringTok"/>
+        </w:rPr>
+        <w:t xml:space="preserve"> </w:t>
+      </w:r>
+      <w:r>
+        <w:rPr>
+          <w:rStyle w:val="NormalTok"/>
+        </w:rPr>
+        <w:t>(Woody_DBH_cm +</w:t>
+      </w:r>
+      <w:r>
+        <w:rPr>
+          <w:rStyle w:val="StringTok"/>
+        </w:rPr>
+        <w:t xml:space="preserve"> </w:t>
+      </w:r>
+      <w:r>
+        <w:rPr>
+          <w:rStyle w:val="NormalTok"/>
+        </w:rPr>
+        <w:t>Genus +</w:t>
+      </w:r>
+      <w:r>
+        <w:rPr>
+          <w:rStyle w:val="StringTok"/>
+        </w:rPr>
+        <w:t xml:space="preserve"> </w:t>
+      </w:r>
+      <w:r>
+        <w:rPr>
+          <w:rStyle w:val="NormalTok"/>
+        </w:rPr>
+        <w:t>ProjCode)^</w:t>
+      </w:r>
+      <w:r>
+        <w:rPr>
+          <w:rStyle w:val="DecValTok"/>
+        </w:rPr>
+        <w:t>2</w:t>
+      </w:r>
+      <w:r>
+        <w:rPr>
+          <w:rStyle w:val="NormalTok"/>
+        </w:rPr>
+        <w:t xml:space="preserve">, </w:t>
+      </w:r>
+      <w:r>
+        <w:rPr>
+          <w:rStyle w:val="DataTypeTok"/>
+        </w:rPr>
+        <w:t>data</w:t>
+      </w:r>
+      <w:r>
+        <w:rPr>
+          <w:rStyle w:val="DataTypeTok"/>
+        </w:rPr>
+        <w:t xml:space="preserve"> =</w:t>
+      </w:r>
+      <w:r>
+        <w:rPr>
+          <w:rStyle w:val="NormalTok"/>
+        </w:rPr>
+        <w:t xml:space="preserve"> rd_lab4)</w:t>
+      </w:r>
+      <w:r>
+        <w:br/>
+      </w:r>
+      <w:r>
+        <w:rPr>
+          <w:rStyle w:val="KeywordTok"/>
+        </w:rPr>
         <w:t>summary</w:t>
       </w:r>
       <w:r>
         <w:rPr>
           <w:rStyle w:val="NormalTok"/>
         </w:rPr>
-        <w:t>(glb_lm2)</w:t>
+        <w:t>(glb_lm3)</w:t>
       </w:r>
     </w:p>
     <w:p>
@@ -4030,40 +3789,392 @@
         <w:rPr>
           <w:rStyle w:val="VerbatimChar"/>
         </w:rPr>
-        <w:t>##                Df    Sum Sq   Mean Sq F value Pr(&gt;F)</w:t>
-      </w:r>
-      <w:r>
-        <w:rPr>
-          <w:rStyle w:val="VerbatimChar"/>
-        </w:rPr>
-        <w:t xml:space="preserve">    </w:t>
-      </w:r>
-      <w:r>
-        <w:br/>
-      </w:r>
-      <w:r>
-        <w:rPr>
-          <w:rStyle w:val="VerbatimChar"/>
-        </w:rPr>
-        <w:t>## Woody_DBH_cm    1 2.968e+09 2.968e+09 24358.7 &lt;2e-16 ***</w:t>
-      </w:r>
-      <w:r>
-        <w:br/>
-      </w:r>
-      <w:r>
-        <w:rPr>
-          <w:rStyle w:val="VerbatimChar"/>
-        </w:rPr>
-        <w:t>## Genus           5 5.280e+08 1.056e+08   866.8 &lt;2e-16 ***</w:t>
-      </w:r>
-      <w:r>
-        <w:br/>
-      </w:r>
-      <w:r>
-        <w:rPr>
-          <w:rStyle w:val="VerbatimChar"/>
-        </w:rPr>
-        <w:t xml:space="preserve">## Residuals    3224 3.928e+08 1.218e+05                   </w:t>
+        <w:t xml:space="preserve">## </w:t>
+      </w:r>
+      <w:r>
+        <w:br/>
+      </w:r>
+      <w:r>
+        <w:rPr>
+          <w:rStyle w:val="VerbatimChar"/>
+        </w:rPr>
+        <w:t>## Call:</w:t>
+      </w:r>
+      <w:r>
+        <w:br/>
+      </w:r>
+      <w:r>
+        <w:rPr>
+          <w:rStyle w:val="VerbatimChar"/>
+        </w:rPr>
+        <w:t xml:space="preserve">## lm(formula = Woody_Height_cm ~ (Woody_DBH_cm + Genus + ProjCode)^2, </w:t>
+      </w:r>
+      <w:r>
+        <w:br/>
+      </w:r>
+      <w:r>
+        <w:rPr>
+          <w:rStyle w:val="VerbatimChar"/>
+        </w:rPr>
+        <w:t>##     data = rd_lab4)</w:t>
+      </w:r>
+      <w:r>
+        <w:br/>
+      </w:r>
+      <w:r>
+        <w:rPr>
+          <w:rStyle w:val="VerbatimChar"/>
+        </w:rPr>
+        <w:t xml:space="preserve">## </w:t>
+      </w:r>
+      <w:r>
+        <w:br/>
+      </w:r>
+      <w:r>
+        <w:rPr>
+          <w:rStyle w:val="VerbatimChar"/>
+        </w:rPr>
+        <w:t>## Residuals:</w:t>
+      </w:r>
+      <w:r>
+        <w:br/>
+      </w:r>
+      <w:r>
+        <w:rPr>
+          <w:rStyle w:val="VerbatimChar"/>
+        </w:rPr>
+        <w:t xml:space="preserve">##     Min      1Q  Median      3Q     Max </w:t>
+      </w:r>
+      <w:r>
+        <w:br/>
+      </w:r>
+      <w:r>
+        <w:rPr>
+          <w:rStyle w:val="VerbatimChar"/>
+        </w:rPr>
+        <w:t xml:space="preserve">## -1641.3  -196.8   -24.7   185.9  1928.2 </w:t>
+      </w:r>
+      <w:r>
+        <w:br/>
+      </w:r>
+      <w:r>
+        <w:rPr>
+          <w:rStyle w:val="VerbatimChar"/>
+        </w:rPr>
+        <w:t xml:space="preserve">## </w:t>
+      </w:r>
+      <w:r>
+        <w:br/>
+      </w:r>
+      <w:r>
+        <w:rPr>
+          <w:rStyle w:val="VerbatimChar"/>
+        </w:rPr>
+        <w:t>## Coeffi</w:t>
+      </w:r>
+      <w:r>
+        <w:rPr>
+          <w:rStyle w:val="VerbatimChar"/>
+        </w:rPr>
+        <w:t>cients:</w:t>
+      </w:r>
+      <w:r>
+        <w:br/>
+      </w:r>
+      <w:r>
+        <w:rPr>
+          <w:rStyle w:val="VerbatimChar"/>
+        </w:rPr>
+        <w:t xml:space="preserve">##                             Estimate Std. Error t value Pr(&gt;|t|)    </w:t>
+      </w:r>
+      <w:r>
+        <w:br/>
+      </w:r>
+      <w:r>
+        <w:rPr>
+          <w:rStyle w:val="VerbatimChar"/>
+        </w:rPr>
+        <w:t>## (Intercept)                 309.8524    33.2026   9.332  &lt; 2e-16 ***</w:t>
+      </w:r>
+      <w:r>
+        <w:br/>
+      </w:r>
+      <w:r>
+        <w:rPr>
+          <w:rStyle w:val="VerbatimChar"/>
+        </w:rPr>
+        <w:t>## Woody_DBH_cm                 33.8463     1.7298  19.566  &lt; 2e-16 ***</w:t>
+      </w:r>
+      <w:r>
+        <w:br/>
+      </w:r>
+      <w:r>
+        <w:rPr>
+          <w:rStyle w:val="VerbatimChar"/>
+        </w:rPr>
+        <w:t>## GenusFraxinus               -</w:t>
+      </w:r>
+      <w:r>
+        <w:rPr>
+          <w:rStyle w:val="VerbatimChar"/>
+        </w:rPr>
+        <w:t xml:space="preserve">27.7369    40.9243  -0.678 0.497972    </w:t>
+      </w:r>
+      <w:r>
+        <w:br/>
+      </w:r>
+      <w:r>
+        <w:rPr>
+          <w:rStyle w:val="VerbatimChar"/>
+        </w:rPr>
+        <w:t>## GenusPopulus                585.0856    37.0798  15.779  &lt; 2e-16 ***</w:t>
+      </w:r>
+      <w:r>
+        <w:br/>
+      </w:r>
+      <w:r>
+        <w:rPr>
+          <w:rStyle w:val="VerbatimChar"/>
+        </w:rPr>
+        <w:t xml:space="preserve">## GenusQuercus                104.0769    38.1730   2.726 0.006437 ** </w:t>
+      </w:r>
+      <w:r>
+        <w:br/>
+      </w:r>
+      <w:r>
+        <w:rPr>
+          <w:rStyle w:val="VerbatimChar"/>
+        </w:rPr>
+        <w:t>## GenusSalix                  205.9142    39.9841   5.150 2.76e-07 ***</w:t>
+      </w:r>
+      <w:r>
+        <w:br/>
+      </w:r>
+      <w:r>
+        <w:rPr>
+          <w:rStyle w:val="VerbatimChar"/>
+        </w:rPr>
+        <w:t xml:space="preserve">## ProjCodeHOWY               -208.6366    79.0416  -2.640 0.008341 ** </w:t>
+      </w:r>
+      <w:r>
+        <w:br/>
+      </w:r>
+      <w:r>
+        <w:rPr>
+          <w:rStyle w:val="VerbatimChar"/>
+        </w:rPr>
+        <w:t xml:space="preserve">## ProjCodeNASO                  0.7029    58.5448   0.012 0.990421    </w:t>
+      </w:r>
+      <w:r>
+        <w:br/>
+      </w:r>
+      <w:r>
+        <w:rPr>
+          <w:rStyle w:val="VerbatimChar"/>
+        </w:rPr>
+        <w:t xml:space="preserve">## ProjCodeSRRB                -11.1135    37.8168  -0.294 0.768870    </w:t>
+      </w:r>
+      <w:r>
+        <w:br/>
+      </w:r>
+      <w:r>
+        <w:rPr>
+          <w:rStyle w:val="VerbatimChar"/>
+        </w:rPr>
+        <w:t xml:space="preserve">## Woody_DBH_cm:GenusFraxinus   -5.3683 </w:t>
+      </w:r>
+      <w:r>
+        <w:rPr>
+          <w:rStyle w:val="VerbatimChar"/>
+        </w:rPr>
+        <w:t xml:space="preserve">    2.4249  -2.214 0.026912 *  </w:t>
+      </w:r>
+      <w:r>
+        <w:br/>
+      </w:r>
+      <w:r>
+        <w:rPr>
+          <w:rStyle w:val="VerbatimChar"/>
+        </w:rPr>
+        <w:t>## Woody_DBH_cm:GenusPopulus   -12.3009     1.6511  -7.450 1.19e-13 ***</w:t>
+      </w:r>
+      <w:r>
+        <w:br/>
+      </w:r>
+      <w:r>
+        <w:rPr>
+          <w:rStyle w:val="VerbatimChar"/>
+        </w:rPr>
+        <w:t>## Woody_DBH_cm:GenusQuercus   -11.3566     1.8018  -6.303 3.32e-10 ***</w:t>
+      </w:r>
+      <w:r>
+        <w:br/>
+      </w:r>
+      <w:r>
+        <w:rPr>
+          <w:rStyle w:val="VerbatimChar"/>
+        </w:rPr>
+        <w:t>## Woody_DBH_cm:GenusSalix      -7.8775     2.2383  -3.519 0.000438 ***</w:t>
+      </w:r>
+      <w:r>
+        <w:br/>
+      </w:r>
+      <w:r>
+        <w:rPr>
+          <w:rStyle w:val="VerbatimChar"/>
+        </w:rPr>
+        <w:t>## Woody</w:t>
+      </w:r>
+      <w:r>
+        <w:rPr>
+          <w:rStyle w:val="VerbatimChar"/>
+        </w:rPr>
+        <w:t>_DBH_cm:ProjCodeHOWY    -5.3276     1.4028  -3.798 0.000149 ***</w:t>
+      </w:r>
+      <w:r>
+        <w:br/>
+      </w:r>
+      <w:r>
+        <w:rPr>
+          <w:rStyle w:val="VerbatimChar"/>
+        </w:rPr>
+        <w:t xml:space="preserve">## Woody_DBH_cm:ProjCodeNASO    -5.3086     1.8426  -2.881 0.003991 ** </w:t>
+      </w:r>
+      <w:r>
+        <w:br/>
+      </w:r>
+      <w:r>
+        <w:rPr>
+          <w:rStyle w:val="VerbatimChar"/>
+        </w:rPr>
+        <w:t xml:space="preserve">## Woody_DBH_cm:ProjCodeSRRB    -2.8559     1.1098  -2.573 0.010118 *  </w:t>
+      </w:r>
+      <w:r>
+        <w:br/>
+      </w:r>
+      <w:r>
+        <w:rPr>
+          <w:rStyle w:val="VerbatimChar"/>
+        </w:rPr>
+        <w:t xml:space="preserve">## GenusFraxinus:ProjCodeHOWY  204.4685   149.1341   1.371 0.170459    </w:t>
+      </w:r>
+      <w:r>
+        <w:br/>
+      </w:r>
+      <w:r>
+        <w:rPr>
+          <w:rStyle w:val="VerbatimChar"/>
+        </w:rPr>
+        <w:t xml:space="preserve">## GenusPopulus:ProjCodeHOWY  -123.1097    86.2630  -1.427 0.153636    </w:t>
+      </w:r>
+      <w:r>
+        <w:br/>
+      </w:r>
+      <w:r>
+        <w:rPr>
+          <w:rStyle w:val="VerbatimChar"/>
+        </w:rPr>
+        <w:t>## GenusQuercus:ProjCodeHOWY   459.5071   126.3871   3.636 0.000282 ***</w:t>
+      </w:r>
+      <w:r>
+        <w:br/>
+      </w:r>
+      <w:r>
+        <w:rPr>
+          <w:rStyle w:val="VerbatimChar"/>
+        </w:rPr>
+        <w:t xml:space="preserve">## GenusSalix:ProjCodeHOWY     194.2905 </w:t>
+      </w:r>
+      <w:r>
+        <w:rPr>
+          <w:rStyle w:val="VerbatimChar"/>
+        </w:rPr>
+        <w:t xml:space="preserve">   84.7012   2.294 0.021864 *  </w:t>
+      </w:r>
+      <w:r>
+        <w:br/>
+      </w:r>
+      <w:r>
+        <w:rPr>
+          <w:rStyle w:val="VerbatimChar"/>
+        </w:rPr>
+        <w:t xml:space="preserve">## GenusFraxinus:ProjCodeNASO   52.2826   111.2103   0.470 0.638298    </w:t>
+      </w:r>
+      <w:r>
+        <w:br/>
+      </w:r>
+      <w:r>
+        <w:rPr>
+          <w:rStyle w:val="VerbatimChar"/>
+        </w:rPr>
+        <w:t>## GenusPopulus:ProjCodeNASO   278.3867    66.5190   4.185 2.93e-05 ***</w:t>
+      </w:r>
+      <w:r>
+        <w:br/>
+      </w:r>
+      <w:r>
+        <w:rPr>
+          <w:rStyle w:val="VerbatimChar"/>
+        </w:rPr>
+        <w:t xml:space="preserve">## GenusQuercus:ProjCodeNASO    27.3487   117.7794   0.232 0.816395    </w:t>
+      </w:r>
+      <w:r>
+        <w:br/>
+      </w:r>
+      <w:r>
+        <w:rPr>
+          <w:rStyle w:val="VerbatimChar"/>
+        </w:rPr>
+        <w:lastRenderedPageBreak/>
+        <w:t>## Genus</w:t>
+      </w:r>
+      <w:r>
+        <w:rPr>
+          <w:rStyle w:val="VerbatimChar"/>
+        </w:rPr>
+        <w:t xml:space="preserve">Salix:ProjCodeNASO    -137.0358    77.1731  -1.776 0.075878 .  </w:t>
+      </w:r>
+      <w:r>
+        <w:br/>
+      </w:r>
+      <w:r>
+        <w:rPr>
+          <w:rStyle w:val="VerbatimChar"/>
+        </w:rPr>
+        <w:t xml:space="preserve">## GenusFraxinus:ProjCodeSRRB   76.5335    64.2569   1.191 0.233720    </w:t>
+      </w:r>
+      <w:r>
+        <w:br/>
+      </w:r>
+      <w:r>
+        <w:rPr>
+          <w:rStyle w:val="VerbatimChar"/>
+        </w:rPr>
+        <w:t xml:space="preserve">## GenusPopulus:ProjCodeSRRB    39.2888    68.7138   0.572 0.567515    </w:t>
+      </w:r>
+      <w:r>
+        <w:br/>
+      </w:r>
+      <w:r>
+        <w:rPr>
+          <w:rStyle w:val="VerbatimChar"/>
+        </w:rPr>
+        <w:t>## GenusQuercus:ProjCodeSRRB   -28.7766    66.19</w:t>
+      </w:r>
+      <w:r>
+        <w:rPr>
+          <w:rStyle w:val="VerbatimChar"/>
+        </w:rPr>
+        <w:t xml:space="preserve">66  -0.435 0.663799    </w:t>
+      </w:r>
+      <w:r>
+        <w:br/>
+      </w:r>
+      <w:r>
+        <w:rPr>
+          <w:rStyle w:val="VerbatimChar"/>
+        </w:rPr>
+        <w:t xml:space="preserve">## GenusSalix:ProjCodeSRRB     -71.1037    48.4658  -1.467 0.142450    </w:t>
       </w:r>
       <w:r>
         <w:br/>
@@ -4081,13 +4192,49 @@
         <w:rPr>
           <w:rStyle w:val="VerbatimChar"/>
         </w:rPr>
-        <w:t xml:space="preserve">## Signif. codes:  0 '***' 0.001 '**' 0.01 '*' 0.05 '.' 0.1 ' ' </w:t>
-      </w:r>
-      <w:r>
-        <w:rPr>
-          <w:rStyle w:val="VerbatimChar"/>
-        </w:rPr>
-        <w:t>1</w:t>
+        <w:t>## Signif. codes:  0 '***' 0.001 '**' 0.01 '*' 0.05 '.' 0.1 ' ' 1</w:t>
+      </w:r>
+      <w:r>
+        <w:br/>
+      </w:r>
+      <w:r>
+        <w:rPr>
+          <w:rStyle w:val="VerbatimChar"/>
+        </w:rPr>
+        <w:t xml:space="preserve">## </w:t>
+      </w:r>
+      <w:r>
+        <w:br/>
+      </w:r>
+      <w:r>
+        <w:rPr>
+          <w:rStyle w:val="VerbatimChar"/>
+        </w:rPr>
+        <w:t>## Residual standard error: 333.4 on 3202 degrees of freedom</w:t>
+      </w:r>
+      <w:r>
+        <w:br/>
+      </w:r>
+      <w:r>
+        <w:rPr>
+          <w:rStyle w:val="VerbatimChar"/>
+        </w:rPr>
+        <w:t>## Multiple R-squared:</w:t>
+      </w:r>
+      <w:r>
+        <w:rPr>
+          <w:rStyle w:val="VerbatimChar"/>
+        </w:rPr>
+        <w:t xml:space="preserve">  0.6786, Adjusted R-squared:  0.6759 </w:t>
+      </w:r>
+      <w:r>
+        <w:br/>
+      </w:r>
+      <w:r>
+        <w:rPr>
+          <w:rStyle w:val="VerbatimChar"/>
+        </w:rPr>
+        <w:t>## F-statistic: 250.4 on 27 and 3202 DF,  p-value: &lt; 2.2e-16</w:t>
       </w:r>
     </w:p>
     <w:p>
@@ -4098,13 +4245,13 @@
         <w:rPr>
           <w:rStyle w:val="KeywordTok"/>
         </w:rPr>
-        <w:t>summary.lm</w:t>
-      </w:r>
-      <w:r>
-        <w:rPr>
-          <w:rStyle w:val="NormalTok"/>
-        </w:rPr>
-        <w:t>(glb_lm2)</w:t>
+        <w:t>anova</w:t>
+      </w:r>
+      <w:r>
+        <w:rPr>
+          <w:rStyle w:val="NormalTok"/>
+        </w:rPr>
+        <w:t>(glb_lm3)</w:t>
       </w:r>
     </w:p>
     <w:p>
@@ -4115,6 +4262,15 @@
         <w:rPr>
           <w:rStyle w:val="VerbatimChar"/>
         </w:rPr>
+        <w:t>## Analysis of Variance Table</w:t>
+      </w:r>
+      <w:r>
+        <w:br/>
+      </w:r>
+      <w:r>
+        <w:rPr>
+          <w:rStyle w:val="VerbatimChar"/>
+        </w:rPr>
         <w:t xml:space="preserve">## </w:t>
       </w:r>
       <w:r>
@@ -4124,149 +4280,91 @@
         <w:rPr>
           <w:rStyle w:val="VerbatimChar"/>
         </w:rPr>
-        <w:t>## Call:</w:t>
-      </w:r>
-      <w:r>
-        <w:br/>
-      </w:r>
-      <w:r>
-        <w:rPr>
-          <w:rStyle w:val="VerbatimChar"/>
-        </w:rPr>
-        <w:t xml:space="preserve">## aov(formula = I(Woody_Height_cm - incpt) ~ (0 + Woody_DBH_cm) + </w:t>
-      </w:r>
-      <w:r>
-        <w:br/>
-      </w:r>
-      <w:r>
-        <w:rPr>
-          <w:rStyle w:val="VerbatimChar"/>
-        </w:rPr>
-        <w:t>##     Genus, data = rd_lab4)</w:t>
-      </w:r>
-      <w:r>
-        <w:br/>
-      </w:r>
-      <w:r>
-        <w:rPr>
-          <w:rStyle w:val="VerbatimChar"/>
-        </w:rPr>
-        <w:t xml:space="preserve">## </w:t>
-      </w:r>
-      <w:r>
-        <w:br/>
-      </w:r>
-      <w:r>
-        <w:rPr>
-          <w:rStyle w:val="VerbatimChar"/>
-        </w:rPr>
-        <w:t>## Residuals:</w:t>
-      </w:r>
-      <w:r>
-        <w:br/>
-      </w:r>
-      <w:r>
-        <w:rPr>
-          <w:rStyle w:val="VerbatimChar"/>
-        </w:rPr>
-        <w:t xml:space="preserve">##      Min       1Q   Median       3Q      Max </w:t>
-      </w:r>
-      <w:r>
-        <w:br/>
-      </w:r>
-      <w:r>
-        <w:rPr>
-          <w:rStyle w:val="VerbatimChar"/>
-        </w:rPr>
-        <w:t xml:space="preserve">## -1727.98  -220.26   -25.81   192.40  1940.69 </w:t>
-      </w:r>
-      <w:r>
-        <w:br/>
-      </w:r>
-      <w:r>
-        <w:rPr>
-          <w:rStyle w:val="VerbatimChar"/>
-        </w:rPr>
-        <w:t xml:space="preserve">## </w:t>
-      </w:r>
-      <w:r>
-        <w:br/>
-      </w:r>
-      <w:r>
-        <w:rPr>
-          <w:rStyle w:val="VerbatimChar"/>
-        </w:rPr>
-        <w:lastRenderedPageBreak/>
-        <w:t>## Coefficients:</w:t>
-      </w:r>
-      <w:r>
-        <w:br/>
-      </w:r>
-      <w:r>
-        <w:rPr>
-          <w:rStyle w:val="VerbatimChar"/>
-        </w:rPr>
-        <w:t xml:space="preserve">##               Estimate Std. Error t value Pr(&gt;|t|)    </w:t>
-      </w:r>
-      <w:r>
-        <w:br/>
-      </w:r>
-      <w:r>
-        <w:rPr>
-          <w:rStyle w:val="VerbatimChar"/>
-        </w:rPr>
-        <w:t>## Woody_DBH_cm   21.6924     0.3572   60.74   &lt;2e-16 ***</w:t>
-      </w:r>
-      <w:r>
-        <w:br/>
-      </w:r>
-      <w:r>
-        <w:rPr>
-          <w:rStyle w:val="VerbatimChar"/>
-        </w:rPr>
-        <w:t>## GenusAcer     419.1678    16.9878   24.68   &lt;2e-16 ***</w:t>
-      </w:r>
-      <w:r>
-        <w:br/>
-      </w:r>
-      <w:r>
-        <w:rPr>
-          <w:rStyle w:val="VerbatimChar"/>
-        </w:rPr>
-        <w:t>## GenusFraxinus 356.0974    16.5970   21.45   &lt;2e-16 ***</w:t>
-      </w:r>
-      <w:r>
-        <w:br/>
-      </w:r>
-      <w:r>
-        <w:rPr>
-          <w:rStyle w:val="VerbatimChar"/>
-        </w:rPr>
-        <w:t>## Genu</w:t>
-      </w:r>
-      <w:r>
-        <w:rPr>
-          <w:rStyle w:val="VerbatimChar"/>
-        </w:rPr>
-        <w:t>sPopulus  832.5859    15.1610   54.92   &lt;2e-16 ***</w:t>
-      </w:r>
-      <w:r>
-        <w:br/>
-      </w:r>
-      <w:r>
-        <w:rPr>
-          <w:rStyle w:val="VerbatimChar"/>
-        </w:rPr>
-        <w:t>## GenusQuercus  427.9189    15.8281   27.04   &lt;2e-16 ***</w:t>
-      </w:r>
-      <w:r>
-        <w:br/>
-      </w:r>
-      <w:r>
-        <w:rPr>
-          <w:rStyle w:val="VerbatimChar"/>
-        </w:rPr>
-        <w:t>## GenusSalix    524.9874    13.0360   40.27   &lt;2e-16 ***</w:t>
+        <w:t>## Response: Woody_Height_cm</w:t>
+      </w:r>
+      <w:r>
+        <w:br/>
+      </w:r>
+      <w:r>
+        <w:rPr>
+          <w:rStyle w:val="VerbatimChar"/>
+        </w:rPr>
+        <w:t xml:space="preserve">##                         Df    Sum Sq   Mean Sq   F value    Pr(&gt;F)    </w:t>
+      </w:r>
+      <w:r>
+        <w:br/>
+      </w:r>
+      <w:r>
+        <w:rPr>
+          <w:rStyle w:val="VerbatimChar"/>
+        </w:rPr>
+        <w:t>## Woody_DBH_cm             1 617404685 617404685 5555.9237 &lt; 2.2e-16 ***</w:t>
+      </w:r>
+      <w:r>
+        <w:br/>
+      </w:r>
+      <w:r>
+        <w:rPr>
+          <w:rStyle w:val="VerbatimChar"/>
+        </w:rPr>
+        <w:t>## Genus                    4  97049572  24262393  218.3333 &lt; 2.2e-16 ***</w:t>
+      </w:r>
+      <w:r>
+        <w:br/>
+      </w:r>
+      <w:r>
+        <w:rPr>
+          <w:rStyle w:val="VerbatimChar"/>
+        </w:rPr>
+        <w:t>## ProjCode                 3  12545974   4181991   37.6331 &lt; 2.2e-16 ***</w:t>
+      </w:r>
+      <w:r>
+        <w:br/>
+      </w:r>
+      <w:r>
+        <w:rPr>
+          <w:rStyle w:val="VerbatimChar"/>
+        </w:rPr>
+        <w:t>## Woody_DBH_cm:Genus       4   83</w:t>
+      </w:r>
+      <w:r>
+        <w:rPr>
+          <w:rStyle w:val="VerbatimChar"/>
+        </w:rPr>
+        <w:t>27734   2081933   18.7350 3.089e-15 ***</w:t>
+      </w:r>
+      <w:r>
+        <w:br/>
+      </w:r>
+      <w:r>
+        <w:rPr>
+          <w:rStyle w:val="VerbatimChar"/>
+        </w:rPr>
+        <w:t>## Woody_DBH_cm:ProjCode    3   2644977    881659    7.9339 2.861e-05 ***</w:t>
+      </w:r>
+      <w:r>
+        <w:br/>
+      </w:r>
+      <w:r>
+        <w:rPr>
+          <w:rStyle w:val="VerbatimChar"/>
+        </w:rPr>
+        <w:t>## Genus:ProjCode          12  13438445   1119870   10.0775 &lt; 2.2e-16 ***</w:t>
+      </w:r>
+      <w:r>
+        <w:br/>
+      </w:r>
+      <w:r>
+        <w:rPr>
+          <w:rStyle w:val="VerbatimChar"/>
+        </w:rPr>
+        <w:t xml:space="preserve">## Residuals             3202 355823788    111125                   </w:t>
+      </w:r>
+      <w:r>
+        <w:rPr>
+          <w:rStyle w:val="VerbatimChar"/>
+        </w:rPr>
+        <w:t xml:space="preserve">     </w:t>
       </w:r>
       <w:r>
         <w:br/>
@@ -4285,48 +4383,6 @@
           <w:rStyle w:val="VerbatimChar"/>
         </w:rPr>
         <w:t>## Signif. codes:  0 '***' 0.001 '**' 0.01 '*' 0.05 '.' 0.1 ' ' 1</w:t>
-      </w:r>
-      <w:r>
-        <w:br/>
-      </w:r>
-      <w:r>
-        <w:rPr>
-          <w:rStyle w:val="VerbatimChar"/>
-        </w:rPr>
-        <w:t xml:space="preserve">## </w:t>
-      </w:r>
-      <w:r>
-        <w:br/>
-      </w:r>
-      <w:r>
-        <w:rPr>
-          <w:rStyle w:val="VerbatimChar"/>
-        </w:rPr>
-        <w:t xml:space="preserve">## Residual </w:t>
-      </w:r>
-      <w:r>
-        <w:rPr>
-          <w:rStyle w:val="VerbatimChar"/>
-        </w:rPr>
-        <w:t>standard error: 349 on 3224 degrees of freedom</w:t>
-      </w:r>
-      <w:r>
-        <w:br/>
-      </w:r>
-      <w:r>
-        <w:rPr>
-          <w:rStyle w:val="VerbatimChar"/>
-        </w:rPr>
-        <w:t xml:space="preserve">## Multiple R-squared:  0.899,  Adjusted R-squared:  0.8988 </w:t>
-      </w:r>
-      <w:r>
-        <w:br/>
-      </w:r>
-      <w:r>
-        <w:rPr>
-          <w:rStyle w:val="VerbatimChar"/>
-        </w:rPr>
-        <w:t>## F-statistic:  4782 on 6 and 3224 DF,  p-value: &lt; 2.2e-16</w:t>
       </w:r>
     </w:p>
     <w:p>
@@ -4335,15 +4391,862 @@
       </w:pPr>
       <w:r>
         <w:rPr>
+          <w:rStyle w:val="NormalTok"/>
+        </w:rPr>
+        <w:t>g2 &lt;-</w:t>
+      </w:r>
+      <w:r>
+        <w:rPr>
+          <w:rStyle w:val="StringTok"/>
+        </w:rPr>
+        <w:t xml:space="preserve"> </w:t>
+      </w:r>
+      <w:r>
+        <w:rPr>
           <w:rStyle w:val="KeywordTok"/>
         </w:rPr>
-        <w:t>summary</w:t>
-      </w:r>
-      <w:r>
-        <w:rPr>
-          <w:rStyle w:val="NormalTok"/>
-        </w:rPr>
-        <w:t>(glb_lm3)</w:t>
+        <w:t>ggplot</w:t>
+      </w:r>
+      <w:r>
+        <w:rPr>
+          <w:rStyle w:val="NormalTok"/>
+        </w:rPr>
+        <w:t>(</w:t>
+      </w:r>
+      <w:r>
+        <w:rPr>
+          <w:rStyle w:val="DataTypeTok"/>
+        </w:rPr>
+        <w:t>data =</w:t>
+      </w:r>
+      <w:r>
+        <w:rPr>
+          <w:rStyle w:val="NormalTok"/>
+        </w:rPr>
+        <w:t xml:space="preserve"> rd_lab4, </w:t>
+      </w:r>
+      <w:r>
+        <w:rPr>
+          <w:rStyle w:val="KeywordTok"/>
+        </w:rPr>
+        <w:t>aes</w:t>
+      </w:r>
+      <w:r>
+        <w:rPr>
+          <w:rStyle w:val="NormalTok"/>
+        </w:rPr>
+        <w:t>(Woody_DBH_cm, Woody_Height_cm)) +</w:t>
+      </w:r>
+      <w:r>
+        <w:rPr>
+          <w:rStyle w:val="StringTok"/>
+        </w:rPr>
+        <w:t xml:space="preserve"> </w:t>
+      </w:r>
+      <w:r>
+        <w:rPr>
+          <w:rStyle w:val="KeywordTok"/>
+        </w:rPr>
+        <w:t>geom_point</w:t>
+      </w:r>
+      <w:r>
+        <w:rPr>
+          <w:rStyle w:val="NormalTok"/>
+        </w:rPr>
+        <w:t>(</w:t>
+      </w:r>
+      <w:r>
+        <w:rPr>
+          <w:rStyle w:val="KeywordTok"/>
+        </w:rPr>
+        <w:t>aes</w:t>
+      </w:r>
+      <w:r>
+        <w:rPr>
+          <w:rStyle w:val="NormalTok"/>
+        </w:rPr>
+        <w:t>(</w:t>
+      </w:r>
+      <w:r>
+        <w:rPr>
+          <w:rStyle w:val="DataTypeTok"/>
+        </w:rPr>
+        <w:t>color =</w:t>
+      </w:r>
+      <w:r>
+        <w:rPr>
+          <w:rStyle w:val="NormalTok"/>
+        </w:rPr>
+        <w:t xml:space="preserve"> Genus, </w:t>
+      </w:r>
+      <w:r>
+        <w:rPr>
+          <w:rStyle w:val="DataTypeTok"/>
+        </w:rPr>
+        <w:t>shape =</w:t>
+      </w:r>
+      <w:r>
+        <w:rPr>
+          <w:rStyle w:val="NormalTok"/>
+        </w:rPr>
+        <w:t xml:space="preserve"> ProjCode)) +</w:t>
+      </w:r>
+      <w:r>
+        <w:rPr>
+          <w:rStyle w:val="StringTok"/>
+        </w:rPr>
+        <w:t xml:space="preserve"> </w:t>
+      </w:r>
+      <w:r>
+        <w:rPr>
+          <w:rStyle w:val="KeywordTok"/>
+        </w:rPr>
+        <w:t>geom_smooth</w:t>
+      </w:r>
+      <w:r>
+        <w:rPr>
+          <w:rStyle w:val="NormalTok"/>
+        </w:rPr>
+        <w:t>(</w:t>
+      </w:r>
+      <w:r>
+        <w:rPr>
+          <w:rStyle w:val="DataTypeTok"/>
+        </w:rPr>
+        <w:t>method =</w:t>
+      </w:r>
+      <w:r>
+        <w:rPr>
+          <w:rStyle w:val="NormalTok"/>
+        </w:rPr>
+        <w:t xml:space="preserve"> </w:t>
+      </w:r>
+      <w:r>
+        <w:rPr>
+          <w:rStyle w:val="StringTok"/>
+        </w:rPr>
+        <w:t>"lm"</w:t>
+      </w:r>
+      <w:r>
+        <w:rPr>
+          <w:rStyle w:val="NormalTok"/>
+        </w:rPr>
+        <w:t xml:space="preserve">, </w:t>
+      </w:r>
+      <w:r>
+        <w:rPr>
+          <w:rStyle w:val="DataTypeTok"/>
+        </w:rPr>
+        <w:t>formula =</w:t>
+      </w:r>
+      <w:r>
+        <w:rPr>
+          <w:rStyle w:val="NormalTok"/>
+        </w:rPr>
+        <w:t xml:space="preserve"> y ~</w:t>
+      </w:r>
+      <w:r>
+        <w:rPr>
+          <w:rStyle w:val="StringTok"/>
+        </w:rPr>
+        <w:t xml:space="preserve"> </w:t>
+      </w:r>
+      <w:r>
+        <w:rPr>
+          <w:rStyle w:val="NormalTok"/>
+        </w:rPr>
+        <w:t>x ) +</w:t>
+      </w:r>
+      <w:r>
+        <w:rPr>
+          <w:rStyle w:val="StringTok"/>
+        </w:rPr>
+        <w:t xml:space="preserve"> </w:t>
+      </w:r>
+      <w:r>
+        <w:rPr>
+          <w:rStyle w:val="KeywordTok"/>
+        </w:rPr>
+        <w:t>theme_minimal</w:t>
+      </w:r>
+      <w:r>
+        <w:rPr>
+          <w:rStyle w:val="NormalTok"/>
+        </w:rPr>
+        <w:t>()+</w:t>
+      </w:r>
+      <w:r>
+        <w:rPr>
+          <w:rStyle w:val="StringTok"/>
+        </w:rPr>
+        <w:t xml:space="preserve"> </w:t>
+      </w:r>
+      <w:r>
+        <w:rPr>
+          <w:rStyle w:val="KeywordTok"/>
+        </w:rPr>
+        <w:t>facet_grid</w:t>
+      </w:r>
+      <w:r>
+        <w:rPr>
+          <w:rStyle w:val="NormalTok"/>
+        </w:rPr>
+        <w:t>(ProjCode ~</w:t>
+      </w:r>
+      <w:r>
+        <w:rPr>
+          <w:rStyle w:val="StringTok"/>
+        </w:rPr>
+        <w:t xml:space="preserve"> </w:t>
+      </w:r>
+      <w:r>
+        <w:rPr>
+          <w:rStyle w:val="NormalTok"/>
+        </w:rPr>
+        <w:t>Genus) +</w:t>
+      </w:r>
+      <w:r>
+        <w:rPr>
+          <w:rStyle w:val="StringTok"/>
+        </w:rPr>
+        <w:t xml:space="preserve"> </w:t>
+      </w:r>
+      <w:r>
+        <w:rPr>
+          <w:rStyle w:val="KeywordTok"/>
+        </w:rPr>
+        <w:t>theme</w:t>
+      </w:r>
+      <w:r>
+        <w:rPr>
+          <w:rStyle w:val="NormalTok"/>
+        </w:rPr>
+        <w:t>(</w:t>
+      </w:r>
+      <w:r>
+        <w:rPr>
+          <w:rStyle w:val="DataTypeTok"/>
+        </w:rPr>
+        <w:t>legend.position =</w:t>
+      </w:r>
+      <w:r>
+        <w:rPr>
+          <w:rStyle w:val="NormalTok"/>
+        </w:rPr>
+        <w:t xml:space="preserve"> </w:t>
+      </w:r>
+      <w:r>
+        <w:rPr>
+          <w:rStyle w:val="StringTok"/>
+        </w:rPr>
+        <w:t>"top"</w:t>
+      </w:r>
+      <w:r>
+        <w:rPr>
+          <w:rStyle w:val="NormalTok"/>
+        </w:rPr>
+        <w:t xml:space="preserve">, </w:t>
+      </w:r>
+      <w:r>
+        <w:rPr>
+          <w:rStyle w:val="DataTypeTok"/>
+        </w:rPr>
+        <w:t>legend.direction =</w:t>
+      </w:r>
+      <w:r>
+        <w:rPr>
+          <w:rStyle w:val="NormalTok"/>
+        </w:rPr>
+        <w:t xml:space="preserve"> </w:t>
+      </w:r>
+      <w:r>
+        <w:rPr>
+          <w:rStyle w:val="StringTok"/>
+        </w:rPr>
+        <w:t>"horizontal"</w:t>
+      </w:r>
+      <w:r>
+        <w:rPr>
+          <w:rStyle w:val="NormalTok"/>
+        </w:rPr>
+        <w:t xml:space="preserve">, </w:t>
+      </w:r>
+      <w:r>
+        <w:rPr>
+          <w:rStyle w:val="DataTypeTok"/>
+        </w:rPr>
+        <w:t>axis.text.x =</w:t>
+      </w:r>
+      <w:r>
+        <w:rPr>
+          <w:rStyle w:val="NormalTok"/>
+        </w:rPr>
+        <w:t xml:space="preserve"> </w:t>
+      </w:r>
+      <w:r>
+        <w:rPr>
+          <w:rStyle w:val="KeywordTok"/>
+        </w:rPr>
+        <w:t>element_text</w:t>
+      </w:r>
+      <w:r>
+        <w:rPr>
+          <w:rStyle w:val="NormalTok"/>
+        </w:rPr>
+        <w:t>(</w:t>
+      </w:r>
+      <w:r>
+        <w:rPr>
+          <w:rStyle w:val="DataTypeTok"/>
+        </w:rPr>
+        <w:t>angle =</w:t>
+      </w:r>
+      <w:r>
+        <w:rPr>
+          <w:rStyle w:val="NormalTok"/>
+        </w:rPr>
+        <w:t xml:space="preserve"> </w:t>
+      </w:r>
+      <w:r>
+        <w:rPr>
+          <w:rStyle w:val="DecValTok"/>
+        </w:rPr>
+        <w:t>90</w:t>
+      </w:r>
+      <w:r>
+        <w:rPr>
+          <w:rStyle w:val="NormalTok"/>
+        </w:rPr>
+        <w:t xml:space="preserve">, </w:t>
+      </w:r>
+      <w:r>
+        <w:rPr>
+          <w:rStyle w:val="DataTypeTok"/>
+        </w:rPr>
+        <w:t>size =</w:t>
+      </w:r>
+      <w:r>
+        <w:rPr>
+          <w:rStyle w:val="NormalTok"/>
+        </w:rPr>
+        <w:t xml:space="preserve"> </w:t>
+      </w:r>
+      <w:r>
+        <w:rPr>
+          <w:rStyle w:val="DecValTok"/>
+        </w:rPr>
+        <w:t>5</w:t>
+      </w:r>
+      <w:r>
+        <w:rPr>
+          <w:rStyle w:val="NormalTok"/>
+        </w:rPr>
+        <w:t xml:space="preserve">), </w:t>
+      </w:r>
+      <w:r>
+        <w:rPr>
+          <w:rStyle w:val="DataTypeTok"/>
+        </w:rPr>
+        <w:t>axis.text.y =</w:t>
+      </w:r>
+      <w:r>
+        <w:rPr>
+          <w:rStyle w:val="NormalTok"/>
+        </w:rPr>
+        <w:t xml:space="preserve"> </w:t>
+      </w:r>
+      <w:r>
+        <w:rPr>
+          <w:rStyle w:val="KeywordTok"/>
+        </w:rPr>
+        <w:t>element_text</w:t>
+      </w:r>
+      <w:r>
+        <w:rPr>
+          <w:rStyle w:val="NormalTok"/>
+        </w:rPr>
+        <w:t>(</w:t>
+      </w:r>
+      <w:r>
+        <w:rPr>
+          <w:rStyle w:val="DataTypeTok"/>
+        </w:rPr>
+        <w:t>size =</w:t>
+      </w:r>
+      <w:r>
+        <w:rPr>
+          <w:rStyle w:val="NormalTok"/>
+        </w:rPr>
+        <w:t xml:space="preserve"> </w:t>
+      </w:r>
+      <w:r>
+        <w:rPr>
+          <w:rStyle w:val="DecValTok"/>
+        </w:rPr>
+        <w:t>5</w:t>
+      </w:r>
+      <w:r>
+        <w:rPr>
+          <w:rStyle w:val="NormalTok"/>
+        </w:rPr>
+        <w:t xml:space="preserve">)) </w:t>
+      </w:r>
+      <w:r>
+        <w:br/>
+      </w:r>
+      <w:r>
+        <w:br/>
+      </w:r>
+      <w:r>
+        <w:rPr>
+          <w:rStyle w:val="NormalTok"/>
+        </w:rPr>
+        <w:t>g3 &lt;-</w:t>
+      </w:r>
+      <w:r>
+        <w:rPr>
+          <w:rStyle w:val="KeywordTok"/>
+        </w:rPr>
+        <w:t>ggplot</w:t>
+      </w:r>
+      <w:r>
+        <w:rPr>
+          <w:rStyle w:val="NormalTok"/>
+        </w:rPr>
+        <w:t>(</w:t>
+      </w:r>
+      <w:r>
+        <w:rPr>
+          <w:rStyle w:val="DataTypeTok"/>
+        </w:rPr>
+        <w:t>data =</w:t>
+      </w:r>
+      <w:r>
+        <w:rPr>
+          <w:rStyle w:val="NormalTok"/>
+        </w:rPr>
+        <w:t xml:space="preserve"> rd_lab4, </w:t>
+      </w:r>
+      <w:r>
+        <w:rPr>
+          <w:rStyle w:val="KeywordTok"/>
+        </w:rPr>
+        <w:t>aes</w:t>
+      </w:r>
+      <w:r>
+        <w:rPr>
+          <w:rStyle w:val="NormalTok"/>
+        </w:rPr>
+        <w:t>(Woody_DBH_cm, Woody_He</w:t>
+      </w:r>
+      <w:r>
+        <w:rPr>
+          <w:rStyle w:val="NormalTok"/>
+        </w:rPr>
+        <w:t xml:space="preserve">ight_cm, </w:t>
+      </w:r>
+      <w:r>
+        <w:rPr>
+          <w:rStyle w:val="DataTypeTok"/>
+        </w:rPr>
+        <w:t>color =</w:t>
+      </w:r>
+      <w:r>
+        <w:rPr>
+          <w:rStyle w:val="NormalTok"/>
+        </w:rPr>
+        <w:t xml:space="preserve"> Genus, </w:t>
+      </w:r>
+      <w:r>
+        <w:rPr>
+          <w:rStyle w:val="DataTypeTok"/>
+        </w:rPr>
+        <w:t>shape =</w:t>
+      </w:r>
+      <w:r>
+        <w:rPr>
+          <w:rStyle w:val="NormalTok"/>
+        </w:rPr>
+        <w:t xml:space="preserve"> ProjCode))+</w:t>
+      </w:r>
+      <w:r>
+        <w:rPr>
+          <w:rStyle w:val="StringTok"/>
+        </w:rPr>
+        <w:t xml:space="preserve"> </w:t>
+      </w:r>
+      <w:r>
+        <w:rPr>
+          <w:rStyle w:val="KeywordTok"/>
+        </w:rPr>
+        <w:t>theme_minimal</w:t>
+      </w:r>
+      <w:r>
+        <w:rPr>
+          <w:rStyle w:val="NormalTok"/>
+        </w:rPr>
+        <w:t>() +</w:t>
+      </w:r>
+      <w:r>
+        <w:rPr>
+          <w:rStyle w:val="StringTok"/>
+        </w:rPr>
+        <w:t xml:space="preserve"> </w:t>
+      </w:r>
+      <w:r>
+        <w:rPr>
+          <w:rStyle w:val="KeywordTok"/>
+        </w:rPr>
+        <w:t>geom_point</w:t>
+      </w:r>
+      <w:r>
+        <w:rPr>
+          <w:rStyle w:val="NormalTok"/>
+        </w:rPr>
+        <w:t xml:space="preserve">(, </w:t>
+      </w:r>
+      <w:r>
+        <w:rPr>
+          <w:rStyle w:val="DataTypeTok"/>
+        </w:rPr>
+        <w:t>alpha =</w:t>
+      </w:r>
+      <w:r>
+        <w:rPr>
+          <w:rStyle w:val="NormalTok"/>
+        </w:rPr>
+        <w:t xml:space="preserve"> .</w:t>
+      </w:r>
+      <w:r>
+        <w:rPr>
+          <w:rStyle w:val="DecValTok"/>
+        </w:rPr>
+        <w:t>7</w:t>
+      </w:r>
+      <w:r>
+        <w:rPr>
+          <w:rStyle w:val="NormalTok"/>
+        </w:rPr>
+        <w:t>) +</w:t>
+      </w:r>
+      <w:r>
+        <w:rPr>
+          <w:rStyle w:val="StringTok"/>
+        </w:rPr>
+        <w:t xml:space="preserve"> </w:t>
+      </w:r>
+      <w:r>
+        <w:rPr>
+          <w:rStyle w:val="KeywordTok"/>
+        </w:rPr>
+        <w:t>geom_smooth</w:t>
+      </w:r>
+      <w:r>
+        <w:rPr>
+          <w:rStyle w:val="NormalTok"/>
+        </w:rPr>
+        <w:t>(</w:t>
+      </w:r>
+      <w:r>
+        <w:rPr>
+          <w:rStyle w:val="DataTypeTok"/>
+        </w:rPr>
+        <w:t>method =</w:t>
+      </w:r>
+      <w:r>
+        <w:rPr>
+          <w:rStyle w:val="NormalTok"/>
+        </w:rPr>
+        <w:t xml:space="preserve"> </w:t>
+      </w:r>
+      <w:r>
+        <w:rPr>
+          <w:rStyle w:val="StringTok"/>
+        </w:rPr>
+        <w:t>"lm"</w:t>
+      </w:r>
+      <w:r>
+        <w:rPr>
+          <w:rStyle w:val="NormalTok"/>
+        </w:rPr>
+        <w:t xml:space="preserve">, </w:t>
+      </w:r>
+      <w:r>
+        <w:rPr>
+          <w:rStyle w:val="DataTypeTok"/>
+        </w:rPr>
+        <w:t>formula =</w:t>
+      </w:r>
+      <w:r>
+        <w:rPr>
+          <w:rStyle w:val="NormalTok"/>
+        </w:rPr>
+        <w:t xml:space="preserve"> y ~</w:t>
+      </w:r>
+      <w:r>
+        <w:rPr>
+          <w:rStyle w:val="StringTok"/>
+        </w:rPr>
+        <w:t xml:space="preserve"> </w:t>
+      </w:r>
+      <w:r>
+        <w:rPr>
+          <w:rStyle w:val="NormalTok"/>
+        </w:rPr>
+        <w:t xml:space="preserve">x, </w:t>
+      </w:r>
+      <w:r>
+        <w:rPr>
+          <w:rStyle w:val="DataTypeTok"/>
+        </w:rPr>
+        <w:t>se =</w:t>
+      </w:r>
+      <w:r>
+        <w:rPr>
+          <w:rStyle w:val="NormalTok"/>
+        </w:rPr>
+        <w:t xml:space="preserve"> F, </w:t>
+      </w:r>
+      <w:r>
+        <w:rPr>
+          <w:rStyle w:val="DataTypeTok"/>
+        </w:rPr>
+        <w:t>size =</w:t>
+      </w:r>
+      <w:r>
+        <w:rPr>
+          <w:rStyle w:val="NormalTok"/>
+        </w:rPr>
+        <w:t>.</w:t>
+      </w:r>
+      <w:r>
+        <w:rPr>
+          <w:rStyle w:val="DecValTok"/>
+        </w:rPr>
+        <w:t>4</w:t>
+      </w:r>
+      <w:r>
+        <w:rPr>
+          <w:rStyle w:val="NormalTok"/>
+        </w:rPr>
+        <w:t>) +</w:t>
+      </w:r>
+      <w:r>
+        <w:rPr>
+          <w:rStyle w:val="StringTok"/>
+        </w:rPr>
+        <w:t xml:space="preserve"> </w:t>
+      </w:r>
+      <w:r>
+        <w:rPr>
+          <w:rStyle w:val="KeywordTok"/>
+        </w:rPr>
+        <w:t>theme</w:t>
+      </w:r>
+      <w:r>
+        <w:rPr>
+          <w:rStyle w:val="NormalTok"/>
+        </w:rPr>
+        <w:t>(</w:t>
+      </w:r>
+      <w:r>
+        <w:rPr>
+          <w:rStyle w:val="DataTypeTok"/>
+        </w:rPr>
+        <w:t>legend.position =</w:t>
+      </w:r>
+      <w:r>
+        <w:rPr>
+          <w:rStyle w:val="NormalTok"/>
+        </w:rPr>
+        <w:t xml:space="preserve"> </w:t>
+      </w:r>
+      <w:r>
+        <w:rPr>
+          <w:rStyle w:val="StringTok"/>
+        </w:rPr>
+        <w:t>"none"</w:t>
+      </w:r>
+      <w:r>
+        <w:rPr>
+          <w:rStyle w:val="NormalTok"/>
+        </w:rPr>
+        <w:t>,</w:t>
+      </w:r>
+      <w:r>
+        <w:rPr>
+          <w:rStyle w:val="DataTypeTok"/>
+        </w:rPr>
+        <w:t>axis.text.x =</w:t>
+      </w:r>
+      <w:r>
+        <w:rPr>
+          <w:rStyle w:val="NormalTok"/>
+        </w:rPr>
+        <w:t xml:space="preserve"> </w:t>
+      </w:r>
+      <w:r>
+        <w:rPr>
+          <w:rStyle w:val="KeywordTok"/>
+        </w:rPr>
+        <w:t>element_text</w:t>
+      </w:r>
+      <w:r>
+        <w:rPr>
+          <w:rStyle w:val="NormalTok"/>
+        </w:rPr>
+        <w:t>(</w:t>
+      </w:r>
+      <w:r>
+        <w:rPr>
+          <w:rStyle w:val="DataTypeTok"/>
+        </w:rPr>
+        <w:t>angle =</w:t>
+      </w:r>
+      <w:r>
+        <w:rPr>
+          <w:rStyle w:val="NormalTok"/>
+        </w:rPr>
+        <w:t xml:space="preserve"> </w:t>
+      </w:r>
+      <w:r>
+        <w:rPr>
+          <w:rStyle w:val="DecValTok"/>
+        </w:rPr>
+        <w:t>90</w:t>
+      </w:r>
+      <w:r>
+        <w:rPr>
+          <w:rStyle w:val="NormalTok"/>
+        </w:rPr>
+        <w:t xml:space="preserve">, </w:t>
+      </w:r>
+      <w:r>
+        <w:rPr>
+          <w:rStyle w:val="DataTypeTok"/>
+        </w:rPr>
+        <w:t>size =</w:t>
+      </w:r>
+      <w:r>
+        <w:rPr>
+          <w:rStyle w:val="NormalTok"/>
+        </w:rPr>
+        <w:t xml:space="preserve"> </w:t>
+      </w:r>
+      <w:r>
+        <w:rPr>
+          <w:rStyle w:val="DecValTok"/>
+        </w:rPr>
+        <w:t>5</w:t>
+      </w:r>
+      <w:r>
+        <w:rPr>
+          <w:rStyle w:val="NormalTok"/>
+        </w:rPr>
+        <w:t xml:space="preserve">), </w:t>
+      </w:r>
+      <w:r>
+        <w:rPr>
+          <w:rStyle w:val="DataTypeTok"/>
+        </w:rPr>
+        <w:t>axis.text.y =</w:t>
+      </w:r>
+      <w:r>
+        <w:rPr>
+          <w:rStyle w:val="NormalTok"/>
+        </w:rPr>
+        <w:t xml:space="preserve"> </w:t>
+      </w:r>
+      <w:r>
+        <w:rPr>
+          <w:rStyle w:val="KeywordTok"/>
+        </w:rPr>
+        <w:t>element_text</w:t>
+      </w:r>
+      <w:r>
+        <w:rPr>
+          <w:rStyle w:val="NormalTok"/>
+        </w:rPr>
+        <w:t>(</w:t>
+      </w:r>
+      <w:r>
+        <w:rPr>
+          <w:rStyle w:val="DataTypeTok"/>
+        </w:rPr>
+        <w:t>size =</w:t>
+      </w:r>
+      <w:r>
+        <w:rPr>
+          <w:rStyle w:val="NormalTok"/>
+        </w:rPr>
+        <w:t xml:space="preserve"> </w:t>
+      </w:r>
+      <w:r>
+        <w:rPr>
+          <w:rStyle w:val="DecValTok"/>
+        </w:rPr>
+        <w:t>5</w:t>
+      </w:r>
+      <w:r>
+        <w:rPr>
+          <w:rStyle w:val="NormalTok"/>
+        </w:rPr>
+        <w:t xml:space="preserve">)) </w:t>
+      </w:r>
+      <w:r>
+        <w:br/>
+      </w:r>
+      <w:r>
+        <w:br/>
+      </w:r>
+      <w:r>
+        <w:br/>
+      </w:r>
+      <w:r>
+        <w:rPr>
+          <w:rStyle w:val="CommentTok"/>
+        </w:rPr>
+        <w:t>#Model 3 explains the most variation of the three models (R2 = .901).  The second model of the single terms indicates that the Fraxinus Genus is a significant predictor; however, model 3 indicates that the Fraxinus and interactio</w:t>
+      </w:r>
+      <w:r>
+        <w:rPr>
+          <w:rStyle w:val="CommentTok"/>
+        </w:rPr>
+        <w:t>n term between Fraxinus and DBH is not significant (pr(&gt;|t|) == .6154 and .3366, respectively).</w:t>
+      </w:r>
+    </w:p>
+    <w:p>
+      <w:pPr>
+        <w:pStyle w:val="FirstParagraph"/>
+        <w:rPr>
+          <w:b/>
+          <w:u w:val="single"/>
+        </w:rPr>
+      </w:pPr>
+      <w:r>
+        <w:rPr>
+          <w:b/>
+          <w:u w:val="single"/>
+        </w:rPr>
+        <w:t>Results:</w:t>
+      </w:r>
+    </w:p>
+    <w:p>
+      <w:pPr>
+        <w:pStyle w:val="BodyText"/>
+      </w:pPr>
+      <w:r>
+        <w:lastRenderedPageBreak/>
+        <w:t>Based upon our random sample of plot by project area, we found tree height does not significantly vary based upon plot within project site (p value = .</w:t>
+      </w:r>
+      <w:r>
+        <w:t>297, R2 = .09, F-value = 1.315). Our initial model based upon untransformed values of Ht~ DBH (from lab 3) explained approximately 76% of the variance if a zero intercept were forced. We increased our R2 in that case by log10 transforming variables. We did</w:t>
+      </w:r>
+      <w:r>
+        <w:t xml:space="preserve"> not transform values for this report or force a zero intercept. The second model relating HT ~ DBH with genus as a factor and including interaction terms explained the majority of variance compared to the initial global model including single terms (R2 = </w:t>
+      </w:r>
+      <w:r>
+        <w:t>56 and.68 respectively). Analysis of interactions of covariates in the second model also indicates that several interactions are superfluous and can be removed to increase model fit (see HOWY:Salix, HOWY:Fraxinus, NASO:Quercus, and NASO:Fraxinus in Fig 1).</w:t>
       </w:r>
     </w:p>
     <w:p>
@@ -4352,429 +5255,15 @@
       </w:pPr>
       <w:r>
         <w:rPr>
-          <w:rStyle w:val="VerbatimChar"/>
-        </w:rPr>
-        <w:t xml:space="preserve">##                      Df    Sum Sq   Mean Sq  F value  Pr(&gt;F)    </w:t>
-      </w:r>
-      <w:r>
-        <w:br/>
-      </w:r>
-      <w:r>
-        <w:rPr>
-          <w:rStyle w:val="VerbatimChar"/>
-        </w:rPr>
-        <w:t xml:space="preserve">## </w:t>
-      </w:r>
-      <w:r>
-        <w:rPr>
-          <w:rStyle w:val="VerbatimChar"/>
-        </w:rPr>
-        <w:t>Woody_DBH_cm          1 2.968e+09 2.968e+09 24904.12 &lt; 2e-16 ***</w:t>
-      </w:r>
-      <w:r>
-        <w:br/>
-      </w:r>
-      <w:r>
-        <w:rPr>
-          <w:rStyle w:val="VerbatimChar"/>
-        </w:rPr>
-        <w:t>## Genus                 5 5.280e+08 1.056e+08   886.21 &lt; 2e-16 ***</w:t>
-      </w:r>
-      <w:r>
-        <w:br/>
-      </w:r>
-      <w:r>
-        <w:rPr>
-          <w:rStyle w:val="VerbatimChar"/>
-        </w:rPr>
-        <w:t>## Woody_DBH_cm:Genus    4 9.079e+06 2.270e+06    19.05 1.7e-15 ***</w:t>
-      </w:r>
-      <w:r>
-        <w:br/>
-      </w:r>
-      <w:r>
-        <w:rPr>
-          <w:rStyle w:val="VerbatimChar"/>
-        </w:rPr>
-        <w:t xml:space="preserve">## Residuals          3220 3.837e+08 1.192e+05         </w:t>
-      </w:r>
-      <w:r>
-        <w:rPr>
-          <w:rStyle w:val="VerbatimChar"/>
-        </w:rPr>
-        <w:t xml:space="preserve">            </w:t>
-      </w:r>
-      <w:r>
-        <w:br/>
-      </w:r>
-      <w:r>
-        <w:rPr>
-          <w:rStyle w:val="VerbatimChar"/>
-        </w:rPr>
-        <w:t>## ---</w:t>
-      </w:r>
-      <w:r>
-        <w:br/>
-      </w:r>
-      <w:r>
-        <w:rPr>
-          <w:rStyle w:val="VerbatimChar"/>
-        </w:rPr>
-        <w:t>## Signif. codes:  0 '***' 0.001 '**' 0.01 '*' 0.05 '.' 0.1 ' ' 1</w:t>
-      </w:r>
-    </w:p>
-    <w:p>
-      <w:pPr>
-        <w:pStyle w:val="SourceCode"/>
-      </w:pPr>
-      <w:r>
-        <w:rPr>
           <w:rStyle w:val="KeywordTok"/>
         </w:rPr>
-        <w:t>summary.lm</w:t>
-      </w:r>
-      <w:r>
-        <w:rPr>
-          <w:rStyle w:val="NormalTok"/>
-        </w:rPr>
-        <w:t>(glb_lm3)</w:t>
-      </w:r>
-    </w:p>
-    <w:p>
-      <w:pPr>
-        <w:pStyle w:val="SourceCode"/>
-      </w:pPr>
-      <w:r>
-        <w:rPr>
-          <w:rStyle w:val="VerbatimChar"/>
-        </w:rPr>
-        <w:t xml:space="preserve">## </w:t>
-      </w:r>
-      <w:r>
-        <w:br/>
-      </w:r>
-      <w:r>
-        <w:rPr>
-          <w:rStyle w:val="VerbatimChar"/>
-        </w:rPr>
-        <w:t>## Call:</w:t>
-      </w:r>
-      <w:r>
-        <w:br/>
-      </w:r>
-      <w:r>
-        <w:rPr>
-          <w:rStyle w:val="VerbatimChar"/>
-        </w:rPr>
-        <w:t xml:space="preserve">## aov(formula = I(Woody_Height_cm - incpt) ~ (0 + Woody_DBH_cm) * </w:t>
-      </w:r>
-      <w:r>
-        <w:br/>
-      </w:r>
-      <w:r>
-        <w:rPr>
-          <w:rStyle w:val="VerbatimChar"/>
-        </w:rPr>
-        <w:t>##     Genus, data = rd_lab4)</w:t>
-      </w:r>
-      <w:r>
-        <w:br/>
-      </w:r>
-      <w:r>
-        <w:rPr>
-          <w:rStyle w:val="VerbatimChar"/>
-        </w:rPr>
-        <w:t xml:space="preserve">## </w:t>
-      </w:r>
-      <w:r>
-        <w:br/>
-      </w:r>
-      <w:r>
-        <w:rPr>
-          <w:rStyle w:val="VerbatimChar"/>
-        </w:rPr>
-        <w:t>## Residuals:</w:t>
-      </w:r>
-      <w:r>
-        <w:br/>
-      </w:r>
-      <w:r>
-        <w:rPr>
-          <w:rStyle w:val="VerbatimChar"/>
-        </w:rPr>
-        <w:t xml:space="preserve">##      Min       1Q </w:t>
-      </w:r>
-      <w:r>
-        <w:rPr>
-          <w:rStyle w:val="VerbatimChar"/>
-        </w:rPr>
-        <w:t xml:space="preserve">  Median       3Q      Max </w:t>
-      </w:r>
-      <w:r>
-        <w:br/>
-      </w:r>
-      <w:r>
-        <w:rPr>
-          <w:rStyle w:val="VerbatimChar"/>
-        </w:rPr>
-        <w:t xml:space="preserve">## -1617.47  -211.35   -22.81   194.36  1912.49 </w:t>
-      </w:r>
-      <w:r>
-        <w:br/>
-      </w:r>
-      <w:r>
-        <w:rPr>
-          <w:rStyle w:val="VerbatimChar"/>
-        </w:rPr>
-        <w:t xml:space="preserve">## </w:t>
-      </w:r>
-      <w:r>
-        <w:br/>
-      </w:r>
-      <w:r>
-        <w:rPr>
-          <w:rStyle w:val="VerbatimChar"/>
-        </w:rPr>
-        <w:t>## Coefficients:</w:t>
-      </w:r>
-      <w:r>
-        <w:br/>
-      </w:r>
-      <w:r>
-        <w:rPr>
-          <w:rStyle w:val="VerbatimChar"/>
-        </w:rPr>
-        <w:t xml:space="preserve">##                            Estimate Std. Error t value Pr(&gt;|t|)    </w:t>
-      </w:r>
-      <w:r>
-        <w:br/>
-      </w:r>
-      <w:r>
-        <w:rPr>
-          <w:rStyle w:val="VerbatimChar"/>
-        </w:rPr>
-        <w:t>## Woody_DBH_cm                 30.601      1.486  20.592  &lt; 2e-16 ***</w:t>
-      </w:r>
-      <w:r>
-        <w:br/>
-      </w:r>
-      <w:r>
-        <w:rPr>
-          <w:rStyle w:val="VerbatimChar"/>
-        </w:rPr>
-        <w:t xml:space="preserve">## GenusAcer    </w:t>
-      </w:r>
-      <w:r>
-        <w:rPr>
-          <w:rStyle w:val="VerbatimChar"/>
-        </w:rPr>
-        <w:t xml:space="preserve">               302.180     25.330  11.930  &lt; 2e-16 ***</w:t>
-      </w:r>
-      <w:r>
-        <w:br/>
-      </w:r>
-      <w:r>
-        <w:rPr>
-          <w:rStyle w:val="VerbatimChar"/>
-        </w:rPr>
-        <w:t>## GenusFraxinus               284.437     24.602  11.561  &lt; 2e-16 ***</w:t>
-      </w:r>
-      <w:r>
-        <w:br/>
-      </w:r>
-      <w:r>
-        <w:rPr>
-          <w:rStyle w:val="VerbatimChar"/>
-        </w:rPr>
-        <w:t>## GenusPopulus                890.021     17.442  51.029  &lt; 2e-16 ***</w:t>
-      </w:r>
-      <w:r>
-        <w:br/>
-      </w:r>
-      <w:r>
-        <w:rPr>
-          <w:rStyle w:val="VerbatimChar"/>
-        </w:rPr>
-        <w:t xml:space="preserve">## GenusQuercus                413.624     19.548  21.160  </w:t>
-      </w:r>
-      <w:r>
-        <w:rPr>
-          <w:rStyle w:val="VerbatimChar"/>
-        </w:rPr>
-        <w:t>&lt; 2e-16 ***</w:t>
-      </w:r>
-      <w:r>
-        <w:br/>
-      </w:r>
-      <w:r>
-        <w:rPr>
-          <w:rStyle w:val="VerbatimChar"/>
-        </w:rPr>
-        <w:t>## GenusSalix                  491.332     21.162  23.218  &lt; 2e-16 ***</w:t>
-      </w:r>
-      <w:r>
-        <w:br/>
-      </w:r>
-      <w:r>
-        <w:rPr>
-          <w:rStyle w:val="VerbatimChar"/>
-        </w:rPr>
-        <w:t xml:space="preserve">## Woody_DBH_cm:GenusFraxinus   -2.206      2.296  -0.961  0.33662    </w:t>
-      </w:r>
-      <w:r>
-        <w:br/>
-      </w:r>
-      <w:r>
-        <w:rPr>
-          <w:rStyle w:val="VerbatimChar"/>
-        </w:rPr>
-        <w:t>## Woody_DBH_cm:GenusPopulus   -11.189      1.568  -7.136 1.18e-12 ***</w:t>
-      </w:r>
-      <w:r>
-        <w:br/>
-      </w:r>
-      <w:r>
-        <w:rPr>
-          <w:rStyle w:val="VerbatimChar"/>
-        </w:rPr>
-        <w:t>## Woody_DBH_cm:GenusQuercus    -8.324      1.601  -5.200 2.12e-07 ***</w:t>
-      </w:r>
-      <w:r>
-        <w:br/>
-      </w:r>
-      <w:r>
-        <w:rPr>
-          <w:rStyle w:val="VerbatimChar"/>
-        </w:rPr>
-        <w:t xml:space="preserve">## Woody_DBH_cm:GenusSalix      -5.858      2.156  -2.718  0.00661 ** </w:t>
-      </w:r>
-      <w:r>
-        <w:br/>
-      </w:r>
-      <w:r>
-        <w:rPr>
-          <w:rStyle w:val="VerbatimChar"/>
-        </w:rPr>
-        <w:t>## ---</w:t>
-      </w:r>
-      <w:r>
-        <w:br/>
-      </w:r>
-      <w:r>
-        <w:rPr>
-          <w:rStyle w:val="VerbatimChar"/>
-        </w:rPr>
-        <w:t>## Signif. codes:  0 '***' 0.001 '**' 0.01 '*' 0.05 '.' 0.1 ' ' 1</w:t>
-      </w:r>
-      <w:r>
-        <w:br/>
-      </w:r>
-      <w:r>
-        <w:rPr>
-          <w:rStyle w:val="VerbatimChar"/>
-        </w:rPr>
-        <w:t xml:space="preserve">## </w:t>
-      </w:r>
-      <w:r>
-        <w:br/>
-      </w:r>
-      <w:r>
-        <w:rPr>
-          <w:rStyle w:val="VerbatimChar"/>
-        </w:rPr>
-        <w:lastRenderedPageBreak/>
-        <w:t xml:space="preserve">## Residual standard error: 345.2 on </w:t>
-      </w:r>
-      <w:r>
-        <w:rPr>
-          <w:rStyle w:val="VerbatimChar"/>
-        </w:rPr>
-        <w:t>3220 degrees of freedom</w:t>
-      </w:r>
-      <w:r>
-        <w:br/>
-      </w:r>
-      <w:r>
-        <w:rPr>
-          <w:rStyle w:val="VerbatimChar"/>
-        </w:rPr>
-        <w:t xml:space="preserve">## Multiple R-squared:  0.9013, Adjusted R-squared:  0.901 </w:t>
-      </w:r>
-      <w:r>
-        <w:br/>
-      </w:r>
-      <w:r>
-        <w:rPr>
-          <w:rStyle w:val="VerbatimChar"/>
-        </w:rPr>
-        <w:t>## F-statistic:  2941 on 10 and 3220 DF,  p-value: &lt; 2.2e-16</w:t>
-      </w:r>
-    </w:p>
-    <w:p>
-      <w:pPr>
-        <w:pStyle w:val="SourceCode"/>
-      </w:pPr>
-      <w:r>
-        <w:rPr>
-          <w:rStyle w:val="CommentTok"/>
-        </w:rPr>
-        <w:t>#Model 3 explains the most variation of the three models (R2 = .901).  The second model of the single terms ind</w:t>
-      </w:r>
-      <w:r>
-        <w:rPr>
-          <w:rStyle w:val="CommentTok"/>
-        </w:rPr>
-        <w:t>icates that the Fraxinus Genus is a significant predictor; however, model 3 indicates that the Fraxinus and interaction term between Fraxinus and DBH is not significant (pr(&gt;|t|) == .6154 and .3366, respectively).</w:t>
-      </w:r>
-    </w:p>
-    <w:p>
-      <w:pPr>
-        <w:pStyle w:val="FirstParagraph"/>
-        <w:rPr>
-          <w:b/>
-          <w:u w:val="single"/>
-        </w:rPr>
-      </w:pPr>
-      <w:r>
-        <w:rPr>
-          <w:b/>
-          <w:u w:val="single"/>
-        </w:rPr>
-        <w:t>Results:</w:t>
-      </w:r>
-    </w:p>
-    <w:p>
-      <w:pPr>
-        <w:pStyle w:val="BodyText"/>
-      </w:pPr>
-      <w:r>
-        <w:t>Based upon our random sample of p</w:t>
-      </w:r>
-      <w:r>
-        <w:t xml:space="preserve">lot by project area, we found tree height does not significantly vary based upon plot within project site (p value = .587, R2 = .09). Our initial model based upon untransformed values of Ht~ DBH (from lab 3) explained approximately 76% of the variance. We </w:t>
-      </w:r>
-      <w:r>
-        <w:t xml:space="preserve">increased our R2 in that case by log10 transforming variables. We did not transform values for this report. The third model relating HT ~ DBH with genus as a factor and including interaction terms explained the majority of variance compared to the initial </w:t>
-      </w:r>
-      <w:r>
-        <w:t>global model and a second model including single terms (R2 = .901, .76, and .89, respectively).</w:t>
-      </w:r>
-    </w:p>
-    <w:p>
-      <w:pPr>
-        <w:pStyle w:val="SourceCode"/>
-      </w:pPr>
-      <w:r>
-        <w:rPr>
-          <w:rStyle w:val="KeywordTok"/>
-        </w:rPr>
         <w:t>grid.arrange</w:t>
       </w:r>
       <w:r>
         <w:rPr>
           <w:rStyle w:val="NormalTok"/>
         </w:rPr>
-        <w:t xml:space="preserve">(g1,g2,g3, </w:t>
+        <w:t xml:space="preserve">(g1,g2, g3, </w:t>
       </w:r>
       <w:r>
         <w:rPr>
@@ -4816,43 +5305,13 @@
         <w:rPr>
           <w:rStyle w:val="StringTok"/>
         </w:rPr>
-        <w:t>"Height ~ DBH, Height ~ DBH + Genus, Height ~ DBH * Genus"</w:t>
-      </w:r>
-      <w:r>
-        <w:rPr>
-          <w:rStyle w:val="NormalTok"/>
-        </w:rPr>
-        <w:t xml:space="preserve">, </w:t>
-      </w:r>
-      <w:r>
-        <w:rPr>
-          <w:rStyle w:val="DataTypeTok"/>
-        </w:rPr>
-        <w:t>bottom =</w:t>
-      </w:r>
-      <w:r>
-        <w:rPr>
-          <w:rStyle w:val="NormalTok"/>
-        </w:rPr>
-        <w:t xml:space="preserve"> </w:t>
-      </w:r>
-      <w:r>
-        <w:rPr>
-          <w:rStyle w:val="StringTok"/>
-        </w:rPr>
-        <w:t>"Figure 1: Scatterplot of Height vs DBH, ANCOVA plot</w:t>
-      </w:r>
-      <w:r>
-        <w:rPr>
-          <w:rStyle w:val="StringTok"/>
-        </w:rPr>
-        <w:t>s by genus with genus as single terms and genus as interaction terms."</w:t>
-      </w:r>
-      <w:r>
-        <w:rPr>
-          <w:rStyle w:val="NormalTok"/>
-        </w:rPr>
-        <w:t>)</w:t>
+        <w:t>"Height ~ DBH, Height ~ (DBH + Genus + ProjCode)^2"</w:t>
+      </w:r>
+      <w:r>
+        <w:rPr>
+          <w:rStyle w:val="NormalTok"/>
+        </w:rPr>
+        <w:t xml:space="preserve"> )</w:t>
       </w:r>
     </w:p>
     <w:p>
@@ -4864,9 +5323,9 @@
           <w:noProof/>
         </w:rPr>
         <w:drawing>
-          <wp:inline distT="0" distB="0" distL="0" distR="0" wp14:anchorId="74A1BFF6" wp14:editId="147FFC3F">
-            <wp:extent cx="6109335" cy="3556000"/>
-            <wp:effectExtent l="0" t="0" r="12065" b="0"/>
+          <wp:inline distT="0" distB="0" distL="0" distR="0" wp14:anchorId="6BC8AF90" wp14:editId="0D0413AA">
+            <wp:extent cx="5334000" cy="3556000"/>
+            <wp:effectExtent l="0" t="0" r="0" b="0"/>
             <wp:docPr id="1" name="Picture"/>
             <wp:cNvGraphicFramePr/>
             <a:graphic xmlns:a="http://schemas.openxmlformats.org/drawingml/2006/main">
@@ -4887,7 +5346,7 @@
                   <pic:spPr bwMode="auto">
                     <a:xfrm>
                       <a:off x="0" y="0"/>
-                      <a:ext cx="6109335" cy="3556000"/>
+                      <a:ext cx="5334000" cy="3556000"/>
                     </a:xfrm>
                     <a:prstGeom prst="rect">
                       <a:avLst/>
@@ -4926,14 +5385,13 @@
         <w:pStyle w:val="BodyText"/>
       </w:pPr>
       <w:r>
-        <w:lastRenderedPageBreak/>
-        <w:t>Our finding that project site does not have a significant effect on the relationship between height and DBH suggests that we use either height or DBH to estimate the effe</w:t>
-      </w:r>
-      <w:r>
-        <w:t>cts of environmental conditions, rather than modeled biomass. The relationship is dependent upon genus, as fig 1 shows. The interaction with the genus Fraxinus was not significant in the third model, though previous models indicate that it is. Fraxinus hei</w:t>
-      </w:r>
-      <w:r>
-        <w:t>ght and DBH are limited to lower values than the other genera; this, along with the scattered values at the limits of height and dbh, may sway the Fraxinus model to insignificance.</w:t>
+        <w:t>Our finding that project site does not have a significant effect on the relationship between height and DBH suggests that we use either height or D</w:t>
+      </w:r>
+      <w:r>
+        <w:t>BH to estimate the effects of environmental conditions, rather than modeled biomass. The relationship is dependent upon genus, as fig 1 shows. Several terms can be removed from the model, including Fraxinus and several interactions with Salix. Certain inte</w:t>
+      </w:r>
+      <w:r>
+        <w:t>ractions with Salix have a negative trend, suggesting that there is an issue with not forcing a zero intercept.</w:t>
       </w:r>
     </w:p>
     <w:p>
@@ -4955,13 +5413,15 @@
       <w:pPr>
         <w:pStyle w:val="BodyText"/>
       </w:pPr>
-      <w:bookmarkStart w:id="0" w:name="_GoBack"/>
-      <w:bookmarkEnd w:id="0"/>
-      <w:r>
-        <w:t>Our subset of 5 genera limits our conclusions, especially as t</w:t>
-      </w:r>
-      <w:r>
-        <w:t>he counts of the 6th most frequent genus was close to the 5th. It is unlikely that we would see site playing a different role on the height~dbh relationship in the other genera; however, a full report should address that.</w:t>
+      <w:r>
+        <w:lastRenderedPageBreak/>
+        <w:t xml:space="preserve">Our subset of 5 genera limits our conclusions, especially as the counts of the 6th most frequent genus was close to the 5th. It is </w:t>
+      </w:r>
+      <w:r>
+        <w:t>unlikely that we would see site playing a different role on the height~dbh relationship in the other genera; however, a full report should address that. Finally, the relationships with several interactions indicate that zero intercepts must be forced to ac</w:t>
+      </w:r>
+      <w:r>
+        <w:t>curately depict the relationships between DBH and height</w:t>
       </w:r>
     </w:p>
     <w:sectPr>
@@ -5022,7 +5482,7 @@
   <w:abstractNum w:abstractNumId="0">
     <w:nsid w:val="E17F69BA"/>
     <w:multiLevelType w:val="multilevel"/>
-    <w:tmpl w:val="DA825CE0"/>
+    <w:tmpl w:val="C754754C"/>
     <w:lvl w:ilvl="0">
       <w:numFmt w:val="bullet"/>
       <w:lvlText w:val=" "/>
@@ -5112,9 +5572,9 @@
     </w:lvl>
   </w:abstractNum>
   <w:abstractNum w:abstractNumId="1">
-    <w:nsid w:val="4CB097D9"/>
+    <w:nsid w:val="E3BBA036"/>
     <w:multiLevelType w:val="multilevel"/>
-    <w:tmpl w:val="8B5A8FE2"/>
+    <w:tmpl w:val="64220648"/>
     <w:lvl w:ilvl="0">
       <w:numFmt w:val="bullet"/>
       <w:lvlText w:val=" "/>

</xml_diff>